<commit_message>
update bcp47 and bump version number
</commit_message>
<xml_diff>
--- a/release/k/khmer_angkor/extras/KAK_Documentation_KH.docx
+++ b/release/k/khmer_angkor/extras/KAK_Documentation_KH.docx
@@ -8,16 +8,18 @@
         <w:jc w:val="center"/>
         <w:rPr>
           <w:rFonts w:ascii="Khmer Oureang" w:hAnsi="Khmer Oureang" w:cs="Khmer Oureang"/>
+          <w:sz w:val="54"/>
+          <w:szCs w:val="89"/>
           <w:lang w:val="en-US"/>
         </w:rPr>
       </w:pPr>
       <w:bookmarkStart w:id="0" w:name="_Hlk496179285"/>
-      <w:bookmarkStart w:id="1" w:name="_GoBack"/>
       <w:bookmarkEnd w:id="0"/>
-      <w:bookmarkEnd w:id="1"/>
       <w:r>
         <w:rPr>
           <w:rFonts w:ascii="Khmer Oureang" w:hAnsi="Khmer Oureang" w:cs="Khmer Oureang"/>
+          <w:sz w:val="54"/>
+          <w:szCs w:val="89"/>
           <w:cs/>
           <w:lang w:val="en-US"/>
         </w:rPr>
@@ -26,6 +28,8 @@
       <w:r>
         <w:rPr>
           <w:rFonts w:ascii="Khmer Oureang" w:hAnsi="Khmer Oureang" w:cs="Khmer Oureang" w:hint="cs"/>
+          <w:sz w:val="54"/>
+          <w:szCs w:val="89"/>
           <w:cs/>
           <w:lang w:val="en-US"/>
         </w:rPr>
@@ -60,6 +64,10 @@
         <w:p>
           <w:pPr>
             <w:pStyle w:val="TOCHeading"/>
+            <w:tabs>
+              <w:tab w:val="left" w:pos="2792"/>
+            </w:tabs>
+            <w:spacing w:before="0"/>
             <w:rPr>
               <w:sz w:val="24"/>
               <w:szCs w:val="24"/>
@@ -75,6 +83,16 @@
             </w:rPr>
             <w:t>មាតិកា</w:t>
           </w:r>
+          <w:r>
+            <w:rPr>
+              <w:rFonts w:ascii="Khmer Mondulkiri" w:hAnsi="Khmer Mondulkiri" w:cs="Khmer Mondulkiri"/>
+              <w:sz w:val="24"/>
+              <w:szCs w:val="24"/>
+              <w:cs/>
+              <w:lang w:bidi="km-KH"/>
+            </w:rPr>
+            <w:tab/>
+          </w:r>
         </w:p>
         <w:p>
           <w:pPr>
@@ -86,8 +104,8 @@
             <w:rPr>
               <w:rFonts w:eastAsiaTheme="minorEastAsia" w:cstheme="minorBidi"/>
               <w:noProof/>
-              <w:szCs w:val="22"/>
-              <w:lang w:eastAsia="en-GB" w:bidi="ar-SA"/>
+              <w:szCs w:val="36"/>
+              <w:lang w:val="en-US"/>
             </w:rPr>
           </w:pPr>
           <w:r>
@@ -99,11 +117,11 @@
           <w:r>
             <w:fldChar w:fldCharType="separate"/>
           </w:r>
-          <w:hyperlink w:anchor="_Toc496272340" w:history="1">
+          <w:hyperlink w:anchor="_Toc515266645" w:history="1">
             <w:r>
               <w:rPr>
                 <w:rStyle w:val="Hyperlink"/>
-                <w:rFonts w:ascii="Khmer Oureang" w:hAnsi="Khmer Oureang" w:cs="Khmer Oureang" w:hint="cs"/>
+                <w:rFonts w:ascii="Khmer Oureang" w:hAnsi="Khmer Oureang" w:cs="Khmer Oureang"/>
                 <w:noProof/>
                 <w:cs/>
                 <w:lang w:val="en-US"/>
@@ -119,42 +137,60 @@
             </w:r>
             <w:r>
               <w:rPr>
+                <w:rFonts w:ascii="Limon S1" w:hAnsi="Limon S1"/>
                 <w:noProof/>
                 <w:webHidden/>
+                <w:sz w:val="32"/>
+                <w:szCs w:val="32"/>
               </w:rPr>
               <w:fldChar w:fldCharType="begin"/>
             </w:r>
             <w:r>
               <w:rPr>
+                <w:rFonts w:ascii="Limon S1" w:hAnsi="Limon S1"/>
                 <w:noProof/>
                 <w:webHidden/>
-              </w:rPr>
-              <w:instrText xml:space="preserve"> PAGEREF _Toc496272340 \h </w:instrText>
-            </w:r>
-            <w:r>
-              <w:rPr>
+                <w:sz w:val="32"/>
+                <w:szCs w:val="32"/>
+              </w:rPr>
+              <w:instrText xml:space="preserve"> PAGEREF _Toc515266645 \h </w:instrText>
+            </w:r>
+            <w:r>
+              <w:rPr>
+                <w:rFonts w:ascii="Limon S1" w:hAnsi="Limon S1"/>
                 <w:noProof/>
                 <w:webHidden/>
-              </w:rPr>
-            </w:r>
-            <w:r>
-              <w:rPr>
+                <w:sz w:val="32"/>
+                <w:szCs w:val="32"/>
+              </w:rPr>
+            </w:r>
+            <w:r>
+              <w:rPr>
+                <w:rFonts w:ascii="Limon S1" w:hAnsi="Limon S1"/>
                 <w:noProof/>
                 <w:webHidden/>
+                <w:sz w:val="32"/>
+                <w:szCs w:val="32"/>
               </w:rPr>
               <w:fldChar w:fldCharType="separate"/>
             </w:r>
             <w:r>
               <w:rPr>
+                <w:rFonts w:ascii="Limon S1" w:hAnsi="Limon S1"/>
                 <w:noProof/>
                 <w:webHidden/>
+                <w:sz w:val="32"/>
+                <w:szCs w:val="32"/>
               </w:rPr>
               <w:t>2</w:t>
             </w:r>
             <w:r>
               <w:rPr>
+                <w:rFonts w:ascii="Limon S1" w:hAnsi="Limon S1"/>
                 <w:noProof/>
                 <w:webHidden/>
+                <w:sz w:val="32"/>
+                <w:szCs w:val="32"/>
               </w:rPr>
               <w:fldChar w:fldCharType="end"/>
             </w:r>
@@ -170,15 +206,15 @@
             <w:rPr>
               <w:rFonts w:eastAsiaTheme="minorEastAsia" w:cstheme="minorBidi"/>
               <w:noProof/>
-              <w:szCs w:val="22"/>
-              <w:lang w:eastAsia="en-GB" w:bidi="ar-SA"/>
+              <w:szCs w:val="36"/>
+              <w:lang w:val="en-US"/>
             </w:rPr>
           </w:pPr>
-          <w:hyperlink w:anchor="_Toc496272341" w:history="1">
+          <w:hyperlink w:anchor="_Toc515266646" w:history="1">
             <w:r>
               <w:rPr>
                 <w:rStyle w:val="Hyperlink"/>
-                <w:rFonts w:ascii="Khmer Oureang" w:hAnsi="Khmer Oureang" w:cs="Khmer Oureang" w:hint="cs"/>
+                <w:rFonts w:ascii="Khmer Oureang" w:hAnsi="Khmer Oureang" w:cs="Khmer Oureang"/>
                 <w:noProof/>
                 <w:cs/>
                 <w:lang w:val="en-US"/>
@@ -194,42 +230,60 @@
             </w:r>
             <w:r>
               <w:rPr>
+                <w:rFonts w:ascii="Limon S1" w:hAnsi="Limon S1"/>
                 <w:noProof/>
                 <w:webHidden/>
+                <w:sz w:val="32"/>
+                <w:szCs w:val="32"/>
               </w:rPr>
               <w:fldChar w:fldCharType="begin"/>
             </w:r>
             <w:r>
               <w:rPr>
+                <w:rFonts w:ascii="Limon S1" w:hAnsi="Limon S1"/>
                 <w:noProof/>
                 <w:webHidden/>
-              </w:rPr>
-              <w:instrText xml:space="preserve"> PAGEREF _Toc496272341 \h </w:instrText>
-            </w:r>
-            <w:r>
-              <w:rPr>
+                <w:sz w:val="32"/>
+                <w:szCs w:val="32"/>
+              </w:rPr>
+              <w:instrText xml:space="preserve"> PAGEREF _Toc515266646 \h </w:instrText>
+            </w:r>
+            <w:r>
+              <w:rPr>
+                <w:rFonts w:ascii="Limon S1" w:hAnsi="Limon S1"/>
                 <w:noProof/>
                 <w:webHidden/>
-              </w:rPr>
-            </w:r>
-            <w:r>
-              <w:rPr>
+                <w:sz w:val="32"/>
+                <w:szCs w:val="32"/>
+              </w:rPr>
+            </w:r>
+            <w:r>
+              <w:rPr>
+                <w:rFonts w:ascii="Limon S1" w:hAnsi="Limon S1"/>
                 <w:noProof/>
                 <w:webHidden/>
+                <w:sz w:val="32"/>
+                <w:szCs w:val="32"/>
               </w:rPr>
               <w:fldChar w:fldCharType="separate"/>
             </w:r>
             <w:r>
               <w:rPr>
+                <w:rFonts w:ascii="Limon S1" w:hAnsi="Limon S1"/>
                 <w:noProof/>
                 <w:webHidden/>
+                <w:sz w:val="32"/>
+                <w:szCs w:val="32"/>
               </w:rPr>
               <w:t>2</w:t>
             </w:r>
             <w:r>
               <w:rPr>
+                <w:rFonts w:ascii="Limon S1" w:hAnsi="Limon S1"/>
                 <w:noProof/>
                 <w:webHidden/>
+                <w:sz w:val="32"/>
+                <w:szCs w:val="32"/>
               </w:rPr>
               <w:fldChar w:fldCharType="end"/>
             </w:r>
@@ -245,39 +299,20 @@
             <w:rPr>
               <w:rFonts w:eastAsiaTheme="minorEastAsia" w:cstheme="minorBidi"/>
               <w:noProof/>
-              <w:szCs w:val="22"/>
-              <w:lang w:eastAsia="en-GB" w:bidi="ar-SA"/>
+              <w:szCs w:val="36"/>
+              <w:lang w:val="en-US"/>
             </w:rPr>
           </w:pPr>
-          <w:hyperlink w:anchor="_Toc496272342" w:history="1">
-            <w:r>
-              <w:rPr>
-                <w:rStyle w:val="Hyperlink"/>
-                <w:rFonts w:ascii="Khmer Oureang" w:hAnsi="Khmer Oureang" w:cs="Khmer Oureang" w:hint="cs"/>
-                <w:noProof/>
-                <w:cs/>
-                <w:lang w:val="en-US"/>
-              </w:rPr>
-              <w:t>ស្រទាប់​នីមួយៗ​លើ​ឌែសថប</w:t>
-            </w:r>
+          <w:hyperlink w:anchor="_Toc515266647" w:history="1">
             <w:r>
               <w:rPr>
                 <w:rStyle w:val="Hyperlink"/>
                 <w:rFonts w:ascii="Khmer Oureang" w:hAnsi="Khmer Oureang" w:cs="Khmer Oureang"/>
                 <w:noProof/>
-                <w:lang w:val="en-US"/>
-              </w:rPr>
-              <w:t xml:space="preserve"> –</w:t>
-            </w:r>
-            <w:r>
-              <w:rPr>
-                <w:rStyle w:val="Hyperlink"/>
-                <w:rFonts w:ascii="Khmer Oureang" w:hAnsi="Khmer Oureang" w:cs="Khmer Oureang" w:hint="cs"/>
-                <w:noProof/>
-                <w:cs/>
-                <w:lang w:val="en-US"/>
-              </w:rPr>
-              <w:t>វីនដូស៍</w:t>
+                <w:cs/>
+                <w:lang w:val="en-US"/>
+              </w:rPr>
+              <w:t>ស្រទាប់​នីមួយៗ​លើ​ឌែសថប</w:t>
             </w:r>
             <w:r>
               <w:rPr>
@@ -286,17 +321,64 @@
                 <w:noProof/>
                 <w:lang w:val="en-US"/>
               </w:rPr>
+              <w:t xml:space="preserve"> –</w:t>
+            </w:r>
+            <w:r>
+              <w:rPr>
+                <w:rStyle w:val="Hyperlink"/>
+                <w:rFonts w:ascii="Khmer Oureang" w:hAnsi="Khmer Oureang" w:cs="Khmer Oureang"/>
+                <w:noProof/>
+                <w:cs/>
+                <w:lang w:val="en-US"/>
+              </w:rPr>
+              <w:t>វីនដូស៍ (</w:t>
+            </w:r>
+            <w:r>
+              <w:rPr>
+                <w:rStyle w:val="Hyperlink"/>
+                <w:rFonts w:ascii="Khmer Oureang" w:hAnsi="Khmer Oureang" w:cs="Khmer Oureang"/>
+                <w:noProof/>
+                <w:lang w:val="en-US"/>
+              </w:rPr>
+              <w:t>Windows</w:t>
+            </w:r>
+            <w:r>
+              <w:rPr>
+                <w:rStyle w:val="Hyperlink"/>
+                <w:rFonts w:ascii="Khmer Oureang" w:hAnsi="Khmer Oureang" w:cs="Khmer Oureang"/>
+                <w:noProof/>
+                <w:cs/>
+                <w:lang w:val="en-US"/>
+              </w:rPr>
+              <w:t xml:space="preserve">) </w:t>
+            </w:r>
+            <w:r>
+              <w:rPr>
+                <w:rStyle w:val="Hyperlink"/>
+                <w:rFonts w:ascii="Khmer Oureang" w:hAnsi="Khmer Oureang" w:cs="Khmer Oureang"/>
+                <w:noProof/>
+                <w:lang w:val="en-US"/>
+              </w:rPr>
               <w:t>/</w:t>
             </w:r>
             <w:r>
               <w:rPr>
                 <w:rStyle w:val="Hyperlink"/>
-                <w:rFonts w:ascii="Khmer Oureang" w:hAnsi="Khmer Oureang" w:cs="Khmer Oureang" w:hint="cs"/>
+                <w:rFonts w:ascii="Khmer Oureang" w:hAnsi="Khmer Oureang" w:cs="Khmer Oureang"/>
                 <w:noProof/>
                 <w:cs/>
                 <w:lang w:val="en-US"/>
               </w:rPr>
               <w:t>ម៉ាកអូអេស</w:t>
+            </w:r>
+            <w:r>
+              <w:rPr>
+                <w:rStyle w:val="Hyperlink"/>
+                <w:rFonts w:ascii="Khmer Oureang" w:hAnsi="Khmer Oureang" w:cs="Khmer Oureang"/>
+                <w:noProof/>
+                <w:lang w:val="en-US"/>
+              </w:rPr>
+              <w:t xml:space="preserve"> (macOS)</w:t>
             </w:r>
             <w:r>
               <w:rPr>
@@ -307,42 +389,60 @@
             </w:r>
             <w:r>
               <w:rPr>
+                <w:rFonts w:ascii="Limon S1" w:hAnsi="Limon S1"/>
                 <w:noProof/>
                 <w:webHidden/>
+                <w:sz w:val="32"/>
+                <w:szCs w:val="32"/>
               </w:rPr>
               <w:fldChar w:fldCharType="begin"/>
             </w:r>
             <w:r>
               <w:rPr>
+                <w:rFonts w:ascii="Limon S1" w:hAnsi="Limon S1"/>
                 <w:noProof/>
                 <w:webHidden/>
-              </w:rPr>
-              <w:instrText xml:space="preserve"> PAGEREF _Toc496272342 \h </w:instrText>
-            </w:r>
-            <w:r>
-              <w:rPr>
+                <w:sz w:val="32"/>
+                <w:szCs w:val="32"/>
+              </w:rPr>
+              <w:instrText xml:space="preserve"> PAGEREF _Toc515266647 \h </w:instrText>
+            </w:r>
+            <w:r>
+              <w:rPr>
+                <w:rFonts w:ascii="Limon S1" w:hAnsi="Limon S1"/>
                 <w:noProof/>
                 <w:webHidden/>
-              </w:rPr>
-            </w:r>
-            <w:r>
-              <w:rPr>
+                <w:sz w:val="32"/>
+                <w:szCs w:val="32"/>
+              </w:rPr>
+            </w:r>
+            <w:r>
+              <w:rPr>
+                <w:rFonts w:ascii="Limon S1" w:hAnsi="Limon S1"/>
                 <w:noProof/>
                 <w:webHidden/>
+                <w:sz w:val="32"/>
+                <w:szCs w:val="32"/>
               </w:rPr>
               <w:fldChar w:fldCharType="separate"/>
             </w:r>
             <w:r>
               <w:rPr>
+                <w:rFonts w:ascii="Limon S1" w:hAnsi="Limon S1"/>
                 <w:noProof/>
                 <w:webHidden/>
+                <w:sz w:val="32"/>
+                <w:szCs w:val="32"/>
               </w:rPr>
               <w:t>2</w:t>
             </w:r>
             <w:r>
               <w:rPr>
+                <w:rFonts w:ascii="Limon S1" w:hAnsi="Limon S1"/>
                 <w:noProof/>
                 <w:webHidden/>
+                <w:sz w:val="32"/>
+                <w:szCs w:val="32"/>
               </w:rPr>
               <w:fldChar w:fldCharType="end"/>
             </w:r>
@@ -358,21 +458,11 @@
             <w:rPr>
               <w:rFonts w:eastAsiaTheme="minorEastAsia" w:cstheme="minorBidi"/>
               <w:noProof/>
-              <w:szCs w:val="22"/>
-              <w:lang w:eastAsia="en-GB" w:bidi="ar-SA"/>
+              <w:szCs w:val="36"/>
+              <w:lang w:val="en-US"/>
             </w:rPr>
           </w:pPr>
-          <w:hyperlink w:anchor="_Toc496272343" w:history="1">
-            <w:r>
-              <w:rPr>
-                <w:rStyle w:val="Hyperlink"/>
-                <w:rFonts w:ascii="Khmer Oureang" w:hAnsi="Khmer Oureang" w:cs="Khmer Oureang" w:hint="cs"/>
-                <w:noProof/>
-                <w:cs/>
-                <w:lang w:val="en-US"/>
-              </w:rPr>
-              <w:t>ស្រទាប់​នីមួយៗ​លើ​ឧបករណ៍​ថាច់</w:t>
-            </w:r>
+          <w:hyperlink w:anchor="_Toc515266648" w:history="1">
             <w:r>
               <w:rPr>
                 <w:rStyle w:val="Hyperlink"/>
@@ -381,7 +471,7 @@
                 <w:cs/>
                 <w:lang w:val="en-US"/>
               </w:rPr>
-              <w:t xml:space="preserve"> (</w:t>
+              <w:t>ស្រទាប់​នីមួយៗ​លើ​ឧបករណ៍​ថាច់</w:t>
             </w:r>
             <w:r>
               <w:rPr>
@@ -390,7 +480,7 @@
                 <w:noProof/>
                 <w:lang w:val="en-US"/>
               </w:rPr>
-              <w:t>touch</w:t>
+              <w:t>–</w:t>
             </w:r>
             <w:r>
               <w:rPr>
@@ -400,7 +490,7 @@
                 <w:cs/>
                 <w:lang w:val="en-US"/>
               </w:rPr>
-              <w:t>)</w:t>
+              <w:t>អ៊ែនដ្រយ</w:t>
             </w:r>
             <w:r>
               <w:rPr>
@@ -409,36 +499,26 @@
                 <w:noProof/>
                 <w:lang w:val="en-US"/>
               </w:rPr>
-              <w:t xml:space="preserve"> –</w:t>
-            </w:r>
-            <w:r>
-              <w:rPr>
-                <w:rStyle w:val="Hyperlink"/>
-                <w:rFonts w:ascii="Khmer Oureang" w:hAnsi="Khmer Oureang" w:cs="Khmer Oureang" w:hint="cs"/>
-                <w:noProof/>
-                <w:cs/>
-                <w:lang w:val="en-US"/>
-              </w:rPr>
-              <w:t>អ៊ែនដ្រយ</w:t>
+              <w:t xml:space="preserve"> (Android) /</w:t>
             </w:r>
             <w:r>
               <w:rPr>
                 <w:rStyle w:val="Hyperlink"/>
                 <w:rFonts w:ascii="Khmer Oureang" w:hAnsi="Khmer Oureang" w:cs="Khmer Oureang"/>
                 <w:noProof/>
-                <w:lang w:val="en-US"/>
-              </w:rPr>
-              <w:t xml:space="preserve"> /</w:t>
+                <w:cs/>
+                <w:lang w:val="en-US"/>
+              </w:rPr>
+              <w:t>អាយ​អូអេស</w:t>
             </w:r>
             <w:r>
               <w:rPr>
                 <w:rStyle w:val="Hyperlink"/>
-                <w:rFonts w:ascii="Khmer Oureang" w:hAnsi="Khmer Oureang" w:cs="Khmer Oureang" w:hint="cs"/>
+                <w:rFonts w:ascii="Khmer Oureang" w:hAnsi="Khmer Oureang" w:cs="Khmer Oureang"/>
                 <w:noProof/>
-                <w:cs/>
-                <w:lang w:val="en-US"/>
-              </w:rPr>
-              <w:t>អាយ​អូអេស</w:t>
+                <w:lang w:val="en-US"/>
+              </w:rPr>
+              <w:t xml:space="preserve"> (iOS)</w:t>
             </w:r>
             <w:r>
               <w:rPr>
@@ -449,42 +529,60 @@
             </w:r>
             <w:r>
               <w:rPr>
+                <w:rFonts w:ascii="Limon S1" w:hAnsi="Limon S1"/>
                 <w:noProof/>
                 <w:webHidden/>
+                <w:sz w:val="32"/>
+                <w:szCs w:val="32"/>
               </w:rPr>
               <w:fldChar w:fldCharType="begin"/>
             </w:r>
             <w:r>
               <w:rPr>
+                <w:rFonts w:ascii="Limon S1" w:hAnsi="Limon S1"/>
                 <w:noProof/>
                 <w:webHidden/>
-              </w:rPr>
-              <w:instrText xml:space="preserve"> PAGEREF _Toc496272343 \h </w:instrText>
-            </w:r>
-            <w:r>
-              <w:rPr>
+                <w:sz w:val="32"/>
+                <w:szCs w:val="32"/>
+              </w:rPr>
+              <w:instrText xml:space="preserve"> PAGEREF _Toc515266648 \h </w:instrText>
+            </w:r>
+            <w:r>
+              <w:rPr>
+                <w:rFonts w:ascii="Limon S1" w:hAnsi="Limon S1"/>
                 <w:noProof/>
                 <w:webHidden/>
-              </w:rPr>
-            </w:r>
-            <w:r>
-              <w:rPr>
+                <w:sz w:val="32"/>
+                <w:szCs w:val="32"/>
+              </w:rPr>
+            </w:r>
+            <w:r>
+              <w:rPr>
+                <w:rFonts w:ascii="Limon S1" w:hAnsi="Limon S1"/>
                 <w:noProof/>
                 <w:webHidden/>
+                <w:sz w:val="32"/>
+                <w:szCs w:val="32"/>
               </w:rPr>
               <w:fldChar w:fldCharType="separate"/>
             </w:r>
             <w:r>
               <w:rPr>
+                <w:rFonts w:ascii="Limon S1" w:hAnsi="Limon S1"/>
                 <w:noProof/>
                 <w:webHidden/>
+                <w:sz w:val="32"/>
+                <w:szCs w:val="32"/>
               </w:rPr>
               <w:t>3</w:t>
             </w:r>
             <w:r>
               <w:rPr>
+                <w:rFonts w:ascii="Limon S1" w:hAnsi="Limon S1"/>
                 <w:noProof/>
                 <w:webHidden/>
+                <w:sz w:val="32"/>
+                <w:szCs w:val="32"/>
               </w:rPr>
               <w:fldChar w:fldCharType="end"/>
             </w:r>
@@ -500,60 +598,22 @@
             <w:rPr>
               <w:rFonts w:eastAsiaTheme="minorEastAsia" w:cstheme="minorBidi"/>
               <w:noProof/>
-              <w:szCs w:val="22"/>
-              <w:lang w:eastAsia="en-GB" w:bidi="ar-SA"/>
+              <w:szCs w:val="36"/>
+              <w:lang w:val="en-US"/>
             </w:rPr>
           </w:pPr>
-          <w:hyperlink w:anchor="_Toc496272344" w:history="1">
+          <w:hyperlink w:anchor="_Toc515266649" w:history="1">
             <w:r>
               <w:rPr>
                 <w:rStyle w:val="Hyperlink"/>
-                <w:rFonts w:ascii="Khmer Mondulkiri" w:hAnsi="Khmer Mondulkiri" w:hint="cs"/>
+                <w:rFonts w:ascii="Khmer Mondulkiri" w:hAnsi="Khmer Mondulkiri"/>
+                <w:b/>
+                <w:bCs/>
                 <w:noProof/>
                 <w:cs/>
                 <w:lang w:val="en-US"/>
               </w:rPr>
-              <w:t>តួ​អក្សរ​ខ្មែរ​តាម​ក្រុម</w:t>
-            </w:r>
-            <w:r>
-              <w:rPr>
-                <w:rStyle w:val="Hyperlink"/>
-                <w:rFonts w:ascii="Khmer Mondulkiri" w:hAnsi="Khmer Mondulkiri"/>
-                <w:noProof/>
-                <w:cs/>
-                <w:lang w:val="en-US"/>
-              </w:rPr>
-              <w:t xml:space="preserve"> </w:t>
-            </w:r>
-            <w:r>
-              <w:rPr>
-                <w:rStyle w:val="Hyperlink"/>
-                <w:rFonts w:ascii="Khmer Mondulkiri" w:hAnsi="Khmer Mondulkiri" w:hint="cs"/>
-                <w:noProof/>
-                <w:cs/>
-                <w:lang w:val="en-US"/>
-              </w:rPr>
-              <w:t>និង</w:t>
-            </w:r>
-            <w:r>
-              <w:rPr>
-                <w:rStyle w:val="Hyperlink"/>
-                <w:rFonts w:ascii="Khmer Mondulkiri" w:hAnsi="Khmer Mondulkiri"/>
-                <w:noProof/>
-                <w:cs/>
-                <w:lang w:val="en-US"/>
-              </w:rPr>
-              <w:t xml:space="preserve"> </w:t>
-            </w:r>
-            <w:r>
-              <w:rPr>
-                <w:rStyle w:val="Hyperlink"/>
-                <w:rFonts w:ascii="Khmer Mondulkiri" w:hAnsi="Khmer Mondulkiri" w:hint="cs"/>
-                <w:noProof/>
-                <w:cs/>
-                <w:lang w:val="en-US"/>
-              </w:rPr>
-              <w:t>គ្រាប់​ចុច​សម្រាប់​ឌែសថប</w:t>
+              <w:t>តួ​អក្សរ​ខ្មែរ​តាម​ក្រុម និង គ្រាប់​ចុច​សម្រាប់​ឌែសថប</w:t>
             </w:r>
             <w:r>
               <w:rPr>
@@ -564,42 +624,60 @@
             </w:r>
             <w:r>
               <w:rPr>
+                <w:rFonts w:ascii="Limon S1" w:hAnsi="Limon S1"/>
                 <w:noProof/>
                 <w:webHidden/>
+                <w:sz w:val="32"/>
+                <w:szCs w:val="32"/>
               </w:rPr>
               <w:fldChar w:fldCharType="begin"/>
             </w:r>
             <w:r>
               <w:rPr>
+                <w:rFonts w:ascii="Limon S1" w:hAnsi="Limon S1"/>
                 <w:noProof/>
                 <w:webHidden/>
-              </w:rPr>
-              <w:instrText xml:space="preserve"> PAGEREF _Toc496272344 \h </w:instrText>
-            </w:r>
-            <w:r>
-              <w:rPr>
+                <w:sz w:val="32"/>
+                <w:szCs w:val="32"/>
+              </w:rPr>
+              <w:instrText xml:space="preserve"> PAGEREF _Toc515266649 \h </w:instrText>
+            </w:r>
+            <w:r>
+              <w:rPr>
+                <w:rFonts w:ascii="Limon S1" w:hAnsi="Limon S1"/>
                 <w:noProof/>
                 <w:webHidden/>
-              </w:rPr>
-            </w:r>
-            <w:r>
-              <w:rPr>
+                <w:sz w:val="32"/>
+                <w:szCs w:val="32"/>
+              </w:rPr>
+            </w:r>
+            <w:r>
+              <w:rPr>
+                <w:rFonts w:ascii="Limon S1" w:hAnsi="Limon S1"/>
                 <w:noProof/>
                 <w:webHidden/>
+                <w:sz w:val="32"/>
+                <w:szCs w:val="32"/>
               </w:rPr>
               <w:fldChar w:fldCharType="separate"/>
             </w:r>
             <w:r>
               <w:rPr>
+                <w:rFonts w:ascii="Limon S1" w:hAnsi="Limon S1"/>
                 <w:noProof/>
                 <w:webHidden/>
+                <w:sz w:val="32"/>
+                <w:szCs w:val="32"/>
               </w:rPr>
               <w:t>5</w:t>
             </w:r>
             <w:r>
               <w:rPr>
+                <w:rFonts w:ascii="Limon S1" w:hAnsi="Limon S1"/>
                 <w:noProof/>
                 <w:webHidden/>
+                <w:sz w:val="32"/>
+                <w:szCs w:val="32"/>
               </w:rPr>
               <w:fldChar w:fldCharType="end"/>
             </w:r>
@@ -615,15 +693,17 @@
             <w:rPr>
               <w:rFonts w:eastAsiaTheme="minorEastAsia" w:cstheme="minorBidi"/>
               <w:noProof/>
-              <w:szCs w:val="22"/>
-              <w:lang w:eastAsia="en-GB" w:bidi="ar-SA"/>
+              <w:szCs w:val="36"/>
+              <w:lang w:val="en-US"/>
             </w:rPr>
           </w:pPr>
-          <w:hyperlink w:anchor="_Toc496272345" w:history="1">
+          <w:hyperlink w:anchor="_Toc515266650" w:history="1">
             <w:r>
               <w:rPr>
                 <w:rStyle w:val="Hyperlink"/>
-                <w:rFonts w:ascii="Khmer Mondulkiri" w:hAnsi="Khmer Mondulkiri" w:hint="cs"/>
+                <w:rFonts w:ascii="Khmer Mondulkiri" w:hAnsi="Khmer Mondulkiri"/>
+                <w:b/>
+                <w:bCs/>
                 <w:noProof/>
                 <w:cs/>
                 <w:lang w:val="en-US"/>
@@ -639,42 +719,60 @@
             </w:r>
             <w:r>
               <w:rPr>
+                <w:rFonts w:ascii="Limon S1" w:hAnsi="Limon S1"/>
                 <w:noProof/>
                 <w:webHidden/>
+                <w:sz w:val="32"/>
+                <w:szCs w:val="32"/>
               </w:rPr>
               <w:fldChar w:fldCharType="begin"/>
             </w:r>
             <w:r>
               <w:rPr>
+                <w:rFonts w:ascii="Limon S1" w:hAnsi="Limon S1"/>
                 <w:noProof/>
                 <w:webHidden/>
-              </w:rPr>
-              <w:instrText xml:space="preserve"> PAGEREF _Toc496272345 \h </w:instrText>
-            </w:r>
-            <w:r>
-              <w:rPr>
+                <w:sz w:val="32"/>
+                <w:szCs w:val="32"/>
+              </w:rPr>
+              <w:instrText xml:space="preserve"> PAGEREF _Toc515266650 \h </w:instrText>
+            </w:r>
+            <w:r>
+              <w:rPr>
+                <w:rFonts w:ascii="Limon S1" w:hAnsi="Limon S1"/>
                 <w:noProof/>
                 <w:webHidden/>
-              </w:rPr>
-            </w:r>
-            <w:r>
-              <w:rPr>
+                <w:sz w:val="32"/>
+                <w:szCs w:val="32"/>
+              </w:rPr>
+            </w:r>
+            <w:r>
+              <w:rPr>
+                <w:rFonts w:ascii="Limon S1" w:hAnsi="Limon S1"/>
                 <w:noProof/>
                 <w:webHidden/>
+                <w:sz w:val="32"/>
+                <w:szCs w:val="32"/>
               </w:rPr>
               <w:fldChar w:fldCharType="separate"/>
             </w:r>
             <w:r>
               <w:rPr>
+                <w:rFonts w:ascii="Limon S1" w:hAnsi="Limon S1"/>
                 <w:noProof/>
                 <w:webHidden/>
+                <w:sz w:val="32"/>
+                <w:szCs w:val="32"/>
               </w:rPr>
               <w:t>5</w:t>
             </w:r>
             <w:r>
               <w:rPr>
+                <w:rFonts w:ascii="Limon S1" w:hAnsi="Limon S1"/>
                 <w:noProof/>
                 <w:webHidden/>
+                <w:sz w:val="32"/>
+                <w:szCs w:val="32"/>
               </w:rPr>
               <w:fldChar w:fldCharType="end"/>
             </w:r>
@@ -690,30 +788,22 @@
             <w:rPr>
               <w:rFonts w:eastAsiaTheme="minorEastAsia" w:cstheme="minorBidi"/>
               <w:noProof/>
-              <w:szCs w:val="22"/>
-              <w:lang w:eastAsia="en-GB" w:bidi="ar-SA"/>
+              <w:szCs w:val="36"/>
+              <w:lang w:val="en-US"/>
             </w:rPr>
           </w:pPr>
-          <w:hyperlink w:anchor="_Toc496272346" w:history="1">
+          <w:hyperlink w:anchor="_Toc515266651" w:history="1">
             <w:r>
               <w:rPr>
                 <w:rStyle w:val="Hyperlink"/>
                 <w:rFonts w:ascii="Khmer Mondulkiri" w:hAnsi="Khmer Mondulkiri"/>
+                <w:b/>
+                <w:bCs/>
                 <w:noProof/>
                 <w:cs/>
                 <w:lang w:val="en-US"/>
               </w:rPr>
-              <w:t>​</w:t>
-            </w:r>
-            <w:r>
-              <w:rPr>
-                <w:rStyle w:val="Hyperlink"/>
-                <w:rFonts w:ascii="Khmer Mondulkiri" w:hAnsi="Khmer Mondulkiri" w:hint="cs"/>
-                <w:noProof/>
-                <w:cs/>
-                <w:lang w:val="en-US"/>
-              </w:rPr>
-              <w:t>ស្រៈ​និស្ស័យ</w:t>
+              <w:t>​ស្រៈ​និស្ស័យ</w:t>
             </w:r>
             <w:r>
               <w:rPr>
@@ -724,42 +814,60 @@
             </w:r>
             <w:r>
               <w:rPr>
+                <w:rFonts w:ascii="Limon S1" w:hAnsi="Limon S1"/>
                 <w:noProof/>
                 <w:webHidden/>
+                <w:sz w:val="32"/>
+                <w:szCs w:val="32"/>
               </w:rPr>
               <w:fldChar w:fldCharType="begin"/>
             </w:r>
             <w:r>
               <w:rPr>
+                <w:rFonts w:ascii="Limon S1" w:hAnsi="Limon S1"/>
                 <w:noProof/>
                 <w:webHidden/>
-              </w:rPr>
-              <w:instrText xml:space="preserve"> PAGEREF _Toc496272346 \h </w:instrText>
-            </w:r>
-            <w:r>
-              <w:rPr>
+                <w:sz w:val="32"/>
+                <w:szCs w:val="32"/>
+              </w:rPr>
+              <w:instrText xml:space="preserve"> PAGEREF _Toc515266651 \h </w:instrText>
+            </w:r>
+            <w:r>
+              <w:rPr>
+                <w:rFonts w:ascii="Limon S1" w:hAnsi="Limon S1"/>
                 <w:noProof/>
                 <w:webHidden/>
-              </w:rPr>
-            </w:r>
-            <w:r>
-              <w:rPr>
+                <w:sz w:val="32"/>
+                <w:szCs w:val="32"/>
+              </w:rPr>
+            </w:r>
+            <w:r>
+              <w:rPr>
+                <w:rFonts w:ascii="Limon S1" w:hAnsi="Limon S1"/>
                 <w:noProof/>
                 <w:webHidden/>
+                <w:sz w:val="32"/>
+                <w:szCs w:val="32"/>
               </w:rPr>
               <w:fldChar w:fldCharType="separate"/>
             </w:r>
             <w:r>
               <w:rPr>
+                <w:rFonts w:ascii="Limon S1" w:hAnsi="Limon S1"/>
                 <w:noProof/>
                 <w:webHidden/>
+                <w:sz w:val="32"/>
+                <w:szCs w:val="32"/>
               </w:rPr>
               <w:t>5</w:t>
             </w:r>
             <w:r>
               <w:rPr>
+                <w:rFonts w:ascii="Limon S1" w:hAnsi="Limon S1"/>
                 <w:noProof/>
                 <w:webHidden/>
+                <w:sz w:val="32"/>
+                <w:szCs w:val="32"/>
               </w:rPr>
               <w:fldChar w:fldCharType="end"/>
             </w:r>
@@ -775,15 +883,17 @@
             <w:rPr>
               <w:rFonts w:eastAsiaTheme="minorEastAsia" w:cstheme="minorBidi"/>
               <w:noProof/>
-              <w:szCs w:val="22"/>
-              <w:lang w:eastAsia="en-GB" w:bidi="ar-SA"/>
+              <w:szCs w:val="36"/>
+              <w:lang w:val="en-US"/>
             </w:rPr>
           </w:pPr>
-          <w:hyperlink w:anchor="_Toc496272347" w:history="1">
+          <w:hyperlink w:anchor="_Toc515266652" w:history="1">
             <w:r>
               <w:rPr>
                 <w:rStyle w:val="Hyperlink"/>
-                <w:rFonts w:ascii="Khmer Mondulkiri" w:hAnsi="Khmer Mondulkiri" w:hint="cs"/>
+                <w:rFonts w:ascii="Khmer Mondulkiri" w:hAnsi="Khmer Mondulkiri"/>
+                <w:b/>
+                <w:bCs/>
                 <w:noProof/>
                 <w:cs/>
                 <w:lang w:val="en-US"/>
@@ -799,42 +909,60 @@
             </w:r>
             <w:r>
               <w:rPr>
+                <w:rFonts w:ascii="Limon S1" w:hAnsi="Limon S1"/>
                 <w:noProof/>
                 <w:webHidden/>
+                <w:sz w:val="32"/>
+                <w:szCs w:val="32"/>
               </w:rPr>
               <w:fldChar w:fldCharType="begin"/>
             </w:r>
             <w:r>
               <w:rPr>
+                <w:rFonts w:ascii="Limon S1" w:hAnsi="Limon S1"/>
                 <w:noProof/>
                 <w:webHidden/>
-              </w:rPr>
-              <w:instrText xml:space="preserve"> PAGEREF _Toc496272347 \h </w:instrText>
-            </w:r>
-            <w:r>
-              <w:rPr>
+                <w:sz w:val="32"/>
+                <w:szCs w:val="32"/>
+              </w:rPr>
+              <w:instrText xml:space="preserve"> PAGEREF _Toc515266652 \h </w:instrText>
+            </w:r>
+            <w:r>
+              <w:rPr>
+                <w:rFonts w:ascii="Limon S1" w:hAnsi="Limon S1"/>
                 <w:noProof/>
                 <w:webHidden/>
-              </w:rPr>
-            </w:r>
-            <w:r>
-              <w:rPr>
+                <w:sz w:val="32"/>
+                <w:szCs w:val="32"/>
+              </w:rPr>
+            </w:r>
+            <w:r>
+              <w:rPr>
+                <w:rFonts w:ascii="Limon S1" w:hAnsi="Limon S1"/>
                 <w:noProof/>
                 <w:webHidden/>
+                <w:sz w:val="32"/>
+                <w:szCs w:val="32"/>
               </w:rPr>
               <w:fldChar w:fldCharType="separate"/>
             </w:r>
             <w:r>
               <w:rPr>
+                <w:rFonts w:ascii="Limon S1" w:hAnsi="Limon S1"/>
                 <w:noProof/>
                 <w:webHidden/>
+                <w:sz w:val="32"/>
+                <w:szCs w:val="32"/>
               </w:rPr>
               <w:t>6</w:t>
             </w:r>
             <w:r>
               <w:rPr>
+                <w:rFonts w:ascii="Limon S1" w:hAnsi="Limon S1"/>
                 <w:noProof/>
                 <w:webHidden/>
+                <w:sz w:val="32"/>
+                <w:szCs w:val="32"/>
               </w:rPr>
               <w:fldChar w:fldCharType="end"/>
             </w:r>
@@ -850,30 +978,22 @@
             <w:rPr>
               <w:rFonts w:eastAsiaTheme="minorEastAsia" w:cstheme="minorBidi"/>
               <w:noProof/>
-              <w:szCs w:val="22"/>
-              <w:lang w:eastAsia="en-GB" w:bidi="ar-SA"/>
+              <w:szCs w:val="36"/>
+              <w:lang w:val="en-US"/>
             </w:rPr>
           </w:pPr>
-          <w:hyperlink w:anchor="_Toc496272348" w:history="1">
+          <w:hyperlink w:anchor="_Toc515266653" w:history="1">
             <w:r>
               <w:rPr>
                 <w:rStyle w:val="Hyperlink"/>
                 <w:rFonts w:ascii="Khmer Mondulkiri" w:hAnsi="Khmer Mondulkiri"/>
+                <w:b/>
+                <w:bCs/>
                 <w:noProof/>
                 <w:cs/>
                 <w:lang w:val="en-US"/>
               </w:rPr>
-              <w:t>​</w:t>
-            </w:r>
-            <w:r>
-              <w:rPr>
-                <w:rStyle w:val="Hyperlink"/>
-                <w:rFonts w:ascii="Khmer Mondulkiri" w:hAnsi="Khmer Mondulkiri" w:hint="cs"/>
-                <w:noProof/>
-                <w:cs/>
-                <w:lang w:val="en-US"/>
-              </w:rPr>
-              <w:t>ស្រៈ​ពេញ​តួ</w:t>
+              <w:t>​ស្រៈ​ពេញ​តួ</w:t>
             </w:r>
             <w:r>
               <w:rPr>
@@ -884,42 +1004,60 @@
             </w:r>
             <w:r>
               <w:rPr>
+                <w:rFonts w:ascii="Limon S1" w:hAnsi="Limon S1"/>
                 <w:noProof/>
                 <w:webHidden/>
+                <w:sz w:val="32"/>
+                <w:szCs w:val="32"/>
               </w:rPr>
               <w:fldChar w:fldCharType="begin"/>
             </w:r>
             <w:r>
               <w:rPr>
+                <w:rFonts w:ascii="Limon S1" w:hAnsi="Limon S1"/>
                 <w:noProof/>
                 <w:webHidden/>
-              </w:rPr>
-              <w:instrText xml:space="preserve"> PAGEREF _Toc496272348 \h </w:instrText>
-            </w:r>
-            <w:r>
-              <w:rPr>
+                <w:sz w:val="32"/>
+                <w:szCs w:val="32"/>
+              </w:rPr>
+              <w:instrText xml:space="preserve"> PAGEREF _Toc515266653 \h </w:instrText>
+            </w:r>
+            <w:r>
+              <w:rPr>
+                <w:rFonts w:ascii="Limon S1" w:hAnsi="Limon S1"/>
                 <w:noProof/>
                 <w:webHidden/>
-              </w:rPr>
-            </w:r>
-            <w:r>
-              <w:rPr>
+                <w:sz w:val="32"/>
+                <w:szCs w:val="32"/>
+              </w:rPr>
+            </w:r>
+            <w:r>
+              <w:rPr>
+                <w:rFonts w:ascii="Limon S1" w:hAnsi="Limon S1"/>
                 <w:noProof/>
                 <w:webHidden/>
+                <w:sz w:val="32"/>
+                <w:szCs w:val="32"/>
               </w:rPr>
               <w:fldChar w:fldCharType="separate"/>
             </w:r>
             <w:r>
               <w:rPr>
+                <w:rFonts w:ascii="Limon S1" w:hAnsi="Limon S1"/>
                 <w:noProof/>
                 <w:webHidden/>
+                <w:sz w:val="32"/>
+                <w:szCs w:val="32"/>
               </w:rPr>
               <w:t>6</w:t>
             </w:r>
             <w:r>
               <w:rPr>
+                <w:rFonts w:ascii="Limon S1" w:hAnsi="Limon S1"/>
                 <w:noProof/>
                 <w:webHidden/>
+                <w:sz w:val="32"/>
+                <w:szCs w:val="32"/>
               </w:rPr>
               <w:fldChar w:fldCharType="end"/>
             </w:r>
@@ -935,15 +1073,17 @@
             <w:rPr>
               <w:rFonts w:eastAsiaTheme="minorEastAsia" w:cstheme="minorBidi"/>
               <w:noProof/>
-              <w:szCs w:val="22"/>
-              <w:lang w:eastAsia="en-GB" w:bidi="ar-SA"/>
+              <w:szCs w:val="36"/>
+              <w:lang w:val="en-US"/>
             </w:rPr>
           </w:pPr>
-          <w:hyperlink w:anchor="_Toc496272349" w:history="1">
+          <w:hyperlink w:anchor="_Toc515266654" w:history="1">
             <w:r>
               <w:rPr>
                 <w:rStyle w:val="Hyperlink"/>
-                <w:rFonts w:ascii="Khmer Mondulkiri" w:hAnsi="Khmer Mondulkiri" w:hint="cs"/>
+                <w:rFonts w:ascii="Khmer Mondulkiri" w:hAnsi="Khmer Mondulkiri"/>
+                <w:b/>
+                <w:bCs/>
                 <w:noProof/>
                 <w:cs/>
                 <w:lang w:val="en-US"/>
@@ -959,42 +1099,60 @@
             </w:r>
             <w:r>
               <w:rPr>
+                <w:rFonts w:ascii="Limon S1" w:hAnsi="Limon S1"/>
                 <w:noProof/>
                 <w:webHidden/>
+                <w:sz w:val="32"/>
+                <w:szCs w:val="32"/>
               </w:rPr>
               <w:fldChar w:fldCharType="begin"/>
             </w:r>
             <w:r>
               <w:rPr>
+                <w:rFonts w:ascii="Limon S1" w:hAnsi="Limon S1"/>
                 <w:noProof/>
                 <w:webHidden/>
-              </w:rPr>
-              <w:instrText xml:space="preserve"> PAGEREF _Toc496272349 \h </w:instrText>
-            </w:r>
-            <w:r>
-              <w:rPr>
+                <w:sz w:val="32"/>
+                <w:szCs w:val="32"/>
+              </w:rPr>
+              <w:instrText xml:space="preserve"> PAGEREF _Toc515266654 \h </w:instrText>
+            </w:r>
+            <w:r>
+              <w:rPr>
+                <w:rFonts w:ascii="Limon S1" w:hAnsi="Limon S1"/>
                 <w:noProof/>
                 <w:webHidden/>
-              </w:rPr>
-            </w:r>
-            <w:r>
-              <w:rPr>
+                <w:sz w:val="32"/>
+                <w:szCs w:val="32"/>
+              </w:rPr>
+            </w:r>
+            <w:r>
+              <w:rPr>
+                <w:rFonts w:ascii="Limon S1" w:hAnsi="Limon S1"/>
                 <w:noProof/>
                 <w:webHidden/>
+                <w:sz w:val="32"/>
+                <w:szCs w:val="32"/>
               </w:rPr>
               <w:fldChar w:fldCharType="separate"/>
             </w:r>
             <w:r>
               <w:rPr>
+                <w:rFonts w:ascii="Limon S1" w:hAnsi="Limon S1"/>
                 <w:noProof/>
                 <w:webHidden/>
+                <w:sz w:val="32"/>
+                <w:szCs w:val="32"/>
               </w:rPr>
               <w:t>6</w:t>
             </w:r>
             <w:r>
               <w:rPr>
+                <w:rFonts w:ascii="Limon S1" w:hAnsi="Limon S1"/>
                 <w:noProof/>
                 <w:webHidden/>
+                <w:sz w:val="32"/>
+                <w:szCs w:val="32"/>
               </w:rPr>
               <w:fldChar w:fldCharType="end"/>
             </w:r>
@@ -1010,15 +1168,17 @@
             <w:rPr>
               <w:rFonts w:eastAsiaTheme="minorEastAsia" w:cstheme="minorBidi"/>
               <w:noProof/>
-              <w:szCs w:val="22"/>
-              <w:lang w:eastAsia="en-GB" w:bidi="ar-SA"/>
+              <w:szCs w:val="36"/>
+              <w:lang w:val="en-US"/>
             </w:rPr>
           </w:pPr>
-          <w:hyperlink w:anchor="_Toc496272350" w:history="1">
+          <w:hyperlink w:anchor="_Toc515266655" w:history="1">
             <w:r>
               <w:rPr>
                 <w:rStyle w:val="Hyperlink"/>
-                <w:rFonts w:ascii="Khmer Mondulkiri" w:hAnsi="Khmer Mondulkiri" w:hint="cs"/>
+                <w:rFonts w:ascii="Khmer Mondulkiri" w:hAnsi="Khmer Mondulkiri"/>
+                <w:b/>
+                <w:bCs/>
                 <w:noProof/>
                 <w:cs/>
                 <w:lang w:val="en-US"/>
@@ -1034,42 +1194,60 @@
             </w:r>
             <w:r>
               <w:rPr>
+                <w:rFonts w:ascii="Limon S1" w:hAnsi="Limon S1"/>
                 <w:noProof/>
                 <w:webHidden/>
+                <w:sz w:val="32"/>
+                <w:szCs w:val="32"/>
               </w:rPr>
               <w:fldChar w:fldCharType="begin"/>
             </w:r>
             <w:r>
               <w:rPr>
+                <w:rFonts w:ascii="Limon S1" w:hAnsi="Limon S1"/>
                 <w:noProof/>
                 <w:webHidden/>
-              </w:rPr>
-              <w:instrText xml:space="preserve"> PAGEREF _Toc496272350 \h </w:instrText>
-            </w:r>
-            <w:r>
-              <w:rPr>
+                <w:sz w:val="32"/>
+                <w:szCs w:val="32"/>
+              </w:rPr>
+              <w:instrText xml:space="preserve"> PAGEREF _Toc515266655 \h </w:instrText>
+            </w:r>
+            <w:r>
+              <w:rPr>
+                <w:rFonts w:ascii="Limon S1" w:hAnsi="Limon S1"/>
                 <w:noProof/>
                 <w:webHidden/>
-              </w:rPr>
-            </w:r>
-            <w:r>
-              <w:rPr>
+                <w:sz w:val="32"/>
+                <w:szCs w:val="32"/>
+              </w:rPr>
+            </w:r>
+            <w:r>
+              <w:rPr>
+                <w:rFonts w:ascii="Limon S1" w:hAnsi="Limon S1"/>
                 <w:noProof/>
                 <w:webHidden/>
+                <w:sz w:val="32"/>
+                <w:szCs w:val="32"/>
               </w:rPr>
               <w:fldChar w:fldCharType="separate"/>
             </w:r>
             <w:r>
               <w:rPr>
+                <w:rFonts w:ascii="Limon S1" w:hAnsi="Limon S1"/>
                 <w:noProof/>
                 <w:webHidden/>
+                <w:sz w:val="32"/>
+                <w:szCs w:val="32"/>
               </w:rPr>
               <w:t>6</w:t>
             </w:r>
             <w:r>
               <w:rPr>
+                <w:rFonts w:ascii="Limon S1" w:hAnsi="Limon S1"/>
                 <w:noProof/>
                 <w:webHidden/>
+                <w:sz w:val="32"/>
+                <w:szCs w:val="32"/>
               </w:rPr>
               <w:fldChar w:fldCharType="end"/>
             </w:r>
@@ -1085,15 +1263,17 @@
             <w:rPr>
               <w:rFonts w:eastAsiaTheme="minorEastAsia" w:cstheme="minorBidi"/>
               <w:noProof/>
-              <w:szCs w:val="22"/>
-              <w:lang w:eastAsia="en-GB" w:bidi="ar-SA"/>
+              <w:szCs w:val="36"/>
+              <w:lang w:val="en-US"/>
             </w:rPr>
           </w:pPr>
-          <w:hyperlink w:anchor="_Toc496272351" w:history="1">
+          <w:hyperlink w:anchor="_Toc515266656" w:history="1">
             <w:r>
               <w:rPr>
                 <w:rStyle w:val="Hyperlink"/>
-                <w:rFonts w:ascii="Khmer Mondulkiri" w:hAnsi="Khmer Mondulkiri" w:hint="cs"/>
+                <w:rFonts w:ascii="Khmer Mondulkiri" w:hAnsi="Khmer Mondulkiri"/>
+                <w:b/>
+                <w:bCs/>
                 <w:noProof/>
                 <w:cs/>
                 <w:lang w:val="en-US"/>
@@ -1109,42 +1289,60 @@
             </w:r>
             <w:r>
               <w:rPr>
+                <w:rFonts w:ascii="Limon S1" w:hAnsi="Limon S1"/>
                 <w:noProof/>
                 <w:webHidden/>
+                <w:sz w:val="32"/>
+                <w:szCs w:val="32"/>
               </w:rPr>
               <w:fldChar w:fldCharType="begin"/>
             </w:r>
             <w:r>
               <w:rPr>
+                <w:rFonts w:ascii="Limon S1" w:hAnsi="Limon S1"/>
                 <w:noProof/>
                 <w:webHidden/>
-              </w:rPr>
-              <w:instrText xml:space="preserve"> PAGEREF _Toc496272351 \h </w:instrText>
-            </w:r>
-            <w:r>
-              <w:rPr>
+                <w:sz w:val="32"/>
+                <w:szCs w:val="32"/>
+              </w:rPr>
+              <w:instrText xml:space="preserve"> PAGEREF _Toc515266656 \h </w:instrText>
+            </w:r>
+            <w:r>
+              <w:rPr>
+                <w:rFonts w:ascii="Limon S1" w:hAnsi="Limon S1"/>
                 <w:noProof/>
                 <w:webHidden/>
-              </w:rPr>
-            </w:r>
-            <w:r>
-              <w:rPr>
+                <w:sz w:val="32"/>
+                <w:szCs w:val="32"/>
+              </w:rPr>
+            </w:r>
+            <w:r>
+              <w:rPr>
+                <w:rFonts w:ascii="Limon S1" w:hAnsi="Limon S1"/>
                 <w:noProof/>
                 <w:webHidden/>
+                <w:sz w:val="32"/>
+                <w:szCs w:val="32"/>
               </w:rPr>
               <w:fldChar w:fldCharType="separate"/>
             </w:r>
             <w:r>
               <w:rPr>
+                <w:rFonts w:ascii="Limon S1" w:hAnsi="Limon S1"/>
                 <w:noProof/>
                 <w:webHidden/>
+                <w:sz w:val="32"/>
+                <w:szCs w:val="32"/>
               </w:rPr>
               <w:t>6</w:t>
             </w:r>
             <w:r>
               <w:rPr>
+                <w:rFonts w:ascii="Limon S1" w:hAnsi="Limon S1"/>
                 <w:noProof/>
                 <w:webHidden/>
+                <w:sz w:val="32"/>
+                <w:szCs w:val="32"/>
               </w:rPr>
               <w:fldChar w:fldCharType="end"/>
             </w:r>
@@ -1160,15 +1358,17 @@
             <w:rPr>
               <w:rFonts w:eastAsiaTheme="minorEastAsia" w:cstheme="minorBidi"/>
               <w:noProof/>
-              <w:szCs w:val="22"/>
-              <w:lang w:eastAsia="en-GB" w:bidi="ar-SA"/>
+              <w:szCs w:val="36"/>
+              <w:lang w:val="en-US"/>
             </w:rPr>
           </w:pPr>
-          <w:hyperlink w:anchor="_Toc496272352" w:history="1">
+          <w:hyperlink w:anchor="_Toc515266657" w:history="1">
             <w:r>
               <w:rPr>
                 <w:rStyle w:val="Hyperlink"/>
-                <w:rFonts w:ascii="Khmer Mondulkiri" w:hAnsi="Khmer Mondulkiri" w:hint="cs"/>
+                <w:rFonts w:ascii="Khmer Mondulkiri" w:hAnsi="Khmer Mondulkiri"/>
+                <w:b/>
+                <w:bCs/>
                 <w:noProof/>
                 <w:cs/>
                 <w:lang w:val="en-US"/>
@@ -1184,42 +1384,60 @@
             </w:r>
             <w:r>
               <w:rPr>
+                <w:rFonts w:ascii="Limon S1" w:hAnsi="Limon S1"/>
                 <w:noProof/>
                 <w:webHidden/>
+                <w:sz w:val="32"/>
+                <w:szCs w:val="32"/>
               </w:rPr>
               <w:fldChar w:fldCharType="begin"/>
             </w:r>
             <w:r>
               <w:rPr>
+                <w:rFonts w:ascii="Limon S1" w:hAnsi="Limon S1"/>
                 <w:noProof/>
                 <w:webHidden/>
-              </w:rPr>
-              <w:instrText xml:space="preserve"> PAGEREF _Toc496272352 \h </w:instrText>
-            </w:r>
-            <w:r>
-              <w:rPr>
+                <w:sz w:val="32"/>
+                <w:szCs w:val="32"/>
+              </w:rPr>
+              <w:instrText xml:space="preserve"> PAGEREF _Toc515266657 \h </w:instrText>
+            </w:r>
+            <w:r>
+              <w:rPr>
+                <w:rFonts w:ascii="Limon S1" w:hAnsi="Limon S1"/>
                 <w:noProof/>
                 <w:webHidden/>
-              </w:rPr>
-            </w:r>
-            <w:r>
-              <w:rPr>
+                <w:sz w:val="32"/>
+                <w:szCs w:val="32"/>
+              </w:rPr>
+            </w:r>
+            <w:r>
+              <w:rPr>
+                <w:rFonts w:ascii="Limon S1" w:hAnsi="Limon S1"/>
                 <w:noProof/>
                 <w:webHidden/>
+                <w:sz w:val="32"/>
+                <w:szCs w:val="32"/>
               </w:rPr>
               <w:fldChar w:fldCharType="separate"/>
             </w:r>
             <w:r>
               <w:rPr>
+                <w:rFonts w:ascii="Limon S1" w:hAnsi="Limon S1"/>
                 <w:noProof/>
                 <w:webHidden/>
+                <w:sz w:val="32"/>
+                <w:szCs w:val="32"/>
               </w:rPr>
               <w:t>7</w:t>
             </w:r>
             <w:r>
               <w:rPr>
+                <w:rFonts w:ascii="Limon S1" w:hAnsi="Limon S1"/>
                 <w:noProof/>
                 <w:webHidden/>
+                <w:sz w:val="32"/>
+                <w:szCs w:val="32"/>
               </w:rPr>
               <w:fldChar w:fldCharType="end"/>
             </w:r>
@@ -1235,15 +1453,17 @@
             <w:rPr>
               <w:rFonts w:eastAsiaTheme="minorEastAsia" w:cstheme="minorBidi"/>
               <w:noProof/>
-              <w:szCs w:val="22"/>
-              <w:lang w:eastAsia="en-GB" w:bidi="ar-SA"/>
+              <w:szCs w:val="36"/>
+              <w:lang w:val="en-US"/>
             </w:rPr>
           </w:pPr>
-          <w:hyperlink w:anchor="_Toc496272353" w:history="1">
+          <w:hyperlink w:anchor="_Toc515266658" w:history="1">
             <w:r>
               <w:rPr>
                 <w:rStyle w:val="Hyperlink"/>
-                <w:rFonts w:ascii="Khmer Mondulkiri" w:hAnsi="Khmer Mondulkiri" w:hint="cs"/>
+                <w:rFonts w:ascii="Khmer Mondulkiri" w:hAnsi="Khmer Mondulkiri"/>
+                <w:b/>
+                <w:bCs/>
                 <w:noProof/>
                 <w:cs/>
                 <w:lang w:val="en-US"/>
@@ -1259,42 +1479,60 @@
             </w:r>
             <w:r>
               <w:rPr>
+                <w:rFonts w:ascii="Limon S1" w:hAnsi="Limon S1"/>
                 <w:noProof/>
                 <w:webHidden/>
+                <w:sz w:val="32"/>
+                <w:szCs w:val="32"/>
               </w:rPr>
               <w:fldChar w:fldCharType="begin"/>
             </w:r>
             <w:r>
               <w:rPr>
+                <w:rFonts w:ascii="Limon S1" w:hAnsi="Limon S1"/>
                 <w:noProof/>
                 <w:webHidden/>
-              </w:rPr>
-              <w:instrText xml:space="preserve"> PAGEREF _Toc496272353 \h </w:instrText>
-            </w:r>
-            <w:r>
-              <w:rPr>
+                <w:sz w:val="32"/>
+                <w:szCs w:val="32"/>
+              </w:rPr>
+              <w:instrText xml:space="preserve"> PAGEREF _Toc515266658 \h </w:instrText>
+            </w:r>
+            <w:r>
+              <w:rPr>
+                <w:rFonts w:ascii="Limon S1" w:hAnsi="Limon S1"/>
                 <w:noProof/>
                 <w:webHidden/>
-              </w:rPr>
-            </w:r>
-            <w:r>
-              <w:rPr>
+                <w:sz w:val="32"/>
+                <w:szCs w:val="32"/>
+              </w:rPr>
+            </w:r>
+            <w:r>
+              <w:rPr>
+                <w:rFonts w:ascii="Limon S1" w:hAnsi="Limon S1"/>
                 <w:noProof/>
                 <w:webHidden/>
+                <w:sz w:val="32"/>
+                <w:szCs w:val="32"/>
               </w:rPr>
               <w:fldChar w:fldCharType="separate"/>
             </w:r>
             <w:r>
               <w:rPr>
+                <w:rFonts w:ascii="Limon S1" w:hAnsi="Limon S1"/>
                 <w:noProof/>
                 <w:webHidden/>
+                <w:sz w:val="32"/>
+                <w:szCs w:val="32"/>
               </w:rPr>
               <w:t>7</w:t>
             </w:r>
             <w:r>
               <w:rPr>
+                <w:rFonts w:ascii="Limon S1" w:hAnsi="Limon S1"/>
                 <w:noProof/>
                 <w:webHidden/>
+                <w:sz w:val="32"/>
+                <w:szCs w:val="32"/>
               </w:rPr>
               <w:fldChar w:fldCharType="end"/>
             </w:r>
@@ -1310,15 +1548,17 @@
             <w:rPr>
               <w:rFonts w:eastAsiaTheme="minorEastAsia" w:cstheme="minorBidi"/>
               <w:noProof/>
-              <w:szCs w:val="22"/>
-              <w:lang w:eastAsia="en-GB" w:bidi="ar-SA"/>
+              <w:szCs w:val="36"/>
+              <w:lang w:val="en-US"/>
             </w:rPr>
           </w:pPr>
-          <w:hyperlink w:anchor="_Toc496272354" w:history="1">
+          <w:hyperlink w:anchor="_Toc515266659" w:history="1">
             <w:r>
               <w:rPr>
                 <w:rStyle w:val="Hyperlink"/>
-                <w:rFonts w:ascii="Khmer Mondulkiri" w:hAnsi="Khmer Mondulkiri" w:hint="cs"/>
+                <w:rFonts w:ascii="Khmer Mondulkiri" w:hAnsi="Khmer Mondulkiri"/>
+                <w:b/>
+                <w:bCs/>
                 <w:noProof/>
                 <w:cs/>
                 <w:lang w:val="en-US"/>
@@ -1334,42 +1574,60 @@
             </w:r>
             <w:r>
               <w:rPr>
+                <w:rFonts w:ascii="Limon S1" w:hAnsi="Limon S1"/>
                 <w:noProof/>
                 <w:webHidden/>
+                <w:sz w:val="32"/>
+                <w:szCs w:val="32"/>
               </w:rPr>
               <w:fldChar w:fldCharType="begin"/>
             </w:r>
             <w:r>
               <w:rPr>
+                <w:rFonts w:ascii="Limon S1" w:hAnsi="Limon S1"/>
                 <w:noProof/>
                 <w:webHidden/>
-              </w:rPr>
-              <w:instrText xml:space="preserve"> PAGEREF _Toc496272354 \h </w:instrText>
-            </w:r>
-            <w:r>
-              <w:rPr>
+                <w:sz w:val="32"/>
+                <w:szCs w:val="32"/>
+              </w:rPr>
+              <w:instrText xml:space="preserve"> PAGEREF _Toc515266659 \h </w:instrText>
+            </w:r>
+            <w:r>
+              <w:rPr>
+                <w:rFonts w:ascii="Limon S1" w:hAnsi="Limon S1"/>
                 <w:noProof/>
                 <w:webHidden/>
-              </w:rPr>
-            </w:r>
-            <w:r>
-              <w:rPr>
+                <w:sz w:val="32"/>
+                <w:szCs w:val="32"/>
+              </w:rPr>
+            </w:r>
+            <w:r>
+              <w:rPr>
+                <w:rFonts w:ascii="Limon S1" w:hAnsi="Limon S1"/>
                 <w:noProof/>
                 <w:webHidden/>
+                <w:sz w:val="32"/>
+                <w:szCs w:val="32"/>
               </w:rPr>
               <w:fldChar w:fldCharType="separate"/>
             </w:r>
             <w:r>
               <w:rPr>
+                <w:rFonts w:ascii="Limon S1" w:hAnsi="Limon S1"/>
                 <w:noProof/>
                 <w:webHidden/>
+                <w:sz w:val="32"/>
+                <w:szCs w:val="32"/>
               </w:rPr>
               <w:t>7</w:t>
             </w:r>
             <w:r>
               <w:rPr>
+                <w:rFonts w:ascii="Limon S1" w:hAnsi="Limon S1"/>
                 <w:noProof/>
                 <w:webHidden/>
+                <w:sz w:val="32"/>
+                <w:szCs w:val="32"/>
               </w:rPr>
               <w:fldChar w:fldCharType="end"/>
             </w:r>
@@ -1385,15 +1643,15 @@
             <w:rPr>
               <w:rFonts w:eastAsiaTheme="minorEastAsia" w:cstheme="minorBidi"/>
               <w:noProof/>
-              <w:szCs w:val="22"/>
-              <w:lang w:eastAsia="en-GB" w:bidi="ar-SA"/>
+              <w:szCs w:val="36"/>
+              <w:lang w:val="en-US"/>
             </w:rPr>
           </w:pPr>
-          <w:hyperlink w:anchor="_Toc496272355" w:history="1">
+          <w:hyperlink w:anchor="_Toc515266660" w:history="1">
             <w:r>
               <w:rPr>
                 <w:rStyle w:val="Hyperlink"/>
-                <w:rFonts w:ascii="Khmer Mondulkiri" w:hAnsi="Khmer Mondulkiri" w:hint="cs"/>
+                <w:rFonts w:ascii="Khmer Mondulkiri" w:hAnsi="Khmer Mondulkiri"/>
                 <w:noProof/>
                 <w:cs/>
                 <w:lang w:val="en-US"/>
@@ -1409,42 +1667,60 @@
             </w:r>
             <w:r>
               <w:rPr>
+                <w:rFonts w:ascii="Limon S1" w:hAnsi="Limon S1"/>
                 <w:noProof/>
                 <w:webHidden/>
+                <w:sz w:val="32"/>
+                <w:szCs w:val="32"/>
               </w:rPr>
               <w:fldChar w:fldCharType="begin"/>
             </w:r>
             <w:r>
               <w:rPr>
+                <w:rFonts w:ascii="Limon S1" w:hAnsi="Limon S1"/>
                 <w:noProof/>
                 <w:webHidden/>
-              </w:rPr>
-              <w:instrText xml:space="preserve"> PAGEREF _Toc496272355 \h </w:instrText>
-            </w:r>
-            <w:r>
-              <w:rPr>
+                <w:sz w:val="32"/>
+                <w:szCs w:val="32"/>
+              </w:rPr>
+              <w:instrText xml:space="preserve"> PAGEREF _Toc515266660 \h </w:instrText>
+            </w:r>
+            <w:r>
+              <w:rPr>
+                <w:rFonts w:ascii="Limon S1" w:hAnsi="Limon S1"/>
                 <w:noProof/>
                 <w:webHidden/>
-              </w:rPr>
-            </w:r>
-            <w:r>
-              <w:rPr>
+                <w:sz w:val="32"/>
+                <w:szCs w:val="32"/>
+              </w:rPr>
+            </w:r>
+            <w:r>
+              <w:rPr>
+                <w:rFonts w:ascii="Limon S1" w:hAnsi="Limon S1"/>
                 <w:noProof/>
                 <w:webHidden/>
+                <w:sz w:val="32"/>
+                <w:szCs w:val="32"/>
               </w:rPr>
               <w:fldChar w:fldCharType="separate"/>
             </w:r>
             <w:r>
               <w:rPr>
+                <w:rFonts w:ascii="Limon S1" w:hAnsi="Limon S1"/>
                 <w:noProof/>
                 <w:webHidden/>
+                <w:sz w:val="32"/>
+                <w:szCs w:val="32"/>
               </w:rPr>
               <w:t>7</w:t>
             </w:r>
             <w:r>
               <w:rPr>
+                <w:rFonts w:ascii="Limon S1" w:hAnsi="Limon S1"/>
                 <w:noProof/>
                 <w:webHidden/>
+                <w:sz w:val="32"/>
+                <w:szCs w:val="32"/>
               </w:rPr>
               <w:fldChar w:fldCharType="end"/>
             </w:r>
@@ -1460,50 +1736,20 @@
             <w:rPr>
               <w:rFonts w:eastAsiaTheme="minorEastAsia" w:cstheme="minorBidi"/>
               <w:noProof/>
-              <w:szCs w:val="22"/>
-              <w:lang w:eastAsia="en-GB" w:bidi="ar-SA"/>
+              <w:szCs w:val="36"/>
+              <w:lang w:val="en-US"/>
             </w:rPr>
           </w:pPr>
-          <w:hyperlink w:anchor="_Toc496272356" w:history="1">
+          <w:hyperlink w:anchor="_Toc515266661" w:history="1">
             <w:r>
               <w:rPr>
                 <w:rStyle w:val="Hyperlink"/>
-                <w:rFonts w:ascii="Khmer Mondulkiri" w:hAnsi="Khmer Mondulkiri" w:hint="cs"/>
+                <w:rFonts w:ascii="Khmer Mondulkiri" w:hAnsi="Khmer Mondulkiri"/>
                 <w:noProof/>
                 <w:cs/>
                 <w:lang w:val="en-US"/>
               </w:rPr>
-              <w:t>តួ​អក្សរហួស​សម័យ</w:t>
-            </w:r>
-            <w:r>
-              <w:rPr>
-                <w:rStyle w:val="Hyperlink"/>
-                <w:rFonts w:ascii="Khmer Mondulkiri" w:hAnsi="Khmer Mondulkiri"/>
-                <w:noProof/>
-                <w:cs/>
-                <w:lang w:val="en-US"/>
-              </w:rPr>
-              <w:t>(</w:t>
-            </w:r>
-            <w:r>
-              <w:rPr>
-                <w:rStyle w:val="Hyperlink"/>
-                <w:rFonts w:ascii="Khmer Mondulkiri" w:hAnsi="Khmer Mondulkiri" w:hint="cs"/>
-                <w:noProof/>
-                <w:cs/>
-                <w:lang w:val="en-US"/>
-              </w:rPr>
-              <w:t>លែង​ប្រើ</w:t>
-            </w:r>
-            <w:r>
-              <w:rPr>
-                <w:rStyle w:val="Hyperlink"/>
-                <w:rFonts w:ascii="Khmer Mondulkiri" w:hAnsi="Khmer Mondulkiri"/>
-                <w:noProof/>
-                <w:cs/>
-                <w:lang w:val="en-US"/>
-              </w:rPr>
-              <w:t>)</w:t>
+              <w:t>តួ​អក្សរហួស​សម័យ(លែង​ប្រើ)</w:t>
             </w:r>
             <w:r>
               <w:rPr>
@@ -1514,42 +1760,60 @@
             </w:r>
             <w:r>
               <w:rPr>
+                <w:rFonts w:ascii="Limon S1" w:hAnsi="Limon S1"/>
                 <w:noProof/>
                 <w:webHidden/>
+                <w:sz w:val="32"/>
+                <w:szCs w:val="32"/>
               </w:rPr>
               <w:fldChar w:fldCharType="begin"/>
             </w:r>
             <w:r>
               <w:rPr>
+                <w:rFonts w:ascii="Limon S1" w:hAnsi="Limon S1"/>
                 <w:noProof/>
                 <w:webHidden/>
-              </w:rPr>
-              <w:instrText xml:space="preserve"> PAGEREF _Toc496272356 \h </w:instrText>
-            </w:r>
-            <w:r>
-              <w:rPr>
+                <w:sz w:val="32"/>
+                <w:szCs w:val="32"/>
+              </w:rPr>
+              <w:instrText xml:space="preserve"> PAGEREF _Toc515266661 \h </w:instrText>
+            </w:r>
+            <w:r>
+              <w:rPr>
+                <w:rFonts w:ascii="Limon S1" w:hAnsi="Limon S1"/>
                 <w:noProof/>
                 <w:webHidden/>
-              </w:rPr>
-            </w:r>
-            <w:r>
-              <w:rPr>
+                <w:sz w:val="32"/>
+                <w:szCs w:val="32"/>
+              </w:rPr>
+            </w:r>
+            <w:r>
+              <w:rPr>
+                <w:rFonts w:ascii="Limon S1" w:hAnsi="Limon S1"/>
                 <w:noProof/>
                 <w:webHidden/>
+                <w:sz w:val="32"/>
+                <w:szCs w:val="32"/>
               </w:rPr>
               <w:fldChar w:fldCharType="separate"/>
             </w:r>
             <w:r>
               <w:rPr>
+                <w:rFonts w:ascii="Limon S1" w:hAnsi="Limon S1"/>
                 <w:noProof/>
                 <w:webHidden/>
+                <w:sz w:val="32"/>
+                <w:szCs w:val="32"/>
               </w:rPr>
               <w:t>8</w:t>
             </w:r>
             <w:r>
               <w:rPr>
+                <w:rFonts w:ascii="Limon S1" w:hAnsi="Limon S1"/>
                 <w:noProof/>
                 <w:webHidden/>
+                <w:sz w:val="32"/>
+                <w:szCs w:val="32"/>
               </w:rPr>
               <w:fldChar w:fldCharType="end"/>
             </w:r>
@@ -1565,15 +1829,15 @@
             <w:rPr>
               <w:rFonts w:eastAsiaTheme="minorEastAsia" w:cstheme="minorBidi"/>
               <w:noProof/>
-              <w:szCs w:val="22"/>
-              <w:lang w:eastAsia="en-GB" w:bidi="ar-SA"/>
+              <w:szCs w:val="36"/>
+              <w:lang w:val="en-US"/>
             </w:rPr>
           </w:pPr>
-          <w:hyperlink w:anchor="_Toc496272357" w:history="1">
+          <w:hyperlink w:anchor="_Toc515266662" w:history="1">
             <w:r>
               <w:rPr>
                 <w:rStyle w:val="Hyperlink"/>
-                <w:rFonts w:ascii="Khmer Mondulkiri" w:hAnsi="Khmer Mondulkiri" w:hint="cs"/>
+                <w:rFonts w:ascii="Khmer Mondulkiri" w:hAnsi="Khmer Mondulkiri"/>
                 <w:noProof/>
                 <w:cs/>
                 <w:lang w:val="en-US"/>
@@ -1589,42 +1853,60 @@
             </w:r>
             <w:r>
               <w:rPr>
+                <w:rFonts w:ascii="Limon S1" w:hAnsi="Limon S1"/>
                 <w:noProof/>
                 <w:webHidden/>
+                <w:sz w:val="32"/>
+                <w:szCs w:val="32"/>
               </w:rPr>
               <w:fldChar w:fldCharType="begin"/>
             </w:r>
             <w:r>
               <w:rPr>
+                <w:rFonts w:ascii="Limon S1" w:hAnsi="Limon S1"/>
                 <w:noProof/>
                 <w:webHidden/>
-              </w:rPr>
-              <w:instrText xml:space="preserve"> PAGEREF _Toc496272357 \h </w:instrText>
-            </w:r>
-            <w:r>
-              <w:rPr>
+                <w:sz w:val="32"/>
+                <w:szCs w:val="32"/>
+              </w:rPr>
+              <w:instrText xml:space="preserve"> PAGEREF _Toc515266662 \h </w:instrText>
+            </w:r>
+            <w:r>
+              <w:rPr>
+                <w:rFonts w:ascii="Limon S1" w:hAnsi="Limon S1"/>
                 <w:noProof/>
                 <w:webHidden/>
-              </w:rPr>
-            </w:r>
-            <w:r>
-              <w:rPr>
+                <w:sz w:val="32"/>
+                <w:szCs w:val="32"/>
+              </w:rPr>
+            </w:r>
+            <w:r>
+              <w:rPr>
+                <w:rFonts w:ascii="Limon S1" w:hAnsi="Limon S1"/>
                 <w:noProof/>
                 <w:webHidden/>
+                <w:sz w:val="32"/>
+                <w:szCs w:val="32"/>
               </w:rPr>
               <w:fldChar w:fldCharType="separate"/>
             </w:r>
             <w:r>
               <w:rPr>
+                <w:rFonts w:ascii="Limon S1" w:hAnsi="Limon S1"/>
                 <w:noProof/>
                 <w:webHidden/>
+                <w:sz w:val="32"/>
+                <w:szCs w:val="32"/>
               </w:rPr>
               <w:t>8</w:t>
             </w:r>
             <w:r>
               <w:rPr>
+                <w:rFonts w:ascii="Limon S1" w:hAnsi="Limon S1"/>
                 <w:noProof/>
                 <w:webHidden/>
+                <w:sz w:val="32"/>
+                <w:szCs w:val="32"/>
               </w:rPr>
               <w:fldChar w:fldCharType="end"/>
             </w:r>
@@ -1640,60 +1922,20 @@
             <w:rPr>
               <w:rFonts w:eastAsiaTheme="minorEastAsia" w:cstheme="minorBidi"/>
               <w:noProof/>
-              <w:szCs w:val="22"/>
-              <w:lang w:eastAsia="en-GB" w:bidi="ar-SA"/>
+              <w:szCs w:val="36"/>
+              <w:lang w:val="en-US"/>
             </w:rPr>
           </w:pPr>
-          <w:hyperlink w:anchor="_Toc496272358" w:history="1">
+          <w:hyperlink w:anchor="_Toc515266663" w:history="1">
             <w:r>
               <w:rPr>
                 <w:rStyle w:val="Hyperlink"/>
-                <w:rFonts w:ascii="Khmer Mondulkiri" w:hAnsi="Khmer Mondulkiri" w:hint="cs"/>
+                <w:rFonts w:ascii="Khmer Mondulkiri" w:hAnsi="Khmer Mondulkiri"/>
                 <w:noProof/>
                 <w:cs/>
                 <w:lang w:val="en-US"/>
               </w:rPr>
-              <w:t>ការ​ភ្ជាប់​</w:t>
-            </w:r>
-            <w:r>
-              <w:rPr>
-                <w:rStyle w:val="Hyperlink"/>
-                <w:rFonts w:ascii="Khmer Mondulkiri" w:hAnsi="Khmer Mondulkiri"/>
-                <w:noProof/>
-                <w:cs/>
-                <w:lang w:val="en-US"/>
-              </w:rPr>
-              <w:t xml:space="preserve"> </w:t>
-            </w:r>
-            <w:r>
-              <w:rPr>
-                <w:rStyle w:val="Hyperlink"/>
-                <w:rFonts w:ascii="Khmer Mondulkiri" w:hAnsi="Khmer Mondulkiri" w:hint="cs"/>
-                <w:noProof/>
-                <w:cs/>
-                <w:lang w:val="en-US"/>
-              </w:rPr>
-              <w:t>និង</w:t>
-            </w:r>
-            <w:r>
-              <w:rPr>
-                <w:rStyle w:val="Hyperlink"/>
-                <w:rFonts w:ascii="Khmer Mondulkiri" w:hAnsi="Khmer Mondulkiri"/>
-                <w:noProof/>
-                <w:cs/>
-                <w:lang w:val="en-US"/>
-              </w:rPr>
-              <w:t xml:space="preserve"> </w:t>
-            </w:r>
-            <w:r>
-              <w:rPr>
-                <w:rStyle w:val="Hyperlink"/>
-                <w:rFonts w:ascii="Khmer Mondulkiri" w:hAnsi="Khmer Mondulkiri" w:hint="cs"/>
-                <w:noProof/>
-                <w:cs/>
-                <w:lang w:val="en-US"/>
-              </w:rPr>
-              <w:t>ដំណក​ឃ្លា</w:t>
+              <w:t>ការ​ភ្ជាប់​ និង ដំណក​ឃ្លា</w:t>
             </w:r>
             <w:r>
               <w:rPr>
@@ -1704,42 +1946,60 @@
             </w:r>
             <w:r>
               <w:rPr>
+                <w:rFonts w:ascii="Limon S1" w:hAnsi="Limon S1"/>
                 <w:noProof/>
                 <w:webHidden/>
+                <w:sz w:val="32"/>
+                <w:szCs w:val="32"/>
               </w:rPr>
               <w:fldChar w:fldCharType="begin"/>
             </w:r>
             <w:r>
               <w:rPr>
+                <w:rFonts w:ascii="Limon S1" w:hAnsi="Limon S1"/>
                 <w:noProof/>
                 <w:webHidden/>
-              </w:rPr>
-              <w:instrText xml:space="preserve"> PAGEREF _Toc496272358 \h </w:instrText>
-            </w:r>
-            <w:r>
-              <w:rPr>
+                <w:sz w:val="32"/>
+                <w:szCs w:val="32"/>
+              </w:rPr>
+              <w:instrText xml:space="preserve"> PAGEREF _Toc515266663 \h </w:instrText>
+            </w:r>
+            <w:r>
+              <w:rPr>
+                <w:rFonts w:ascii="Limon S1" w:hAnsi="Limon S1"/>
                 <w:noProof/>
                 <w:webHidden/>
-              </w:rPr>
-            </w:r>
-            <w:r>
-              <w:rPr>
+                <w:sz w:val="32"/>
+                <w:szCs w:val="32"/>
+              </w:rPr>
+            </w:r>
+            <w:r>
+              <w:rPr>
+                <w:rFonts w:ascii="Limon S1" w:hAnsi="Limon S1"/>
                 <w:noProof/>
                 <w:webHidden/>
+                <w:sz w:val="32"/>
+                <w:szCs w:val="32"/>
               </w:rPr>
               <w:fldChar w:fldCharType="separate"/>
             </w:r>
             <w:r>
               <w:rPr>
+                <w:rFonts w:ascii="Limon S1" w:hAnsi="Limon S1"/>
                 <w:noProof/>
                 <w:webHidden/>
+                <w:sz w:val="32"/>
+                <w:szCs w:val="32"/>
               </w:rPr>
               <w:t>8</w:t>
             </w:r>
             <w:r>
               <w:rPr>
+                <w:rFonts w:ascii="Limon S1" w:hAnsi="Limon S1"/>
                 <w:noProof/>
                 <w:webHidden/>
+                <w:sz w:val="32"/>
+                <w:szCs w:val="32"/>
               </w:rPr>
               <w:fldChar w:fldCharType="end"/>
             </w:r>
@@ -1755,15 +2015,17 @@
             <w:rPr>
               <w:rFonts w:eastAsiaTheme="minorEastAsia" w:cstheme="minorBidi"/>
               <w:noProof/>
-              <w:szCs w:val="22"/>
-              <w:lang w:eastAsia="en-GB" w:bidi="ar-SA"/>
+              <w:szCs w:val="36"/>
+              <w:lang w:val="en-US"/>
             </w:rPr>
           </w:pPr>
-          <w:hyperlink w:anchor="_Toc496272359" w:history="1">
+          <w:hyperlink w:anchor="_Toc515266664" w:history="1">
             <w:r>
               <w:rPr>
                 <w:rStyle w:val="Hyperlink"/>
-                <w:rFonts w:ascii="Khmer Mondulkiri" w:hAnsi="Khmer Mondulkiri" w:hint="cs"/>
+                <w:rFonts w:ascii="Khmer Mondulkiri" w:hAnsi="Khmer Mondulkiri"/>
+                <w:b/>
+                <w:bCs/>
                 <w:noProof/>
                 <w:cs/>
                 <w:lang w:val="en-US"/>
@@ -1779,42 +2041,60 @@
             </w:r>
             <w:r>
               <w:rPr>
+                <w:rFonts w:ascii="Limon S1" w:hAnsi="Limon S1"/>
                 <w:noProof/>
                 <w:webHidden/>
+                <w:sz w:val="32"/>
+                <w:szCs w:val="32"/>
               </w:rPr>
               <w:fldChar w:fldCharType="begin"/>
             </w:r>
             <w:r>
               <w:rPr>
+                <w:rFonts w:ascii="Limon S1" w:hAnsi="Limon S1"/>
                 <w:noProof/>
                 <w:webHidden/>
-              </w:rPr>
-              <w:instrText xml:space="preserve"> PAGEREF _Toc496272359 \h </w:instrText>
-            </w:r>
-            <w:r>
-              <w:rPr>
+                <w:sz w:val="32"/>
+                <w:szCs w:val="32"/>
+              </w:rPr>
+              <w:instrText xml:space="preserve"> PAGEREF _Toc515266664 \h </w:instrText>
+            </w:r>
+            <w:r>
+              <w:rPr>
+                <w:rFonts w:ascii="Limon S1" w:hAnsi="Limon S1"/>
                 <w:noProof/>
                 <w:webHidden/>
-              </w:rPr>
-            </w:r>
-            <w:r>
-              <w:rPr>
+                <w:sz w:val="32"/>
+                <w:szCs w:val="32"/>
+              </w:rPr>
+            </w:r>
+            <w:r>
+              <w:rPr>
+                <w:rFonts w:ascii="Limon S1" w:hAnsi="Limon S1"/>
                 <w:noProof/>
                 <w:webHidden/>
+                <w:sz w:val="32"/>
+                <w:szCs w:val="32"/>
               </w:rPr>
               <w:fldChar w:fldCharType="separate"/>
             </w:r>
             <w:r>
               <w:rPr>
+                <w:rFonts w:ascii="Limon S1" w:hAnsi="Limon S1"/>
                 <w:noProof/>
                 <w:webHidden/>
+                <w:sz w:val="32"/>
+                <w:szCs w:val="32"/>
               </w:rPr>
               <w:t>9</w:t>
             </w:r>
             <w:r>
               <w:rPr>
+                <w:rFonts w:ascii="Limon S1" w:hAnsi="Limon S1"/>
                 <w:noProof/>
                 <w:webHidden/>
+                <w:sz w:val="32"/>
+                <w:szCs w:val="32"/>
               </w:rPr>
               <w:fldChar w:fldCharType="end"/>
             </w:r>
@@ -1830,15 +2110,17 @@
             <w:rPr>
               <w:rFonts w:eastAsiaTheme="minorEastAsia" w:cstheme="minorBidi"/>
               <w:noProof/>
-              <w:szCs w:val="22"/>
-              <w:lang w:eastAsia="en-GB" w:bidi="ar-SA"/>
+              <w:szCs w:val="36"/>
+              <w:lang w:val="en-US"/>
             </w:rPr>
           </w:pPr>
-          <w:hyperlink w:anchor="_Toc496272360" w:history="1">
+          <w:hyperlink w:anchor="_Toc515266665" w:history="1">
             <w:r>
               <w:rPr>
                 <w:rStyle w:val="Hyperlink"/>
-                <w:rFonts w:ascii="Khmer Mondulkiri" w:hAnsi="Khmer Mondulkiri" w:hint="cs"/>
+                <w:rFonts w:ascii="Khmer Mondulkiri" w:hAnsi="Khmer Mondulkiri"/>
+                <w:b/>
+                <w:bCs/>
                 <w:noProof/>
                 <w:cs/>
                 <w:lang w:val="en-US"/>
@@ -1854,42 +2136,60 @@
             </w:r>
             <w:r>
               <w:rPr>
+                <w:rFonts w:ascii="Limon S1" w:hAnsi="Limon S1"/>
                 <w:noProof/>
                 <w:webHidden/>
+                <w:sz w:val="32"/>
+                <w:szCs w:val="32"/>
               </w:rPr>
               <w:fldChar w:fldCharType="begin"/>
             </w:r>
             <w:r>
               <w:rPr>
+                <w:rFonts w:ascii="Limon S1" w:hAnsi="Limon S1"/>
                 <w:noProof/>
                 <w:webHidden/>
-              </w:rPr>
-              <w:instrText xml:space="preserve"> PAGEREF _Toc496272360 \h </w:instrText>
-            </w:r>
-            <w:r>
-              <w:rPr>
+                <w:sz w:val="32"/>
+                <w:szCs w:val="32"/>
+              </w:rPr>
+              <w:instrText xml:space="preserve"> PAGEREF _Toc515266665 \h </w:instrText>
+            </w:r>
+            <w:r>
+              <w:rPr>
+                <w:rFonts w:ascii="Limon S1" w:hAnsi="Limon S1"/>
                 <w:noProof/>
                 <w:webHidden/>
-              </w:rPr>
-            </w:r>
-            <w:r>
-              <w:rPr>
+                <w:sz w:val="32"/>
+                <w:szCs w:val="32"/>
+              </w:rPr>
+            </w:r>
+            <w:r>
+              <w:rPr>
+                <w:rFonts w:ascii="Limon S1" w:hAnsi="Limon S1"/>
                 <w:noProof/>
                 <w:webHidden/>
+                <w:sz w:val="32"/>
+                <w:szCs w:val="32"/>
               </w:rPr>
               <w:fldChar w:fldCharType="separate"/>
             </w:r>
             <w:r>
               <w:rPr>
+                <w:rFonts w:ascii="Limon S1" w:hAnsi="Limon S1"/>
                 <w:noProof/>
                 <w:webHidden/>
+                <w:sz w:val="32"/>
+                <w:szCs w:val="32"/>
               </w:rPr>
               <w:t>9</w:t>
             </w:r>
             <w:r>
               <w:rPr>
+                <w:rFonts w:ascii="Limon S1" w:hAnsi="Limon S1"/>
                 <w:noProof/>
                 <w:webHidden/>
+                <w:sz w:val="32"/>
+                <w:szCs w:val="32"/>
               </w:rPr>
               <w:fldChar w:fldCharType="end"/>
             </w:r>
@@ -1905,15 +2205,17 @@
             <w:rPr>
               <w:rFonts w:eastAsiaTheme="minorEastAsia" w:cstheme="minorBidi"/>
               <w:noProof/>
-              <w:szCs w:val="22"/>
-              <w:lang w:eastAsia="en-GB" w:bidi="ar-SA"/>
+              <w:szCs w:val="36"/>
+              <w:lang w:val="en-US"/>
             </w:rPr>
           </w:pPr>
-          <w:hyperlink w:anchor="_Toc496272361" w:history="1">
+          <w:hyperlink w:anchor="_Toc515266666" w:history="1">
             <w:r>
               <w:rPr>
                 <w:rStyle w:val="Hyperlink"/>
-                <w:rFonts w:ascii="Khmer Mondulkiri" w:hAnsi="Khmer Mondulkiri" w:hint="cs"/>
+                <w:rFonts w:ascii="Khmer Mondulkiri" w:hAnsi="Khmer Mondulkiri"/>
+                <w:b/>
+                <w:bCs/>
                 <w:noProof/>
                 <w:cs/>
                 <w:lang w:val="en-US"/>
@@ -1924,6 +2226,8 @@
               <w:rPr>
                 <w:rStyle w:val="Hyperlink"/>
                 <w:rFonts w:ascii="Khmer Mondulkiri" w:hAnsi="Khmer Mondulkiri"/>
+                <w:b/>
+                <w:bCs/>
                 <w:noProof/>
                 <w:lang w:val="en-US"/>
               </w:rPr>
@@ -1932,7 +2236,9 @@
             <w:r>
               <w:rPr>
                 <w:rStyle w:val="Hyperlink"/>
-                <w:rFonts w:ascii="Khmer Mondulkiri" w:hAnsi="Khmer Mondulkiri" w:hint="cs"/>
+                <w:rFonts w:ascii="Khmer Mondulkiri" w:hAnsi="Khmer Mondulkiri"/>
+                <w:b/>
+                <w:bCs/>
                 <w:noProof/>
                 <w:cs/>
                 <w:lang w:val="en-US"/>
@@ -1958,7 +2264,7 @@
                 <w:noProof/>
                 <w:webHidden/>
               </w:rPr>
-              <w:instrText xml:space="preserve"> PAGEREF _Toc496272361 \h </w:instrText>
+              <w:instrText xml:space="preserve"> PAGEREF _Toc515266666 \h </w:instrText>
             </w:r>
             <w:r>
               <w:rPr>
@@ -1999,15 +2305,17 @@
             <w:rPr>
               <w:rFonts w:eastAsiaTheme="minorEastAsia" w:cstheme="minorBidi"/>
               <w:noProof/>
-              <w:szCs w:val="22"/>
-              <w:lang w:eastAsia="en-GB" w:bidi="ar-SA"/>
+              <w:szCs w:val="36"/>
+              <w:lang w:val="en-US"/>
             </w:rPr>
           </w:pPr>
-          <w:hyperlink w:anchor="_Toc496272362" w:history="1">
+          <w:hyperlink w:anchor="_Toc515266667" w:history="1">
             <w:r>
               <w:rPr>
                 <w:rStyle w:val="Hyperlink"/>
-                <w:rFonts w:ascii="Khmer Mondulkiri" w:hAnsi="Khmer Mondulkiri" w:hint="cs"/>
+                <w:rFonts w:ascii="Khmer Mondulkiri" w:hAnsi="Khmer Mondulkiri"/>
+                <w:b/>
+                <w:bCs/>
                 <w:noProof/>
                 <w:cs/>
                 <w:lang w:val="en-US"/>
@@ -2018,6 +2326,8 @@
               <w:rPr>
                 <w:rStyle w:val="Hyperlink"/>
                 <w:rFonts w:ascii="Khmer Mondulkiri" w:hAnsi="Khmer Mondulkiri"/>
+                <w:b/>
+                <w:bCs/>
                 <w:noProof/>
                 <w:lang w:val="en-US"/>
               </w:rPr>
@@ -2027,36 +2337,20 @@
               <w:rPr>
                 <w:rStyle w:val="Hyperlink"/>
                 <w:rFonts w:ascii="Khmer Mondulkiri" w:hAnsi="Khmer Mondulkiri"/>
+                <w:b/>
+                <w:bCs/>
                 <w:noProof/>
                 <w:cs/>
                 <w:lang w:val="en-US"/>
               </w:rPr>
-              <w:t xml:space="preserve"> ្</w:t>
+              <w:t xml:space="preserve"> ្រ </w:t>
             </w:r>
             <w:r>
               <w:rPr>
                 <w:rStyle w:val="Hyperlink"/>
-                <w:rFonts w:ascii="Khmer Mondulkiri" w:hAnsi="Khmer Mondulkiri" w:hint="cs"/>
-                <w:noProof/>
-                <w:cs/>
-                <w:lang w:val="en-US"/>
-              </w:rPr>
-              <w:t>រ</w:t>
-            </w:r>
-            <w:r>
-              <w:rPr>
-                <w:rStyle w:val="Hyperlink"/>
-                <w:rFonts w:ascii="Khmer Mondulkiri" w:hAnsi="Khmer Mondulkiri"/>
-                <w:noProof/>
-                <w:cs/>
-                <w:lang w:val="en-US"/>
-              </w:rPr>
-              <w:t xml:space="preserve"> </w:t>
-            </w:r>
-            <w:r>
-              <w:rPr>
-                <w:rStyle w:val="Hyperlink"/>
-                <w:rFonts w:ascii="Courier New" w:hAnsi="Courier New" w:cs="Courier New"/>
+                <w:rFonts w:ascii="Courier New" w:hAnsi="Courier New" w:cs="Courier New"/>
+                <w:b/>
+                <w:bCs/>
                 <w:noProof/>
                 <w:lang w:val="en-US"/>
               </w:rPr>
@@ -2071,42 +2365,60 @@
             </w:r>
             <w:r>
               <w:rPr>
+                <w:rFonts w:ascii="Limon S1" w:hAnsi="Limon S1"/>
                 <w:noProof/>
                 <w:webHidden/>
+                <w:sz w:val="32"/>
+                <w:szCs w:val="32"/>
               </w:rPr>
               <w:fldChar w:fldCharType="begin"/>
             </w:r>
             <w:r>
               <w:rPr>
+                <w:rFonts w:ascii="Limon S1" w:hAnsi="Limon S1"/>
                 <w:noProof/>
                 <w:webHidden/>
-              </w:rPr>
-              <w:instrText xml:space="preserve"> PAGEREF _Toc496272362 \h </w:instrText>
-            </w:r>
-            <w:r>
-              <w:rPr>
+                <w:sz w:val="32"/>
+                <w:szCs w:val="32"/>
+              </w:rPr>
+              <w:instrText xml:space="preserve"> PAGEREF _Toc515266667 \h </w:instrText>
+            </w:r>
+            <w:r>
+              <w:rPr>
+                <w:rFonts w:ascii="Limon S1" w:hAnsi="Limon S1"/>
                 <w:noProof/>
                 <w:webHidden/>
-              </w:rPr>
-            </w:r>
-            <w:r>
-              <w:rPr>
+                <w:sz w:val="32"/>
+                <w:szCs w:val="32"/>
+              </w:rPr>
+            </w:r>
+            <w:r>
+              <w:rPr>
+                <w:rFonts w:ascii="Limon S1" w:hAnsi="Limon S1"/>
                 <w:noProof/>
                 <w:webHidden/>
+                <w:sz w:val="32"/>
+                <w:szCs w:val="32"/>
               </w:rPr>
               <w:fldChar w:fldCharType="separate"/>
             </w:r>
             <w:r>
               <w:rPr>
+                <w:rFonts w:ascii="Limon S1" w:hAnsi="Limon S1"/>
                 <w:noProof/>
                 <w:webHidden/>
+                <w:sz w:val="32"/>
+                <w:szCs w:val="32"/>
               </w:rPr>
               <w:t>9</w:t>
             </w:r>
             <w:r>
               <w:rPr>
+                <w:rFonts w:ascii="Limon S1" w:hAnsi="Limon S1"/>
                 <w:noProof/>
                 <w:webHidden/>
+                <w:sz w:val="32"/>
+                <w:szCs w:val="32"/>
               </w:rPr>
               <w:fldChar w:fldCharType="end"/>
             </w:r>
@@ -2122,15 +2434,17 @@
             <w:rPr>
               <w:rFonts w:eastAsiaTheme="minorEastAsia" w:cstheme="minorBidi"/>
               <w:noProof/>
-              <w:szCs w:val="22"/>
-              <w:lang w:eastAsia="en-GB" w:bidi="ar-SA"/>
+              <w:szCs w:val="36"/>
+              <w:lang w:val="en-US"/>
             </w:rPr>
           </w:pPr>
-          <w:hyperlink w:anchor="_Toc496272363" w:history="1">
+          <w:hyperlink w:anchor="_Toc515266668" w:history="1">
             <w:r>
               <w:rPr>
                 <w:rStyle w:val="Hyperlink"/>
-                <w:rFonts w:ascii="Khmer Mondulkiri" w:hAnsi="Khmer Mondulkiri" w:hint="cs"/>
+                <w:rFonts w:ascii="Khmer Mondulkiri" w:hAnsi="Khmer Mondulkiri"/>
+                <w:b/>
+                <w:bCs/>
                 <w:noProof/>
                 <w:cs/>
                 <w:lang w:val="en-US"/>
@@ -2141,6 +2455,8 @@
               <w:rPr>
                 <w:rStyle w:val="Hyperlink"/>
                 <w:rFonts w:ascii="Khmer Mondulkiri" w:hAnsi="Khmer Mondulkiri"/>
+                <w:b/>
+                <w:bCs/>
                 <w:noProof/>
                 <w:lang w:val="en-US"/>
               </w:rPr>
@@ -2149,7 +2465,9 @@
             <w:r>
               <w:rPr>
                 <w:rStyle w:val="Hyperlink"/>
-                <w:rFonts w:ascii="Khmer Mondulkiri" w:hAnsi="Khmer Mondulkiri" w:hint="cs"/>
+                <w:rFonts w:ascii="Khmer Mondulkiri" w:hAnsi="Khmer Mondulkiri"/>
+                <w:b/>
+                <w:bCs/>
                 <w:noProof/>
                 <w:cs/>
                 <w:lang w:val="en-US"/>
@@ -2160,6 +2478,8 @@
               <w:rPr>
                 <w:rStyle w:val="Hyperlink"/>
                 <w:rFonts w:ascii="Khmer Mondulkiri" w:hAnsi="Khmer Mondulkiri"/>
+                <w:b/>
+                <w:bCs/>
                 <w:noProof/>
                 <w:lang w:val="en-US"/>
               </w:rPr>
@@ -2168,7 +2488,9 @@
             <w:r>
               <w:rPr>
                 <w:rStyle w:val="Hyperlink"/>
-                <w:rFonts w:ascii="Khmer Mondulkiri" w:hAnsi="Khmer Mondulkiri" w:hint="cs"/>
+                <w:rFonts w:ascii="Khmer Mondulkiri" w:hAnsi="Khmer Mondulkiri"/>
+                <w:b/>
+                <w:bCs/>
                 <w:noProof/>
                 <w:cs/>
                 <w:lang w:val="en-US"/>
@@ -2184,42 +2506,60 @@
             </w:r>
             <w:r>
               <w:rPr>
+                <w:rFonts w:ascii="Limon S1" w:hAnsi="Limon S1"/>
                 <w:noProof/>
                 <w:webHidden/>
+                <w:sz w:val="32"/>
+                <w:szCs w:val="32"/>
               </w:rPr>
               <w:fldChar w:fldCharType="begin"/>
             </w:r>
             <w:r>
               <w:rPr>
+                <w:rFonts w:ascii="Limon S1" w:hAnsi="Limon S1"/>
                 <w:noProof/>
                 <w:webHidden/>
-              </w:rPr>
-              <w:instrText xml:space="preserve"> PAGEREF _Toc496272363 \h </w:instrText>
-            </w:r>
-            <w:r>
-              <w:rPr>
+                <w:sz w:val="32"/>
+                <w:szCs w:val="32"/>
+              </w:rPr>
+              <w:instrText xml:space="preserve"> PAGEREF _Toc515266668 \h </w:instrText>
+            </w:r>
+            <w:r>
+              <w:rPr>
+                <w:rFonts w:ascii="Limon S1" w:hAnsi="Limon S1"/>
                 <w:noProof/>
                 <w:webHidden/>
-              </w:rPr>
-            </w:r>
-            <w:r>
-              <w:rPr>
+                <w:sz w:val="32"/>
+                <w:szCs w:val="32"/>
+              </w:rPr>
+            </w:r>
+            <w:r>
+              <w:rPr>
+                <w:rFonts w:ascii="Limon S1" w:hAnsi="Limon S1"/>
                 <w:noProof/>
                 <w:webHidden/>
+                <w:sz w:val="32"/>
+                <w:szCs w:val="32"/>
               </w:rPr>
               <w:fldChar w:fldCharType="separate"/>
             </w:r>
             <w:r>
               <w:rPr>
+                <w:rFonts w:ascii="Limon S1" w:hAnsi="Limon S1"/>
                 <w:noProof/>
                 <w:webHidden/>
+                <w:sz w:val="32"/>
+                <w:szCs w:val="32"/>
               </w:rPr>
               <w:t>10</w:t>
             </w:r>
             <w:r>
               <w:rPr>
+                <w:rFonts w:ascii="Limon S1" w:hAnsi="Limon S1"/>
                 <w:noProof/>
                 <w:webHidden/>
+                <w:sz w:val="32"/>
+                <w:szCs w:val="32"/>
               </w:rPr>
               <w:fldChar w:fldCharType="end"/>
             </w:r>
@@ -2235,44 +2575,40 @@
             <w:rPr>
               <w:rFonts w:eastAsiaTheme="minorEastAsia" w:cstheme="minorBidi"/>
               <w:noProof/>
-              <w:szCs w:val="22"/>
-              <w:lang w:eastAsia="en-GB" w:bidi="ar-SA"/>
+              <w:szCs w:val="36"/>
+              <w:lang w:val="en-US"/>
             </w:rPr>
           </w:pPr>
-          <w:hyperlink w:anchor="_Toc496272364" w:history="1">
+          <w:hyperlink w:anchor="_Toc515266669" w:history="1">
             <w:r>
               <w:rPr>
                 <w:rStyle w:val="Hyperlink"/>
-                <w:rFonts w:ascii="Khmer Mondulkiri" w:hAnsi="Khmer Mondulkiri" w:hint="cs"/>
+                <w:rFonts w:ascii="Khmer Mondulkiri" w:hAnsi="Khmer Mondulkiri"/>
+                <w:b/>
+                <w:bCs/>
                 <w:noProof/>
                 <w:cs/>
                 <w:lang w:val="en-US"/>
               </w:rPr>
-              <w:t>វណ្ណយុត្ត​ប្ដូរ​មូលភេទ</w:t>
+              <w:t xml:space="preserve">វណ្ណយុត្ត​ប្ដូរ​មូលភេទ </w:t>
             </w:r>
             <w:r>
               <w:rPr>
                 <w:rStyle w:val="Hyperlink"/>
                 <w:rFonts w:ascii="Khmer Mondulkiri" w:hAnsi="Khmer Mondulkiri"/>
+                <w:b/>
+                <w:bCs/>
                 <w:noProof/>
-                <w:cs/>
-                <w:lang w:val="en-US"/>
-              </w:rPr>
-              <w:t xml:space="preserve"> </w:t>
+                <w:lang w:val="en-US"/>
+              </w:rPr>
+              <w:t xml:space="preserve">+ </w:t>
             </w:r>
             <w:r>
               <w:rPr>
                 <w:rStyle w:val="Hyperlink"/>
                 <w:rFonts w:ascii="Khmer Mondulkiri" w:hAnsi="Khmer Mondulkiri"/>
-                <w:noProof/>
-                <w:lang w:val="en-US"/>
-              </w:rPr>
-              <w:t xml:space="preserve">+ </w:t>
-            </w:r>
-            <w:r>
-              <w:rPr>
-                <w:rStyle w:val="Hyperlink"/>
-                <w:rFonts w:ascii="Khmer Mondulkiri" w:hAnsi="Khmer Mondulkiri" w:hint="cs"/>
+                <w:b/>
+                <w:bCs/>
                 <w:noProof/>
                 <w:cs/>
                 <w:lang w:val="en-US"/>
@@ -2288,42 +2624,60 @@
             </w:r>
             <w:r>
               <w:rPr>
+                <w:rFonts w:ascii="Limon S1" w:hAnsi="Limon S1"/>
                 <w:noProof/>
                 <w:webHidden/>
+                <w:sz w:val="32"/>
+                <w:szCs w:val="28"/>
               </w:rPr>
               <w:fldChar w:fldCharType="begin"/>
             </w:r>
             <w:r>
               <w:rPr>
+                <w:rFonts w:ascii="Limon S1" w:hAnsi="Limon S1"/>
                 <w:noProof/>
                 <w:webHidden/>
-              </w:rPr>
-              <w:instrText xml:space="preserve"> PAGEREF _Toc496272364 \h </w:instrText>
-            </w:r>
-            <w:r>
-              <w:rPr>
+                <w:sz w:val="32"/>
+                <w:szCs w:val="28"/>
+              </w:rPr>
+              <w:instrText xml:space="preserve"> PAGEREF _Toc515266669 \h </w:instrText>
+            </w:r>
+            <w:r>
+              <w:rPr>
+                <w:rFonts w:ascii="Limon S1" w:hAnsi="Limon S1"/>
                 <w:noProof/>
                 <w:webHidden/>
-              </w:rPr>
-            </w:r>
-            <w:r>
-              <w:rPr>
+                <w:sz w:val="32"/>
+                <w:szCs w:val="28"/>
+              </w:rPr>
+            </w:r>
+            <w:r>
+              <w:rPr>
+                <w:rFonts w:ascii="Limon S1" w:hAnsi="Limon S1"/>
                 <w:noProof/>
                 <w:webHidden/>
+                <w:sz w:val="32"/>
+                <w:szCs w:val="28"/>
               </w:rPr>
               <w:fldChar w:fldCharType="separate"/>
             </w:r>
             <w:r>
               <w:rPr>
+                <w:rFonts w:ascii="Limon S1" w:hAnsi="Limon S1"/>
                 <w:noProof/>
                 <w:webHidden/>
+                <w:sz w:val="32"/>
+                <w:szCs w:val="28"/>
               </w:rPr>
               <w:t>10</w:t>
             </w:r>
             <w:r>
               <w:rPr>
+                <w:rFonts w:ascii="Limon S1" w:hAnsi="Limon S1"/>
                 <w:noProof/>
                 <w:webHidden/>
+                <w:sz w:val="32"/>
+                <w:szCs w:val="28"/>
               </w:rPr>
               <w:fldChar w:fldCharType="end"/>
             </w:r>
@@ -2339,15 +2693,17 @@
             <w:rPr>
               <w:rFonts w:eastAsiaTheme="minorEastAsia" w:cstheme="minorBidi"/>
               <w:noProof/>
-              <w:szCs w:val="22"/>
-              <w:lang w:eastAsia="en-GB" w:bidi="ar-SA"/>
+              <w:szCs w:val="36"/>
+              <w:lang w:val="en-US"/>
             </w:rPr>
           </w:pPr>
-          <w:hyperlink w:anchor="_Toc496272365" w:history="1">
+          <w:hyperlink w:anchor="_Toc515266670" w:history="1">
             <w:r>
               <w:rPr>
                 <w:rStyle w:val="Hyperlink"/>
-                <w:rFonts w:ascii="Khmer Mondulkiri" w:hAnsi="Khmer Mondulkiri" w:hint="cs"/>
+                <w:rFonts w:ascii="Khmer Mondulkiri" w:hAnsi="Khmer Mondulkiri"/>
+                <w:b/>
+                <w:bCs/>
                 <w:noProof/>
                 <w:cs/>
                 <w:lang w:val="en-US"/>
@@ -2358,6 +2714,8 @@
               <w:rPr>
                 <w:rStyle w:val="Hyperlink"/>
                 <w:rFonts w:ascii="Khmer Mondulkiri" w:hAnsi="Khmer Mondulkiri"/>
+                <w:b/>
+                <w:bCs/>
                 <w:noProof/>
                 <w:lang w:val="en-US"/>
               </w:rPr>
@@ -2367,6 +2725,8 @@
               <w:rPr>
                 <w:rStyle w:val="Hyperlink"/>
                 <w:rFonts w:ascii="Courier New" w:hAnsi="Courier New" w:cs="Courier New"/>
+                <w:b/>
+                <w:bCs/>
                 <w:noProof/>
                 <w:lang w:val="en-US"/>
               </w:rPr>
@@ -2381,42 +2741,60 @@
             </w:r>
             <w:r>
               <w:rPr>
+                <w:rFonts w:ascii="Limon S1" w:hAnsi="Limon S1"/>
                 <w:noProof/>
                 <w:webHidden/>
+                <w:sz w:val="32"/>
+                <w:szCs w:val="28"/>
               </w:rPr>
               <w:fldChar w:fldCharType="begin"/>
             </w:r>
             <w:r>
               <w:rPr>
+                <w:rFonts w:ascii="Limon S1" w:hAnsi="Limon S1"/>
                 <w:noProof/>
                 <w:webHidden/>
-              </w:rPr>
-              <w:instrText xml:space="preserve"> PAGEREF _Toc496272365 \h </w:instrText>
-            </w:r>
-            <w:r>
-              <w:rPr>
+                <w:sz w:val="32"/>
+                <w:szCs w:val="28"/>
+              </w:rPr>
+              <w:instrText xml:space="preserve"> PAGEREF _Toc515266670 \h </w:instrText>
+            </w:r>
+            <w:r>
+              <w:rPr>
+                <w:rFonts w:ascii="Limon S1" w:hAnsi="Limon S1"/>
                 <w:noProof/>
                 <w:webHidden/>
-              </w:rPr>
-            </w:r>
-            <w:r>
-              <w:rPr>
+                <w:sz w:val="32"/>
+                <w:szCs w:val="28"/>
+              </w:rPr>
+            </w:r>
+            <w:r>
+              <w:rPr>
+                <w:rFonts w:ascii="Limon S1" w:hAnsi="Limon S1"/>
                 <w:noProof/>
                 <w:webHidden/>
+                <w:sz w:val="32"/>
+                <w:szCs w:val="28"/>
               </w:rPr>
               <w:fldChar w:fldCharType="separate"/>
             </w:r>
             <w:r>
               <w:rPr>
+                <w:rFonts w:ascii="Limon S1" w:hAnsi="Limon S1"/>
                 <w:noProof/>
                 <w:webHidden/>
+                <w:sz w:val="32"/>
+                <w:szCs w:val="28"/>
               </w:rPr>
               <w:t>10</w:t>
             </w:r>
             <w:r>
               <w:rPr>
+                <w:rFonts w:ascii="Limon S1" w:hAnsi="Limon S1"/>
                 <w:noProof/>
                 <w:webHidden/>
+                <w:sz w:val="32"/>
+                <w:szCs w:val="28"/>
               </w:rPr>
               <w:fldChar w:fldCharType="end"/>
             </w:r>
@@ -2432,15 +2810,17 @@
             <w:rPr>
               <w:rFonts w:eastAsiaTheme="minorEastAsia" w:cstheme="minorBidi"/>
               <w:noProof/>
-              <w:szCs w:val="22"/>
-              <w:lang w:eastAsia="en-GB" w:bidi="ar-SA"/>
+              <w:szCs w:val="36"/>
+              <w:lang w:val="en-US"/>
             </w:rPr>
           </w:pPr>
-          <w:hyperlink w:anchor="_Toc496272366" w:history="1">
+          <w:hyperlink w:anchor="_Toc515266671" w:history="1">
             <w:r>
               <w:rPr>
                 <w:rStyle w:val="Hyperlink"/>
-                <w:rFonts w:ascii="Khmer Mondulkiri" w:hAnsi="Khmer Mondulkiri" w:hint="cs"/>
+                <w:rFonts w:ascii="Khmer Mondulkiri" w:hAnsi="Khmer Mondulkiri"/>
+                <w:b/>
+                <w:bCs/>
                 <w:noProof/>
                 <w:cs/>
                 <w:lang w:val="en-US"/>
@@ -2451,6 +2831,8 @@
               <w:rPr>
                 <w:rStyle w:val="Hyperlink"/>
                 <w:rFonts w:ascii="Khmer Mondulkiri" w:hAnsi="Khmer Mondulkiri"/>
+                <w:b/>
+                <w:bCs/>
                 <w:noProof/>
                 <w:lang w:val="en-US"/>
               </w:rPr>
@@ -2459,19 +2841,33 @@
             <w:r>
               <w:rPr>
                 <w:rStyle w:val="Hyperlink"/>
-                <w:rFonts w:ascii="Khmer Mondulkiri" w:hAnsi="Khmer Mondulkiri" w:hint="cs"/>
+                <w:rFonts w:ascii="Khmer Mondulkiri" w:hAnsi="Khmer Mondulkiri"/>
+                <w:b/>
+                <w:bCs/>
                 <w:noProof/>
                 <w:cs/>
                 <w:lang w:val="en-US"/>
               </w:rPr>
-              <w:t>ោ</w:t>
+              <w:t xml:space="preserve">ោ </w:t>
             </w:r>
             <w:r>
               <w:rPr>
                 <w:rStyle w:val="Hyperlink"/>
-                <w:rFonts w:ascii="Khmer Mondulkiri" w:hAnsi="Khmer Mondulkiri"/>
+                <w:rFonts w:ascii="Courier New" w:hAnsi="Courier New" w:cs="Courier New"/>
+                <w:b/>
+                <w:bCs/>
                 <w:noProof/>
-                <w:cs/>
+                <w:lang w:val="en-US"/>
+              </w:rPr>
+              <w:t>[U+17C4]</w:t>
+            </w:r>
+            <w:r>
+              <w:rPr>
+                <w:rStyle w:val="Hyperlink"/>
+                <w:rFonts w:ascii="Khmer Mondulkiri" w:hAnsi="Khmer Mondulkiri"/>
+                <w:b/>
+                <w:bCs/>
+                <w:noProof/>
                 <w:lang w:val="en-US"/>
               </w:rPr>
               <w:t xml:space="preserve"> </w:t>
@@ -2479,16 +2875,21 @@
             <w:r>
               <w:rPr>
                 <w:rStyle w:val="Hyperlink"/>
-                <w:rFonts w:ascii="Courier New" w:hAnsi="Courier New" w:cs="Courier New"/>
+                <w:rFonts w:ascii="Khmer Mondulkiri" w:hAnsi="Khmer Mondulkiri"/>
+                <w:b/>
+                <w:bCs/>
                 <w:noProof/>
-                <w:lang w:val="en-US"/>
-              </w:rPr>
-              <w:t>[U+17C4]</w:t>
+                <w:cs/>
+                <w:lang w:val="en-US"/>
+              </w:rPr>
+              <w:t>និង​ស្រៈ</w:t>
             </w:r>
             <w:r>
               <w:rPr>
                 <w:rStyle w:val="Hyperlink"/>
                 <w:rFonts w:ascii="Khmer Mondulkiri" w:hAnsi="Khmer Mondulkiri"/>
+                <w:b/>
+                <w:bCs/>
                 <w:noProof/>
                 <w:lang w:val="en-US"/>
               </w:rPr>
@@ -2497,46 +2898,21 @@
             <w:r>
               <w:rPr>
                 <w:rStyle w:val="Hyperlink"/>
-                <w:rFonts w:ascii="Khmer Mondulkiri" w:hAnsi="Khmer Mondulkiri" w:hint="cs"/>
+                <w:rFonts w:ascii="Khmer Mondulkiri" w:hAnsi="Khmer Mondulkiri"/>
+                <w:b/>
+                <w:bCs/>
                 <w:noProof/>
                 <w:cs/>
                 <w:lang w:val="en-US"/>
               </w:rPr>
-              <w:t>និង​ស្រៈ</w:t>
+              <w:t xml:space="preserve">ើ </w:t>
             </w:r>
             <w:r>
               <w:rPr>
                 <w:rStyle w:val="Hyperlink"/>
-                <w:rFonts w:ascii="Khmer Mondulkiri" w:hAnsi="Khmer Mondulkiri"/>
-                <w:noProof/>
-                <w:lang w:val="en-US"/>
-              </w:rPr>
-              <w:t xml:space="preserve"> </w:t>
-            </w:r>
-            <w:r>
-              <w:rPr>
-                <w:rStyle w:val="Hyperlink"/>
-                <w:rFonts w:ascii="Khmer Mondulkiri" w:hAnsi="Khmer Mondulkiri" w:hint="cs"/>
-                <w:noProof/>
-                <w:cs/>
-                <w:lang w:val="en-US"/>
-              </w:rPr>
-              <w:t>ើ</w:t>
-            </w:r>
-            <w:r>
-              <w:rPr>
-                <w:rStyle w:val="Hyperlink"/>
-                <w:rFonts w:ascii="Khmer Mondulkiri" w:hAnsi="Khmer Mondulkiri"/>
-                <w:noProof/>
-                <w:cs/>
-                <w:lang w:val="en-US"/>
-              </w:rPr>
-              <w:t xml:space="preserve"> </w:t>
-            </w:r>
-            <w:r>
-              <w:rPr>
-                <w:rStyle w:val="Hyperlink"/>
-                <w:rFonts w:ascii="Courier New" w:hAnsi="Courier New" w:cs="Courier New"/>
+                <w:rFonts w:ascii="Courier New" w:hAnsi="Courier New" w:cs="Courier New"/>
+                <w:b/>
+                <w:bCs/>
                 <w:noProof/>
                 <w:lang w:val="en-US"/>
               </w:rPr>
@@ -2551,42 +2927,60 @@
             </w:r>
             <w:r>
               <w:rPr>
+                <w:rFonts w:ascii="Limon S1" w:hAnsi="Limon S1"/>
                 <w:noProof/>
                 <w:webHidden/>
+                <w:sz w:val="32"/>
+                <w:szCs w:val="28"/>
               </w:rPr>
               <w:fldChar w:fldCharType="begin"/>
             </w:r>
             <w:r>
               <w:rPr>
+                <w:rFonts w:ascii="Limon S1" w:hAnsi="Limon S1"/>
                 <w:noProof/>
                 <w:webHidden/>
-              </w:rPr>
-              <w:instrText xml:space="preserve"> PAGEREF _Toc496272366 \h </w:instrText>
-            </w:r>
-            <w:r>
-              <w:rPr>
+                <w:sz w:val="32"/>
+                <w:szCs w:val="28"/>
+              </w:rPr>
+              <w:instrText xml:space="preserve"> PAGEREF _Toc515266671 \h </w:instrText>
+            </w:r>
+            <w:r>
+              <w:rPr>
+                <w:rFonts w:ascii="Limon S1" w:hAnsi="Limon S1"/>
                 <w:noProof/>
                 <w:webHidden/>
-              </w:rPr>
-            </w:r>
-            <w:r>
-              <w:rPr>
+                <w:sz w:val="32"/>
+                <w:szCs w:val="28"/>
+              </w:rPr>
+            </w:r>
+            <w:r>
+              <w:rPr>
+                <w:rFonts w:ascii="Limon S1" w:hAnsi="Limon S1"/>
                 <w:noProof/>
                 <w:webHidden/>
+                <w:sz w:val="32"/>
+                <w:szCs w:val="28"/>
               </w:rPr>
               <w:fldChar w:fldCharType="separate"/>
             </w:r>
             <w:r>
               <w:rPr>
+                <w:rFonts w:ascii="Limon S1" w:hAnsi="Limon S1"/>
                 <w:noProof/>
                 <w:webHidden/>
+                <w:sz w:val="32"/>
+                <w:szCs w:val="28"/>
               </w:rPr>
               <w:t>10</w:t>
             </w:r>
             <w:r>
               <w:rPr>
+                <w:rFonts w:ascii="Limon S1" w:hAnsi="Limon S1"/>
                 <w:noProof/>
                 <w:webHidden/>
+                <w:sz w:val="32"/>
+                <w:szCs w:val="28"/>
               </w:rPr>
               <w:fldChar w:fldCharType="end"/>
             </w:r>
@@ -2602,15 +2996,17 @@
             <w:rPr>
               <w:rFonts w:eastAsiaTheme="minorEastAsia" w:cstheme="minorBidi"/>
               <w:noProof/>
-              <w:szCs w:val="22"/>
-              <w:lang w:eastAsia="en-GB" w:bidi="ar-SA"/>
+              <w:szCs w:val="36"/>
+              <w:lang w:val="en-US"/>
             </w:rPr>
           </w:pPr>
-          <w:hyperlink w:anchor="_Toc496272367" w:history="1">
+          <w:hyperlink w:anchor="_Toc515266672" w:history="1">
             <w:r>
               <w:rPr>
                 <w:rStyle w:val="Hyperlink"/>
-                <w:rFonts w:ascii="Khmer Mondulkiri" w:hAnsi="Khmer Mondulkiri" w:hint="cs"/>
+                <w:rFonts w:ascii="Khmer Mondulkiri" w:hAnsi="Khmer Mondulkiri"/>
+                <w:b/>
+                <w:bCs/>
                 <w:noProof/>
                 <w:cs/>
                 <w:lang w:val="en-US"/>
@@ -2626,42 +3022,60 @@
             </w:r>
             <w:r>
               <w:rPr>
+                <w:rFonts w:ascii="Limon S1" w:hAnsi="Limon S1"/>
                 <w:noProof/>
                 <w:webHidden/>
+                <w:sz w:val="32"/>
+                <w:szCs w:val="28"/>
               </w:rPr>
               <w:fldChar w:fldCharType="begin"/>
             </w:r>
             <w:r>
               <w:rPr>
+                <w:rFonts w:ascii="Limon S1" w:hAnsi="Limon S1"/>
                 <w:noProof/>
                 <w:webHidden/>
-              </w:rPr>
-              <w:instrText xml:space="preserve"> PAGEREF _Toc496272367 \h </w:instrText>
-            </w:r>
-            <w:r>
-              <w:rPr>
+                <w:sz w:val="32"/>
+                <w:szCs w:val="28"/>
+              </w:rPr>
+              <w:instrText xml:space="preserve"> PAGEREF _Toc515266672 \h </w:instrText>
+            </w:r>
+            <w:r>
+              <w:rPr>
+                <w:rFonts w:ascii="Limon S1" w:hAnsi="Limon S1"/>
                 <w:noProof/>
                 <w:webHidden/>
-              </w:rPr>
-            </w:r>
-            <w:r>
-              <w:rPr>
+                <w:sz w:val="32"/>
+                <w:szCs w:val="28"/>
+              </w:rPr>
+            </w:r>
+            <w:r>
+              <w:rPr>
+                <w:rFonts w:ascii="Limon S1" w:hAnsi="Limon S1"/>
                 <w:noProof/>
                 <w:webHidden/>
+                <w:sz w:val="32"/>
+                <w:szCs w:val="28"/>
               </w:rPr>
               <w:fldChar w:fldCharType="separate"/>
             </w:r>
             <w:r>
               <w:rPr>
+                <w:rFonts w:ascii="Limon S1" w:hAnsi="Limon S1"/>
                 <w:noProof/>
                 <w:webHidden/>
+                <w:sz w:val="32"/>
+                <w:szCs w:val="28"/>
               </w:rPr>
               <w:t>10</w:t>
             </w:r>
             <w:r>
               <w:rPr>
+                <w:rFonts w:ascii="Limon S1" w:hAnsi="Limon S1"/>
                 <w:noProof/>
                 <w:webHidden/>
+                <w:sz w:val="32"/>
+                <w:szCs w:val="28"/>
               </w:rPr>
               <w:fldChar w:fldCharType="end"/>
             </w:r>
@@ -2677,15 +3091,17 @@
             <w:rPr>
               <w:rFonts w:eastAsiaTheme="minorEastAsia" w:cstheme="minorBidi"/>
               <w:noProof/>
-              <w:szCs w:val="22"/>
-              <w:lang w:eastAsia="en-GB" w:bidi="ar-SA"/>
+              <w:szCs w:val="36"/>
+              <w:lang w:val="en-US"/>
             </w:rPr>
           </w:pPr>
-          <w:hyperlink w:anchor="_Toc496272368" w:history="1">
+          <w:hyperlink w:anchor="_Toc515266673" w:history="1">
             <w:r>
               <w:rPr>
                 <w:rStyle w:val="Hyperlink"/>
-                <w:rFonts w:ascii="Khmer Mondulkiri" w:hAnsi="Khmer Mondulkiri" w:hint="cs"/>
+                <w:rFonts w:ascii="Khmer Mondulkiri" w:hAnsi="Khmer Mondulkiri"/>
+                <w:b/>
+                <w:bCs/>
                 <w:noProof/>
                 <w:cs/>
                 <w:lang w:val="en-US"/>
@@ -2701,42 +3117,60 @@
             </w:r>
             <w:r>
               <w:rPr>
+                <w:rFonts w:ascii="Limon S1" w:hAnsi="Limon S1"/>
                 <w:noProof/>
                 <w:webHidden/>
+                <w:sz w:val="32"/>
+                <w:szCs w:val="28"/>
               </w:rPr>
               <w:fldChar w:fldCharType="begin"/>
             </w:r>
             <w:r>
               <w:rPr>
+                <w:rFonts w:ascii="Limon S1" w:hAnsi="Limon S1"/>
                 <w:noProof/>
                 <w:webHidden/>
-              </w:rPr>
-              <w:instrText xml:space="preserve"> PAGEREF _Toc496272368 \h </w:instrText>
-            </w:r>
-            <w:r>
-              <w:rPr>
+                <w:sz w:val="32"/>
+                <w:szCs w:val="28"/>
+              </w:rPr>
+              <w:instrText xml:space="preserve"> PAGEREF _Toc515266673 \h </w:instrText>
+            </w:r>
+            <w:r>
+              <w:rPr>
+                <w:rFonts w:ascii="Limon S1" w:hAnsi="Limon S1"/>
                 <w:noProof/>
                 <w:webHidden/>
-              </w:rPr>
-            </w:r>
-            <w:r>
-              <w:rPr>
+                <w:sz w:val="32"/>
+                <w:szCs w:val="28"/>
+              </w:rPr>
+            </w:r>
+            <w:r>
+              <w:rPr>
+                <w:rFonts w:ascii="Limon S1" w:hAnsi="Limon S1"/>
                 <w:noProof/>
                 <w:webHidden/>
+                <w:sz w:val="32"/>
+                <w:szCs w:val="28"/>
               </w:rPr>
               <w:fldChar w:fldCharType="separate"/>
             </w:r>
             <w:r>
               <w:rPr>
+                <w:rFonts w:ascii="Limon S1" w:hAnsi="Limon S1"/>
                 <w:noProof/>
                 <w:webHidden/>
+                <w:sz w:val="32"/>
+                <w:szCs w:val="28"/>
               </w:rPr>
               <w:t>10</w:t>
             </w:r>
             <w:r>
               <w:rPr>
+                <w:rFonts w:ascii="Limon S1" w:hAnsi="Limon S1"/>
                 <w:noProof/>
                 <w:webHidden/>
+                <w:sz w:val="32"/>
+                <w:szCs w:val="28"/>
               </w:rPr>
               <w:fldChar w:fldCharType="end"/>
             </w:r>
@@ -2752,40 +3186,22 @@
             <w:rPr>
               <w:rFonts w:eastAsiaTheme="minorEastAsia" w:cstheme="minorBidi"/>
               <w:noProof/>
-              <w:szCs w:val="22"/>
-              <w:lang w:eastAsia="en-GB" w:bidi="ar-SA"/>
+              <w:szCs w:val="36"/>
+              <w:lang w:val="en-US"/>
             </w:rPr>
           </w:pPr>
-          <w:hyperlink w:anchor="_Toc496272369" w:history="1">
+          <w:hyperlink w:anchor="_Toc515266674" w:history="1">
             <w:r>
               <w:rPr>
                 <w:rStyle w:val="Hyperlink"/>
-                <w:rFonts w:ascii="Khmer Mondulkiri" w:hAnsi="Khmer Mondulkiri" w:hint="cs"/>
+                <w:rFonts w:ascii="Khmer Mondulkiri" w:hAnsi="Khmer Mondulkiri"/>
+                <w:b/>
+                <w:bCs/>
                 <w:noProof/>
                 <w:cs/>
                 <w:lang w:val="en-US"/>
               </w:rPr>
-              <w:t>បម្រាម</w:t>
-            </w:r>
-            <w:r>
-              <w:rPr>
-                <w:rStyle w:val="Hyperlink"/>
-                <w:rFonts w:ascii="Khmer Mondulkiri" w:hAnsi="Khmer Mondulkiri"/>
-                <w:noProof/>
-                <w:cs/>
-                <w:lang w:val="en-US"/>
-              </w:rPr>
-              <w:t>/</w:t>
-            </w:r>
-            <w:r>
-              <w:rPr>
-                <w:rStyle w:val="Hyperlink"/>
-                <w:rFonts w:ascii="Khmer Mondulkiri" w:hAnsi="Khmer Mondulkiri" w:hint="cs"/>
-                <w:noProof/>
-                <w:cs/>
-                <w:lang w:val="en-US"/>
-              </w:rPr>
-              <w:t>សំឡេង​ព្រមាន</w:t>
+              <w:t>បម្រាម/សំឡេង​ព្រមាន</w:t>
             </w:r>
             <w:r>
               <w:rPr>
@@ -2796,42 +3212,60 @@
             </w:r>
             <w:r>
               <w:rPr>
+                <w:rFonts w:ascii="Limon S1" w:hAnsi="Limon S1"/>
                 <w:noProof/>
                 <w:webHidden/>
+                <w:sz w:val="32"/>
+                <w:szCs w:val="28"/>
               </w:rPr>
               <w:fldChar w:fldCharType="begin"/>
             </w:r>
             <w:r>
               <w:rPr>
+                <w:rFonts w:ascii="Limon S1" w:hAnsi="Limon S1"/>
                 <w:noProof/>
                 <w:webHidden/>
-              </w:rPr>
-              <w:instrText xml:space="preserve"> PAGEREF _Toc496272369 \h </w:instrText>
-            </w:r>
-            <w:r>
-              <w:rPr>
+                <w:sz w:val="32"/>
+                <w:szCs w:val="28"/>
+              </w:rPr>
+              <w:instrText xml:space="preserve"> PAGEREF _Toc515266674 \h </w:instrText>
+            </w:r>
+            <w:r>
+              <w:rPr>
+                <w:rFonts w:ascii="Limon S1" w:hAnsi="Limon S1"/>
                 <w:noProof/>
                 <w:webHidden/>
-              </w:rPr>
-            </w:r>
-            <w:r>
-              <w:rPr>
+                <w:sz w:val="32"/>
+                <w:szCs w:val="28"/>
+              </w:rPr>
+            </w:r>
+            <w:r>
+              <w:rPr>
+                <w:rFonts w:ascii="Limon S1" w:hAnsi="Limon S1"/>
                 <w:noProof/>
                 <w:webHidden/>
+                <w:sz w:val="32"/>
+                <w:szCs w:val="28"/>
               </w:rPr>
               <w:fldChar w:fldCharType="separate"/>
             </w:r>
             <w:r>
               <w:rPr>
+                <w:rFonts w:ascii="Limon S1" w:hAnsi="Limon S1"/>
                 <w:noProof/>
                 <w:webHidden/>
+                <w:sz w:val="32"/>
+                <w:szCs w:val="28"/>
               </w:rPr>
               <w:t>11</w:t>
             </w:r>
             <w:r>
               <w:rPr>
+                <w:rFonts w:ascii="Limon S1" w:hAnsi="Limon S1"/>
                 <w:noProof/>
                 <w:webHidden/>
+                <w:sz w:val="32"/>
+                <w:szCs w:val="28"/>
               </w:rPr>
               <w:fldChar w:fldCharType="end"/>
             </w:r>
@@ -2847,15 +3281,17 @@
             <w:rPr>
               <w:rFonts w:eastAsiaTheme="minorEastAsia" w:cstheme="minorBidi"/>
               <w:noProof/>
-              <w:szCs w:val="22"/>
-              <w:lang w:eastAsia="en-GB" w:bidi="ar-SA"/>
+              <w:szCs w:val="36"/>
+              <w:lang w:val="en-US"/>
             </w:rPr>
           </w:pPr>
-          <w:hyperlink w:anchor="_Toc496272370" w:history="1">
+          <w:hyperlink w:anchor="_Toc515266675" w:history="1">
             <w:r>
               <w:rPr>
                 <w:rStyle w:val="Hyperlink"/>
-                <w:rFonts w:ascii="Khmer Mondulkiri" w:hAnsi="Khmer Mondulkiri" w:hint="cs"/>
+                <w:rFonts w:ascii="Khmer Mondulkiri" w:hAnsi="Khmer Mondulkiri"/>
+                <w:b/>
+                <w:bCs/>
                 <w:noProof/>
                 <w:cs/>
                 <w:lang w:val="en-US"/>
@@ -2871,42 +3307,60 @@
             </w:r>
             <w:r>
               <w:rPr>
+                <w:rFonts w:ascii="Limon S1" w:hAnsi="Limon S1"/>
                 <w:noProof/>
                 <w:webHidden/>
+                <w:sz w:val="32"/>
+                <w:szCs w:val="28"/>
               </w:rPr>
               <w:fldChar w:fldCharType="begin"/>
             </w:r>
             <w:r>
               <w:rPr>
+                <w:rFonts w:ascii="Limon S1" w:hAnsi="Limon S1"/>
                 <w:noProof/>
                 <w:webHidden/>
-              </w:rPr>
-              <w:instrText xml:space="preserve"> PAGEREF _Toc496272370 \h </w:instrText>
-            </w:r>
-            <w:r>
-              <w:rPr>
+                <w:sz w:val="32"/>
+                <w:szCs w:val="28"/>
+              </w:rPr>
+              <w:instrText xml:space="preserve"> PAGEREF _Toc515266675 \h </w:instrText>
+            </w:r>
+            <w:r>
+              <w:rPr>
+                <w:rFonts w:ascii="Limon S1" w:hAnsi="Limon S1"/>
                 <w:noProof/>
                 <w:webHidden/>
-              </w:rPr>
-            </w:r>
-            <w:r>
-              <w:rPr>
+                <w:sz w:val="32"/>
+                <w:szCs w:val="28"/>
+              </w:rPr>
+            </w:r>
+            <w:r>
+              <w:rPr>
+                <w:rFonts w:ascii="Limon S1" w:hAnsi="Limon S1"/>
                 <w:noProof/>
                 <w:webHidden/>
+                <w:sz w:val="32"/>
+                <w:szCs w:val="28"/>
               </w:rPr>
               <w:fldChar w:fldCharType="separate"/>
             </w:r>
             <w:r>
               <w:rPr>
+                <w:rFonts w:ascii="Limon S1" w:hAnsi="Limon S1"/>
                 <w:noProof/>
                 <w:webHidden/>
+                <w:sz w:val="32"/>
+                <w:szCs w:val="28"/>
               </w:rPr>
               <w:t>11</w:t>
             </w:r>
             <w:r>
               <w:rPr>
+                <w:rFonts w:ascii="Limon S1" w:hAnsi="Limon S1"/>
                 <w:noProof/>
                 <w:webHidden/>
+                <w:sz w:val="32"/>
+                <w:szCs w:val="28"/>
               </w:rPr>
               <w:fldChar w:fldCharType="end"/>
             </w:r>
@@ -2935,7 +3389,7 @@
           <w:lang w:val="en-US"/>
         </w:rPr>
       </w:pPr>
-      <w:bookmarkStart w:id="2" w:name="_Toc496272340"/>
+      <w:bookmarkStart w:id="1" w:name="_Toc515266645"/>
       <w:r>
         <w:rPr>
           <w:rFonts w:ascii="Khmer Oureang" w:hAnsi="Khmer Oureang" w:cs="Khmer Oureang"/>
@@ -2944,9 +3398,21 @@
           <w:cs/>
           <w:lang w:val="en-US"/>
         </w:rPr>
-        <w:t>សេចក្ដី​ផ្ដើម</w:t>
-      </w:r>
+        <w:t>សេ</w:t>
+      </w:r>
+      <w:bookmarkStart w:id="2" w:name="_GoBack"/>
       <w:bookmarkEnd w:id="2"/>
+      <w:r>
+        <w:rPr>
+          <w:rFonts w:ascii="Khmer Oureang" w:hAnsi="Khmer Oureang" w:cs="Khmer Oureang"/>
+          <w:sz w:val="28"/>
+          <w:szCs w:val="28"/>
+          <w:cs/>
+          <w:lang w:val="en-US"/>
+        </w:rPr>
+        <w:t>ចក្ដី​ផ្ដើម</w:t>
+      </w:r>
+      <w:bookmarkEnd w:id="1"/>
     </w:p>
     <w:p>
       <w:pPr>
@@ -3190,7 +3656,7 @@
           <w:lang w:val="en-US"/>
         </w:rPr>
       </w:pPr>
-      <w:bookmarkStart w:id="3" w:name="_Toc496272341"/>
+      <w:bookmarkStart w:id="3" w:name="_Toc515266646"/>
       <w:r>
         <w:rPr>
           <w:rFonts w:ascii="Khmer Oureang" w:hAnsi="Khmer Oureang" w:cs="Khmer Oureang"/>
@@ -3214,7 +3680,7 @@
           <w:lang w:val="en-US"/>
         </w:rPr>
       </w:pPr>
-      <w:bookmarkStart w:id="4" w:name="_Toc496272342"/>
+      <w:bookmarkStart w:id="4" w:name="_Toc515266647"/>
       <w:r>
         <w:rPr>
           <w:rFonts w:ascii="Khmer Oureang" w:hAnsi="Khmer Oureang" w:cs="Khmer Oureang" w:hint="cs"/>
@@ -3302,7 +3768,6 @@
         </w:rPr>
         <w:t>េស</w:t>
       </w:r>
-      <w:bookmarkEnd w:id="4"/>
       <w:r>
         <w:rPr>
           <w:rFonts w:ascii="Khmer Oureang" w:hAnsi="Khmer Oureang" w:cs="Khmer Oureang"/>
@@ -3312,6 +3777,7 @@
         </w:rPr>
         <w:t xml:space="preserve"> (macOS)</w:t>
       </w:r>
+      <w:bookmarkEnd w:id="4"/>
     </w:p>
     <w:p>
       <w:pPr>
@@ -3797,7 +4263,7 @@
           <w:lang w:val="en-US"/>
         </w:rPr>
       </w:pPr>
-      <w:bookmarkStart w:id="5" w:name="_Toc496272343"/>
+      <w:bookmarkStart w:id="5" w:name="_Toc515266648"/>
       <w:r>
         <w:rPr>
           <w:rFonts w:ascii="Khmer Oureang" w:hAnsi="Khmer Oureang" w:cs="Khmer Oureang"/>
@@ -3864,7 +4330,6 @@
         </w:rPr>
         <w:t>អាយ​អូអេស</w:t>
       </w:r>
-      <w:bookmarkEnd w:id="5"/>
       <w:r>
         <w:rPr>
           <w:rFonts w:ascii="Khmer Oureang" w:hAnsi="Khmer Oureang" w:cs="Khmer Oureang"/>
@@ -3874,6 +4339,7 @@
         </w:rPr>
         <w:t xml:space="preserve"> (iOS)</w:t>
       </w:r>
+      <w:bookmarkEnd w:id="5"/>
     </w:p>
     <w:p>
       <w:pPr>
@@ -4450,7 +4916,7 @@
           <w:lang w:val="en-US"/>
         </w:rPr>
       </w:pPr>
-      <w:bookmarkStart w:id="6" w:name="_Toc496272344"/>
+      <w:bookmarkStart w:id="6" w:name="_Toc515266649"/>
       <w:r>
         <w:rPr>
           <w:rFonts w:ascii="Khmer Mondulkiri" w:hAnsi="Khmer Mondulkiri" w:cs="Khmer Mondulkiri" w:hint="cs"/>
@@ -4476,7 +4942,7 @@
           <w:lang w:val="en-US"/>
         </w:rPr>
       </w:pPr>
-      <w:bookmarkStart w:id="7" w:name="_Toc496272345"/>
+      <w:bookmarkStart w:id="7" w:name="_Toc515266650"/>
       <w:r>
         <w:rPr>
           <w:rFonts w:ascii="Khmer Mondulkiri" w:hAnsi="Khmer Mondulkiri" w:cs="Khmer Mondulkiri" w:hint="cs"/>
@@ -7093,7 +7559,7 @@
           <w:lang w:val="en-US"/>
         </w:rPr>
       </w:pPr>
-      <w:bookmarkStart w:id="8" w:name="_Toc496272346"/>
+      <w:bookmarkStart w:id="8" w:name="_Toc515266651"/>
       <w:r>
         <w:rPr>
           <w:rFonts w:ascii="Khmer Mondulkiri" w:hAnsi="Khmer Mondulkiri" w:cs="Khmer Mondulkiri" w:hint="cs"/>
@@ -8854,7 +9320,7 @@
           <w:lang w:val="en-US"/>
         </w:rPr>
       </w:pPr>
-      <w:bookmarkStart w:id="9" w:name="_Toc496272347"/>
+      <w:bookmarkStart w:id="9" w:name="_Toc515266652"/>
       <w:r>
         <w:rPr>
           <w:rFonts w:ascii="Khmer Mondulkiri" w:hAnsi="Khmer Mondulkiri" w:cs="Khmer Mondulkiri" w:hint="cs"/>
@@ -9168,7 +9634,7 @@
           <w:lang w:val="en-US"/>
         </w:rPr>
       </w:pPr>
-      <w:bookmarkStart w:id="10" w:name="_Toc496272348"/>
+      <w:bookmarkStart w:id="10" w:name="_Toc515266653"/>
       <w:r>
         <w:rPr>
           <w:rFonts w:ascii="Khmer Mondulkiri" w:hAnsi="Khmer Mondulkiri" w:cs="Khmer Mondulkiri" w:hint="cs"/>
@@ -10690,7 +11156,7 @@
           <w:lang w:val="en-US"/>
         </w:rPr>
       </w:pPr>
-      <w:bookmarkStart w:id="11" w:name="_Toc496272349"/>
+      <w:bookmarkStart w:id="11" w:name="_Toc515266654"/>
       <w:r>
         <w:rPr>
           <w:rFonts w:ascii="Khmer Mondulkiri" w:hAnsi="Khmer Mondulkiri" w:cs="Khmer Mondulkiri" w:hint="cs"/>
@@ -11709,7 +12175,7 @@
           <w:lang w:val="en-US"/>
         </w:rPr>
       </w:pPr>
-      <w:bookmarkStart w:id="12" w:name="_Toc496272350"/>
+      <w:bookmarkStart w:id="12" w:name="_Toc515266655"/>
       <w:r>
         <w:rPr>
           <w:rFonts w:ascii="Khmer Mondulkiri" w:hAnsi="Khmer Mondulkiri" w:cs="Khmer Mondulkiri" w:hint="cs"/>
@@ -12352,7 +12818,7 @@
           <w:lang w:val="en-US"/>
         </w:rPr>
       </w:pPr>
-      <w:bookmarkStart w:id="13" w:name="_Toc496272351"/>
+      <w:bookmarkStart w:id="13" w:name="_Toc515266656"/>
       <w:r>
         <w:rPr>
           <w:rFonts w:ascii="Khmer Mondulkiri" w:hAnsi="Khmer Mondulkiri" w:cs="Khmer Mondulkiri" w:hint="cs"/>
@@ -13529,7 +13995,7 @@
           <w:lang w:val="en-US"/>
         </w:rPr>
       </w:pPr>
-      <w:bookmarkStart w:id="14" w:name="_Toc496272352"/>
+      <w:bookmarkStart w:id="14" w:name="_Toc515266657"/>
       <w:r>
         <w:rPr>
           <w:rFonts w:ascii="Khmer Mondulkiri" w:hAnsi="Khmer Mondulkiri" w:cs="Khmer Mondulkiri" w:hint="cs"/>
@@ -13665,7 +14131,7 @@
           <w:lang w:val="en-US"/>
         </w:rPr>
       </w:pPr>
-      <w:bookmarkStart w:id="15" w:name="_Toc496272353"/>
+      <w:bookmarkStart w:id="15" w:name="_Toc515266658"/>
       <w:r>
         <w:rPr>
           <w:rFonts w:ascii="Khmer Mondulkiri" w:hAnsi="Khmer Mondulkiri" w:cs="Khmer Mondulkiri" w:hint="cs"/>
@@ -14536,7 +15002,7 @@
         </w:rPr>
         <w:tab/>
       </w:r>
-      <w:bookmarkStart w:id="16" w:name="_Toc496272354"/>
+      <w:bookmarkStart w:id="16" w:name="_Toc515266659"/>
       <w:r>
         <w:rPr>
           <w:rFonts w:ascii="Khmer Mondulkiri" w:hAnsi="Khmer Mondulkiri" w:cs="Khmer Mondulkiri" w:hint="cs"/>
@@ -15711,7 +16177,7 @@
         </w:rPr>
         <w:tab/>
       </w:r>
-      <w:bookmarkStart w:id="17" w:name="_Toc496272355"/>
+      <w:bookmarkStart w:id="17" w:name="_Toc515266660"/>
       <w:r>
         <w:rPr>
           <w:rFonts w:ascii="Khmer Mondulkiri" w:hAnsi="Khmer Mondulkiri" w:cs="Khmer Mondulkiri" w:hint="cs"/>
@@ -19264,7 +19730,7 @@
         </w:rPr>
         <w:tab/>
       </w:r>
-      <w:bookmarkStart w:id="18" w:name="_Toc496272356"/>
+      <w:bookmarkStart w:id="18" w:name="_Toc515266661"/>
       <w:r>
         <w:rPr>
           <w:rFonts w:ascii="Khmer Mondulkiri" w:hAnsi="Khmer Mondulkiri" w:cs="Khmer Mondulkiri" w:hint="cs"/>
@@ -19866,7 +20332,7 @@
         </w:rPr>
         <w:tab/>
       </w:r>
-      <w:bookmarkStart w:id="19" w:name="_Toc496272357"/>
+      <w:bookmarkStart w:id="19" w:name="_Toc515266662"/>
       <w:r>
         <w:rPr>
           <w:rFonts w:ascii="Khmer Mondulkiri" w:hAnsi="Khmer Mondulkiri" w:cs="Khmer Mondulkiri" w:hint="cs"/>
@@ -20208,7 +20674,7 @@
         </w:rPr>
         <w:tab/>
       </w:r>
-      <w:bookmarkStart w:id="20" w:name="_Toc496272358"/>
+      <w:bookmarkStart w:id="20" w:name="_Toc515266663"/>
       <w:r>
         <w:rPr>
           <w:rFonts w:ascii="Khmer Mondulkiri" w:hAnsi="Khmer Mondulkiri" w:cs="Khmer Mondulkiri" w:hint="cs"/>
@@ -20834,7 +21300,7 @@
           <w:lang w:val="en-US"/>
         </w:rPr>
       </w:pPr>
-      <w:bookmarkStart w:id="21" w:name="_Toc496272359"/>
+      <w:bookmarkStart w:id="21" w:name="_Toc515266664"/>
       <w:r>
         <w:rPr>
           <w:rFonts w:ascii="Khmer Mondulkiri" w:hAnsi="Khmer Mondulkiri" w:cs="Khmer Mondulkiri"/>
@@ -21171,7 +21637,7 @@
           <w:lang w:val="en-US"/>
         </w:rPr>
       </w:pPr>
-      <w:bookmarkStart w:id="22" w:name="_Toc496272360"/>
+      <w:bookmarkStart w:id="22" w:name="_Toc515266665"/>
       <w:r>
         <w:rPr>
           <w:rFonts w:ascii="Khmer Mondulkiri" w:hAnsi="Khmer Mondulkiri" w:cs="Khmer Mondulkiri" w:hint="cs"/>
@@ -21263,7 +21729,7 @@
         </w:rPr>
         <w:tab/>
       </w:r>
-      <w:bookmarkStart w:id="23" w:name="_Toc496272361"/>
+      <w:bookmarkStart w:id="23" w:name="_Toc515266666"/>
       <w:r>
         <w:rPr>
           <w:rFonts w:ascii="Khmer Mondulkiri" w:hAnsi="Khmer Mondulkiri" w:cs="Khmer Mondulkiri"/>
@@ -21576,7 +22042,7 @@
         </w:rPr>
         <w:tab/>
       </w:r>
-      <w:bookmarkStart w:id="24" w:name="_Toc496272362"/>
+      <w:bookmarkStart w:id="24" w:name="_Toc515266667"/>
       <w:r>
         <w:rPr>
           <w:rFonts w:ascii="Khmer Mondulkiri" w:hAnsi="Khmer Mondulkiri" w:cs="Khmer Mondulkiri"/>
@@ -21930,7 +22396,7 @@
         </w:rPr>
         <w:tab/>
       </w:r>
-      <w:bookmarkStart w:id="25" w:name="_Toc496272363"/>
+      <w:bookmarkStart w:id="25" w:name="_Toc515266668"/>
       <w:r>
         <w:rPr>
           <w:rFonts w:ascii="Khmer Mondulkiri" w:hAnsi="Khmer Mondulkiri" w:cs="Khmer Mondulkiri"/>
@@ -22131,7 +22597,7 @@
         </w:rPr>
         <w:tab/>
       </w:r>
-      <w:bookmarkStart w:id="26" w:name="_Toc496272364"/>
+      <w:bookmarkStart w:id="26" w:name="_Toc515266669"/>
       <w:r>
         <w:rPr>
           <w:rFonts w:ascii="Khmer Mondulkiri" w:hAnsi="Khmer Mondulkiri" w:cs="Khmer Mondulkiri"/>
@@ -22222,7 +22688,7 @@
         </w:rPr>
         <w:tab/>
       </w:r>
-      <w:bookmarkStart w:id="27" w:name="_Toc496272365"/>
+      <w:bookmarkStart w:id="27" w:name="_Toc515266670"/>
       <w:r>
         <w:rPr>
           <w:rFonts w:ascii="Khmer Mondulkiri" w:hAnsi="Khmer Mondulkiri" w:cs="Khmer Mondulkiri"/>
@@ -22537,7 +23003,7 @@
         </w:rPr>
         <w:tab/>
       </w:r>
-      <w:bookmarkStart w:id="28" w:name="_Toc496272366"/>
+      <w:bookmarkStart w:id="28" w:name="_Toc515266671"/>
       <w:r>
         <w:rPr>
           <w:rFonts w:ascii="Khmer Mondulkiri" w:hAnsi="Khmer Mondulkiri" w:cs="Khmer Mondulkiri"/>
@@ -22930,7 +23396,7 @@
         </w:rPr>
         <w:tab/>
       </w:r>
-      <w:bookmarkStart w:id="31" w:name="_Toc496272367"/>
+      <w:bookmarkStart w:id="31" w:name="_Toc515266672"/>
       <w:r>
         <w:rPr>
           <w:rFonts w:ascii="Khmer Mondulkiri" w:hAnsi="Khmer Mondulkiri" w:cs="Khmer Mondulkiri"/>
@@ -23208,7 +23674,7 @@
           <w:lang w:val="en-US"/>
         </w:rPr>
       </w:pPr>
-      <w:bookmarkStart w:id="32" w:name="_Toc496272368"/>
+      <w:bookmarkStart w:id="32" w:name="_Toc515266673"/>
       <w:r>
         <w:rPr>
           <w:rFonts w:ascii="Khmer Mondulkiri" w:hAnsi="Khmer Mondulkiri" w:cs="Khmer Mondulkiri"/>
@@ -24642,7 +25108,7 @@
           <w:lang w:val="en-US"/>
         </w:rPr>
       </w:pPr>
-      <w:bookmarkStart w:id="33" w:name="_Toc496272369"/>
+      <w:bookmarkStart w:id="33" w:name="_Toc515266674"/>
       <w:r>
         <w:rPr>
           <w:rFonts w:ascii="Khmer Mondulkiri" w:hAnsi="Khmer Mondulkiri" w:cs="Khmer Mondulkiri"/>
@@ -24835,7 +25301,7 @@
           <w:lang w:val="en-US"/>
         </w:rPr>
       </w:pPr>
-      <w:bookmarkStart w:id="34" w:name="_Toc496272370"/>
+      <w:bookmarkStart w:id="34" w:name="_Toc515266675"/>
       <w:r>
         <w:rPr>
           <w:rFonts w:ascii="Khmer Mondulkiri" w:hAnsi="Khmer Mondulkiri" w:cs="Khmer Mondulkiri" w:hint="cs"/>
@@ -29466,7 +29932,7 @@
 </file>
 
 <file path=customXml/itemProps1.xml><?xml version="1.0" encoding="utf-8"?>
-<ds:datastoreItem xmlns:ds="http://schemas.openxmlformats.org/officeDocument/2006/customXml" ds:itemID="{B6039B3D-8A72-4F22-B3B2-9B8ADB4976C3}">
+<ds:datastoreItem xmlns:ds="http://schemas.openxmlformats.org/officeDocument/2006/customXml" ds:itemID="{D7E3B75E-3516-4670-9BC9-FB35BD9B3E14}">
   <ds:schemaRefs>
     <ds:schemaRef ds:uri="http://schemas.openxmlformats.org/officeDocument/2006/bibliography"/>
   </ds:schemaRefs>

</xml_diff>

<commit_message>
various updates and fixes
</commit_message>
<xml_diff>
--- a/release/k/khmer_angkor/extras/KAK_Documentation_KH.docx
+++ b/release/k/khmer_angkor/extras/KAK_Documentation_KH.docx
@@ -859,7 +859,7 @@
                 <w:sz w:val="32"/>
                 <w:szCs w:val="32"/>
               </w:rPr>
-              <w:t>5</w:t>
+              <w:t>6</w:t>
             </w:r>
             <w:r>
               <w:rPr>
@@ -1144,7 +1144,7 @@
                 <w:sz w:val="32"/>
                 <w:szCs w:val="32"/>
               </w:rPr>
-              <w:t>6</w:t>
+              <w:t>7</w:t>
             </w:r>
             <w:r>
               <w:rPr>
@@ -1239,7 +1239,7 @@
                 <w:sz w:val="32"/>
                 <w:szCs w:val="32"/>
               </w:rPr>
-              <w:t>6</w:t>
+              <w:t>7</w:t>
             </w:r>
             <w:r>
               <w:rPr>
@@ -1334,7 +1334,7 @@
                 <w:sz w:val="32"/>
                 <w:szCs w:val="32"/>
               </w:rPr>
-              <w:t>6</w:t>
+              <w:t>7</w:t>
             </w:r>
             <w:r>
               <w:rPr>
@@ -1619,7 +1619,7 @@
                 <w:sz w:val="32"/>
                 <w:szCs w:val="32"/>
               </w:rPr>
-              <w:t>7</w:t>
+              <w:t>8</w:t>
             </w:r>
             <w:r>
               <w:rPr>
@@ -1712,7 +1712,7 @@
                 <w:sz w:val="32"/>
                 <w:szCs w:val="32"/>
               </w:rPr>
-              <w:t>7</w:t>
+              <w:t>8</w:t>
             </w:r>
             <w:r>
               <w:rPr>
@@ -1898,7 +1898,7 @@
                 <w:sz w:val="32"/>
                 <w:szCs w:val="32"/>
               </w:rPr>
-              <w:t>8</w:t>
+              <w:t>9</w:t>
             </w:r>
             <w:r>
               <w:rPr>
@@ -1991,7 +1991,7 @@
                 <w:sz w:val="32"/>
                 <w:szCs w:val="32"/>
               </w:rPr>
-              <w:t>8</w:t>
+              <w:t>9</w:t>
             </w:r>
             <w:r>
               <w:rPr>
@@ -2181,7 +2181,7 @@
                 <w:sz w:val="32"/>
                 <w:szCs w:val="32"/>
               </w:rPr>
-              <w:t>9</w:t>
+              <w:t>10</w:t>
             </w:r>
             <w:r>
               <w:rPr>
@@ -2284,7 +2284,7 @@
                 <w:noProof/>
                 <w:webHidden/>
               </w:rPr>
-              <w:t>9</w:t>
+              <w:t>10</w:t>
             </w:r>
             <w:r>
               <w:rPr>
@@ -2410,7 +2410,7 @@
                 <w:sz w:val="32"/>
                 <w:szCs w:val="32"/>
               </w:rPr>
-              <w:t>9</w:t>
+              <w:t>10</w:t>
             </w:r>
             <w:r>
               <w:rPr>
@@ -2786,7 +2786,7 @@
                 <w:sz w:val="32"/>
                 <w:szCs w:val="28"/>
               </w:rPr>
-              <w:t>10</w:t>
+              <w:t>11</w:t>
             </w:r>
             <w:r>
               <w:rPr>
@@ -2972,7 +2972,7 @@
                 <w:sz w:val="32"/>
                 <w:szCs w:val="28"/>
               </w:rPr>
-              <w:t>10</w:t>
+              <w:t>11</w:t>
             </w:r>
             <w:r>
               <w:rPr>
@@ -3067,7 +3067,7 @@
                 <w:sz w:val="32"/>
                 <w:szCs w:val="28"/>
               </w:rPr>
-              <w:t>10</w:t>
+              <w:t>11</w:t>
             </w:r>
             <w:r>
               <w:rPr>
@@ -3162,7 +3162,7 @@
                 <w:sz w:val="32"/>
                 <w:szCs w:val="28"/>
               </w:rPr>
-              <w:t>10</w:t>
+              <w:t>11</w:t>
             </w:r>
             <w:r>
               <w:rPr>
@@ -3257,7 +3257,7 @@
                 <w:sz w:val="32"/>
                 <w:szCs w:val="28"/>
               </w:rPr>
-              <w:t>11</w:t>
+              <w:t>12</w:t>
             </w:r>
             <w:r>
               <w:rPr>
@@ -4832,12 +4832,22 @@
           <w:lang w:val="en-US"/>
         </w:rPr>
         <w:lastRenderedPageBreak/>
+        <w:t xml:space="preserve">ទូរសព្ទ - </w:t>
+      </w:r>
+      <w:r>
+        <w:rPr>
+          <w:rFonts w:ascii="Khmer Mondulkiri" w:hAnsi="Khmer Mondulkiri" w:hint="cs"/>
+          <w:b/>
+          <w:bCs/>
+          <w:sz w:val="20"/>
+          <w:cs/>
+          <w:lang w:val="en-US"/>
+        </w:rPr>
         <w:t>ស្រទាប់​ដើម</w:t>
       </w:r>
     </w:p>
     <w:p>
       <w:pPr>
-        <w:jc w:val="center"/>
         <w:rPr>
           <w:lang w:val="en-US"/>
         </w:rPr>
@@ -4848,10 +4858,10 @@
           <w:lang w:val="en-US"/>
         </w:rPr>
         <w:drawing>
-          <wp:inline distT="0" distB="0" distL="0" distR="0" wp14:anchorId="6564CAB2" wp14:editId="49962C07">
-            <wp:extent cx="5486400" cy="2407834"/>
-            <wp:effectExtent l="0" t="0" r="0" b="0"/>
-            <wp:docPr id="1" name="Picture 1"/>
+          <wp:inline distT="0" distB="0" distL="0" distR="0" wp14:anchorId="56AAB8E3" wp14:editId="13610542">
+            <wp:extent cx="4228186" cy="2768042"/>
+            <wp:effectExtent l="0" t="0" r="1270" b="0"/>
+            <wp:docPr id="3" name="Picture 3"/>
             <wp:cNvGraphicFramePr>
               <a:graphicFrameLocks xmlns:a="http://schemas.openxmlformats.org/drawingml/2006/main" noChangeAspect="1"/>
             </wp:cNvGraphicFramePr>
@@ -4859,7 +4869,7 @@
               <a:graphicData uri="http://schemas.openxmlformats.org/drawingml/2006/picture">
                 <pic:pic xmlns:pic="http://schemas.openxmlformats.org/drawingml/2006/picture">
                   <pic:nvPicPr>
-                    <pic:cNvPr id="1" name="Screenshot 2017-07-12 14.52.41.png"/>
+                    <pic:cNvPr id="3" name="Picture 3"/>
                     <pic:cNvPicPr/>
                   </pic:nvPicPr>
                   <pic:blipFill>
@@ -4877,7 +4887,7 @@
                   <pic:spPr>
                     <a:xfrm>
                       <a:off x="0" y="0"/>
-                      <a:ext cx="5486400" cy="2407834"/>
+                      <a:ext cx="4249397" cy="2781928"/>
                     </a:xfrm>
                     <a:prstGeom prst="rect">
                       <a:avLst/>
@@ -4893,61 +4903,64 @@
     <w:p>
       <w:pPr>
         <w:rPr>
+          <w:rFonts w:ascii="Khmer Mondulkiri" w:hAnsi="Khmer Mondulkiri"/>
+          <w:b/>
+          <w:bCs/>
+          <w:sz w:val="20"/>
+          <w:cs/>
           <w:lang w:val="en-US"/>
         </w:rPr>
       </w:pPr>
+      <w:r>
+        <w:rPr>
+          <w:rFonts w:ascii="Khmer Mondulkiri" w:hAnsi="Khmer Mondulkiri" w:hint="cs"/>
+          <w:b/>
+          <w:bCs/>
+          <w:sz w:val="20"/>
+          <w:cs/>
+          <w:lang w:val="en-US"/>
+        </w:rPr>
+        <w:t xml:space="preserve">ទូរសព្ទ - </w:t>
+      </w:r>
+      <w:r>
+        <w:rPr>
+          <w:rFonts w:ascii="Khmer Mondulkiri" w:hAnsi="Khmer Mondulkiri"/>
+          <w:b/>
+          <w:bCs/>
+          <w:sz w:val="20"/>
+          <w:cs/>
+          <w:lang w:val="en-US"/>
+        </w:rPr>
+        <w:t>ស្រទាប់​លេខ</w:t>
+      </w:r>
+      <w:r>
+        <w:rPr>
+          <w:rFonts w:ascii="Khmer Mondulkiri" w:hAnsi="Khmer Mondulkiri" w:hint="cs"/>
+          <w:b/>
+          <w:bCs/>
+          <w:sz w:val="20"/>
+          <w:cs/>
+          <w:lang w:val="en-US"/>
+        </w:rPr>
+        <w:t xml:space="preserve"> (១២៣)</w:t>
+      </w:r>
     </w:p>
     <w:p>
       <w:pPr>
         <w:rPr>
-          <w:rFonts w:ascii="Khmer Mondulkiri" w:hAnsi="Khmer Mondulkiri"/>
-          <w:b/>
-          <w:bCs/>
-          <w:sz w:val="20"/>
-          <w:cs/>
           <w:lang w:val="en-US"/>
         </w:rPr>
       </w:pPr>
       <w:r>
         <w:rPr>
-          <w:rFonts w:ascii="Khmer Mondulkiri" w:hAnsi="Khmer Mondulkiri"/>
-          <w:b/>
-          <w:bCs/>
-          <w:sz w:val="20"/>
-          <w:cs/>
-          <w:lang w:val="en-US"/>
-        </w:rPr>
-        <w:t>ស្រទាប់​លេខ</w:t>
-      </w:r>
-      <w:r>
-        <w:rPr>
-          <w:rFonts w:ascii="Khmer Mondulkiri" w:hAnsi="Khmer Mondulkiri" w:hint="cs"/>
-          <w:b/>
-          <w:bCs/>
-          <w:sz w:val="20"/>
-          <w:cs/>
-          <w:lang w:val="en-US"/>
-        </w:rPr>
-        <w:t xml:space="preserve"> (១២៣)</w:t>
-      </w:r>
-    </w:p>
-    <w:p>
-      <w:pPr>
-        <w:jc w:val="center"/>
-        <w:rPr>
-          <w:lang w:val="en-US"/>
-        </w:rPr>
-      </w:pPr>
-      <w:r>
-        <w:rPr>
           <w:noProof/>
           <w:lang w:val="en-US"/>
         </w:rPr>
         <w:drawing>
-          <wp:inline distT="0" distB="0" distL="0" distR="0" wp14:anchorId="47A87A9D" wp14:editId="7160A06B">
-            <wp:extent cx="5486400" cy="1861788"/>
-            <wp:effectExtent l="0" t="0" r="0" b="5715"/>
-            <wp:docPr id="4" name="Picture 4"/>
+          <wp:inline distT="0" distB="0" distL="0" distR="0" wp14:anchorId="0697B88F" wp14:editId="65ADA162">
+            <wp:extent cx="4298054" cy="2121408"/>
+            <wp:effectExtent l="0" t="0" r="7620" b="0"/>
+            <wp:docPr id="8" name="Picture 8"/>
             <wp:cNvGraphicFramePr>
               <a:graphicFrameLocks xmlns:a="http://schemas.openxmlformats.org/drawingml/2006/main" noChangeAspect="1"/>
             </wp:cNvGraphicFramePr>
@@ -4955,7 +4968,7 @@
               <a:graphicData uri="http://schemas.openxmlformats.org/drawingml/2006/picture">
                 <pic:pic xmlns:pic="http://schemas.openxmlformats.org/drawingml/2006/picture">
                   <pic:nvPicPr>
-                    <pic:cNvPr id="4" name="Screenshot 2017-07-13 13.40.45.png"/>
+                    <pic:cNvPr id="8" name="Picture 8"/>
                     <pic:cNvPicPr/>
                   </pic:nvPicPr>
                   <pic:blipFill>
@@ -4973,7 +4986,7 @@
                   <pic:spPr>
                     <a:xfrm>
                       <a:off x="0" y="0"/>
-                      <a:ext cx="5486400" cy="1861788"/>
+                      <a:ext cx="4313751" cy="2129156"/>
                     </a:xfrm>
                     <a:prstGeom prst="rect">
                       <a:avLst/>
@@ -4989,80 +5002,61 @@
     <w:p>
       <w:pPr>
         <w:rPr>
+          <w:b/>
+          <w:bCs/>
           <w:lang w:val="en-US"/>
         </w:rPr>
       </w:pPr>
+      <w:r>
+        <w:rPr>
+          <w:rFonts w:ascii="Khmer Mondulkiri" w:hAnsi="Khmer Mondulkiri" w:hint="cs"/>
+          <w:b/>
+          <w:bCs/>
+          <w:sz w:val="20"/>
+          <w:cs/>
+          <w:lang w:val="en-US"/>
+        </w:rPr>
+        <w:t xml:space="preserve">ថេប្លេត - </w:t>
+      </w:r>
+      <w:r>
+        <w:rPr>
+          <w:rFonts w:ascii="Khmer Mondulkiri" w:hAnsi="Khmer Mondulkiri" w:hint="cs"/>
+          <w:b/>
+          <w:bCs/>
+          <w:sz w:val="20"/>
+          <w:cs/>
+          <w:lang w:val="en-US"/>
+        </w:rPr>
+        <w:t>ស្រទាប់</w:t>
+      </w:r>
+      <w:r>
+        <w:rPr>
+          <w:rFonts w:ascii="Khmer Mondulkiri" w:hAnsi="Khmer Mondulkiri" w:hint="cs"/>
+          <w:b/>
+          <w:bCs/>
+          <w:sz w:val="20"/>
+          <w:cs/>
+          <w:lang w:val="en-US"/>
+        </w:rPr>
+        <w:t>ដើម</w:t>
+      </w:r>
     </w:p>
     <w:p>
       <w:pPr>
         <w:rPr>
-          <w:b/>
-          <w:bCs/>
           <w:lang w:val="en-US"/>
         </w:rPr>
       </w:pPr>
       <w:r>
         <w:rPr>
-          <w:rFonts w:ascii="Khmer Mondulkiri" w:hAnsi="Khmer Mondulkiri" w:hint="cs"/>
-          <w:b/>
-          <w:bCs/>
-          <w:sz w:val="20"/>
-          <w:cs/>
-          <w:lang w:val="en-US"/>
-        </w:rPr>
-        <w:t>ស្រទាប់​លេខ​អត្ត</w:t>
-      </w:r>
-      <w:r>
-        <w:rPr>
-          <w:rFonts w:ascii="Khmer Mondulkiri" w:hAnsi="Khmer Mondulkiri" w:hint="cs"/>
-          <w:b/>
-          <w:bCs/>
-          <w:sz w:val="20"/>
-          <w:cs/>
-          <w:lang w:val="en-US"/>
-        </w:rPr>
-        <w:t>ៈ</w:t>
-      </w:r>
-      <w:r>
-        <w:rPr>
-          <w:rFonts w:ascii="Khmer Mondulkiri" w:hAnsi="Khmer Mondulkiri" w:hint="cs"/>
-          <w:b/>
-          <w:bCs/>
-          <w:sz w:val="20"/>
-          <w:cs/>
-          <w:lang w:val="en-US"/>
-        </w:rPr>
-        <w:t xml:space="preserve"> និង ការបរិច្ឆេទ​ចន្ទគតិខ្មែរ</w:t>
-      </w:r>
-      <w:r>
-        <w:rPr>
-          <w:rFonts w:ascii="Khmer Mondulkiri" w:hAnsi="Khmer Mondulkiri" w:hint="cs"/>
-          <w:b/>
-          <w:bCs/>
-          <w:sz w:val="20"/>
-          <w:cs/>
-          <w:lang w:val="en-US"/>
-        </w:rPr>
-        <w:t xml:space="preserve"> (᧠᧡᧢)</w:t>
-      </w:r>
-    </w:p>
-    <w:p>
-      <w:pPr>
-        <w:jc w:val="center"/>
-        <w:rPr>
-          <w:lang w:val="en-US"/>
-        </w:rPr>
-      </w:pPr>
-      <w:r>
-        <w:rPr>
           <w:noProof/>
           <w:lang w:val="en-US"/>
         </w:rPr>
         <w:drawing>
-          <wp:inline distT="0" distB="0" distL="0" distR="0" wp14:anchorId="4E1BF8B8" wp14:editId="7B482375">
-            <wp:extent cx="5486400" cy="1858695"/>
-            <wp:effectExtent l="0" t="0" r="0" b="8255"/>
-            <wp:docPr id="9" name="Picture 9"/>
+          <wp:inline distT="0" distB="0" distL="0" distR="0" wp14:anchorId="5DFE1751" wp14:editId="0A5F2A0F">
+            <wp:extent cx="5731510" cy="2184400"/>
+            <wp:effectExtent l="0" t="0" r="2540" b="6350"/>
+            <wp:docPr id="10" name="Picture 10"/>
             <wp:cNvGraphicFramePr>
               <a:graphicFrameLocks xmlns:a="http://schemas.openxmlformats.org/drawingml/2006/main" noChangeAspect="1"/>
             </wp:cNvGraphicFramePr>
@@ -5070,11 +5064,11 @@
               <a:graphicData uri="http://schemas.openxmlformats.org/drawingml/2006/picture">
                 <pic:pic xmlns:pic="http://schemas.openxmlformats.org/drawingml/2006/picture">
                   <pic:nvPicPr>
-                    <pic:cNvPr id="9" name="Screenshot 2017-10-17 15.31.19.png"/>
+                    <pic:cNvPr id="10" name="Picture 10"/>
                     <pic:cNvPicPr/>
                   </pic:nvPicPr>
                   <pic:blipFill>
-                    <a:blip r:embed="rId11" cstate="print">
+                    <a:blip r:embed="rId11">
                       <a:extLst>
                         <a:ext uri="{28A0092B-C50C-407E-A947-70E740481C1C}">
                           <a14:useLocalDpi xmlns:a14="http://schemas.microsoft.com/office/drawing/2010/main" val="0"/>
@@ -5088,7 +5082,7 @@
                   <pic:spPr>
                     <a:xfrm>
                       <a:off x="0" y="0"/>
-                      <a:ext cx="5486400" cy="1858695"/>
+                      <a:ext cx="5731510" cy="2184400"/>
                     </a:xfrm>
                     <a:prstGeom prst="rect">
                       <a:avLst/>
@@ -5104,10 +5098,275 @@
     <w:p>
       <w:pPr>
         <w:rPr>
-          <w:rFonts w:asciiTheme="majorHAnsi" w:eastAsiaTheme="majorEastAsia" w:hAnsiTheme="majorHAnsi" w:cstheme="majorBidi"/>
-          <w:color w:val="2F5496" w:themeColor="accent1" w:themeShade="BF"/>
-          <w:sz w:val="32"/>
-          <w:szCs w:val="52"/>
+          <w:rFonts w:ascii="Khmer Mondulkiri" w:hAnsi="Khmer Mondulkiri"/>
+          <w:b/>
+          <w:bCs/>
+          <w:sz w:val="20"/>
+          <w:cs/>
+          <w:lang w:val="en-US"/>
+        </w:rPr>
+      </w:pPr>
+      <w:r>
+        <w:rPr>
+          <w:rFonts w:ascii="Khmer Mondulkiri" w:hAnsi="Khmer Mondulkiri"/>
+          <w:b/>
+          <w:bCs/>
+          <w:sz w:val="20"/>
+          <w:cs/>
+          <w:lang w:val="en-US"/>
+        </w:rPr>
+        <w:br w:type="page"/>
+      </w:r>
+    </w:p>
+    <w:p>
+      <w:pPr>
+        <w:rPr>
+          <w:b/>
+          <w:bCs/>
+          <w:lang w:val="en-US"/>
+        </w:rPr>
+      </w:pPr>
+      <w:r>
+        <w:rPr>
+          <w:rFonts w:ascii="Khmer Mondulkiri" w:hAnsi="Khmer Mondulkiri" w:hint="cs"/>
+          <w:b/>
+          <w:bCs/>
+          <w:sz w:val="20"/>
+          <w:cs/>
+          <w:lang w:val="en-US"/>
+        </w:rPr>
+        <w:lastRenderedPageBreak/>
+        <w:t xml:space="preserve">ថេប្លេត - </w:t>
+      </w:r>
+      <w:r>
+        <w:rPr>
+          <w:rFonts w:ascii="Khmer Mondulkiri" w:hAnsi="Khmer Mondulkiri" w:hint="cs"/>
+          <w:b/>
+          <w:bCs/>
+          <w:sz w:val="20"/>
+          <w:cs/>
+          <w:lang w:val="en-US"/>
+        </w:rPr>
+        <w:t>ស្រទាប់</w:t>
+      </w:r>
+      <w:r>
+        <w:rPr>
+          <w:rFonts w:ascii="Khmer Mondulkiri" w:hAnsi="Khmer Mondulkiri" w:hint="cs"/>
+          <w:b/>
+          <w:bCs/>
+          <w:sz w:val="20"/>
+          <w:cs/>
+          <w:lang w:val="en-US"/>
+        </w:rPr>
+        <w:t>ប្ដូរ (</w:t>
+      </w:r>
+      <w:r>
+        <w:rPr>
+          <w:rFonts w:ascii="Khmer Mondulkiri" w:hAnsi="Khmer Mondulkiri"/>
+          <w:b/>
+          <w:bCs/>
+          <w:sz w:val="20"/>
+          <w:lang w:val="en-US"/>
+        </w:rPr>
+        <w:t>Shift</w:t>
+      </w:r>
+      <w:r>
+        <w:rPr>
+          <w:rFonts w:ascii="Khmer Mondulkiri" w:hAnsi="Khmer Mondulkiri" w:hint="cs"/>
+          <w:b/>
+          <w:bCs/>
+          <w:sz w:val="20"/>
+          <w:cs/>
+          <w:lang w:val="en-US"/>
+        </w:rPr>
+        <w:t>)</w:t>
+      </w:r>
+    </w:p>
+    <w:p>
+      <w:pPr>
+        <w:rPr>
+          <w:lang w:val="en-US"/>
+        </w:rPr>
+      </w:pPr>
+      <w:r>
+        <w:rPr>
+          <w:noProof/>
+          <w:lang w:val="en-US"/>
+        </w:rPr>
+        <w:drawing>
+          <wp:inline distT="0" distB="0" distL="0" distR="0" wp14:anchorId="457CF0A3" wp14:editId="0F312C42">
+            <wp:extent cx="5731510" cy="2165350"/>
+            <wp:effectExtent l="0" t="0" r="2540" b="6350"/>
+            <wp:docPr id="11" name="Picture 11"/>
+            <wp:cNvGraphicFramePr>
+              <a:graphicFrameLocks xmlns:a="http://schemas.openxmlformats.org/drawingml/2006/main" noChangeAspect="1"/>
+            </wp:cNvGraphicFramePr>
+            <a:graphic xmlns:a="http://schemas.openxmlformats.org/drawingml/2006/main">
+              <a:graphicData uri="http://schemas.openxmlformats.org/drawingml/2006/picture">
+                <pic:pic xmlns:pic="http://schemas.openxmlformats.org/drawingml/2006/picture">
+                  <pic:nvPicPr>
+                    <pic:cNvPr id="11" name="Picture 11"/>
+                    <pic:cNvPicPr/>
+                  </pic:nvPicPr>
+                  <pic:blipFill>
+                    <a:blip r:embed="rId12">
+                      <a:extLst>
+                        <a:ext uri="{28A0092B-C50C-407E-A947-70E740481C1C}">
+                          <a14:useLocalDpi xmlns:a14="http://schemas.microsoft.com/office/drawing/2010/main" val="0"/>
+                        </a:ext>
+                      </a:extLst>
+                    </a:blip>
+                    <a:stretch>
+                      <a:fillRect/>
+                    </a:stretch>
+                  </pic:blipFill>
+                  <pic:spPr>
+                    <a:xfrm>
+                      <a:off x="0" y="0"/>
+                      <a:ext cx="5731510" cy="2165350"/>
+                    </a:xfrm>
+                    <a:prstGeom prst="rect">
+                      <a:avLst/>
+                    </a:prstGeom>
+                  </pic:spPr>
+                </pic:pic>
+              </a:graphicData>
+            </a:graphic>
+          </wp:inline>
+        </w:drawing>
+      </w:r>
+    </w:p>
+    <w:p>
+      <w:pPr>
+        <w:rPr>
+          <w:b/>
+          <w:bCs/>
+          <w:lang w:val="en-US"/>
+        </w:rPr>
+      </w:pPr>
+      <w:r>
+        <w:rPr>
+          <w:rFonts w:ascii="Khmer Mondulkiri" w:hAnsi="Khmer Mondulkiri" w:hint="cs"/>
+          <w:b/>
+          <w:bCs/>
+          <w:sz w:val="20"/>
+          <w:cs/>
+          <w:lang w:val="en-US"/>
+        </w:rPr>
+        <w:t xml:space="preserve">ថេប្លេត - </w:t>
+      </w:r>
+      <w:r>
+        <w:rPr>
+          <w:rFonts w:ascii="Khmer Mondulkiri" w:hAnsi="Khmer Mondulkiri" w:hint="cs"/>
+          <w:b/>
+          <w:bCs/>
+          <w:sz w:val="20"/>
+          <w:cs/>
+          <w:lang w:val="en-US"/>
+        </w:rPr>
+        <w:t>ស្រទាប់</w:t>
+      </w:r>
+      <w:r>
+        <w:rPr>
+          <w:rFonts w:ascii="Khmer Mondulkiri" w:hAnsi="Khmer Mondulkiri" w:hint="cs"/>
+          <w:b/>
+          <w:bCs/>
+          <w:sz w:val="20"/>
+          <w:cs/>
+          <w:lang w:val="en-US"/>
+        </w:rPr>
+        <w:t>ឆ្លាស់ស្ដាំ</w:t>
+      </w:r>
+      <w:r>
+        <w:rPr>
+          <w:rFonts w:ascii="Khmer Mondulkiri" w:hAnsi="Khmer Mondulkiri"/>
+          <w:b/>
+          <w:bCs/>
+          <w:sz w:val="20"/>
+          <w:lang w:val="en-US"/>
+        </w:rPr>
+        <w:t xml:space="preserve"> (</w:t>
+      </w:r>
+      <w:proofErr w:type="spellStart"/>
+      <w:r>
+        <w:rPr>
+          <w:rFonts w:ascii="Khmer Mondulkiri" w:hAnsi="Khmer Mondulkiri"/>
+          <w:b/>
+          <w:bCs/>
+          <w:sz w:val="20"/>
+          <w:lang w:val="en-US"/>
+        </w:rPr>
+        <w:t>AltGr</w:t>
+      </w:r>
+      <w:proofErr w:type="spellEnd"/>
+      <w:r>
+        <w:rPr>
+          <w:rFonts w:ascii="Khmer Mondulkiri" w:hAnsi="Khmer Mondulkiri"/>
+          <w:b/>
+          <w:bCs/>
+          <w:sz w:val="20"/>
+          <w:lang w:val="en-US"/>
+        </w:rPr>
+        <w:t>)</w:t>
+      </w:r>
+    </w:p>
+    <w:p>
+      <w:pPr>
+        <w:rPr>
+          <w:lang w:val="en-US"/>
+        </w:rPr>
+      </w:pPr>
+      <w:r>
+        <w:rPr>
+          <w:noProof/>
+          <w:lang w:val="en-US"/>
+        </w:rPr>
+        <w:drawing>
+          <wp:inline distT="0" distB="0" distL="0" distR="0" wp14:anchorId="2B2192CF" wp14:editId="10CB5BFD">
+            <wp:extent cx="5731510" cy="2169795"/>
+            <wp:effectExtent l="0" t="0" r="2540" b="1905"/>
+            <wp:docPr id="12" name="Picture 12"/>
+            <wp:cNvGraphicFramePr>
+              <a:graphicFrameLocks xmlns:a="http://schemas.openxmlformats.org/drawingml/2006/main" noChangeAspect="1"/>
+            </wp:cNvGraphicFramePr>
+            <a:graphic xmlns:a="http://schemas.openxmlformats.org/drawingml/2006/main">
+              <a:graphicData uri="http://schemas.openxmlformats.org/drawingml/2006/picture">
+                <pic:pic xmlns:pic="http://schemas.openxmlformats.org/drawingml/2006/picture">
+                  <pic:nvPicPr>
+                    <pic:cNvPr id="12" name="Picture 12"/>
+                    <pic:cNvPicPr/>
+                  </pic:nvPicPr>
+                  <pic:blipFill>
+                    <a:blip r:embed="rId13">
+                      <a:extLst>
+                        <a:ext uri="{28A0092B-C50C-407E-A947-70E740481C1C}">
+                          <a14:useLocalDpi xmlns:a14="http://schemas.microsoft.com/office/drawing/2010/main" val="0"/>
+                        </a:ext>
+                      </a:extLst>
+                    </a:blip>
+                    <a:stretch>
+                      <a:fillRect/>
+                    </a:stretch>
+                  </pic:blipFill>
+                  <pic:spPr>
+                    <a:xfrm>
+                      <a:off x="0" y="0"/>
+                      <a:ext cx="5731510" cy="2169795"/>
+                    </a:xfrm>
+                    <a:prstGeom prst="rect">
+                      <a:avLst/>
+                    </a:prstGeom>
+                  </pic:spPr>
+                </pic:pic>
+              </a:graphicData>
+            </a:graphic>
+          </wp:inline>
+        </w:drawing>
+      </w:r>
+    </w:p>
+    <w:p>
+      <w:pPr>
+        <w:rPr>
           <w:lang w:val="en-US"/>
         </w:rPr>
       </w:pPr>
@@ -5132,7 +5391,6 @@
           <w:cs/>
           <w:lang w:val="en-US"/>
         </w:rPr>
-        <w:lastRenderedPageBreak/>
         <w:t>តួ​អក្សរ​ខ្មែរ​តាម​ក្រុម និង គ្រាប់​ចុច​សម្រាប់​ឌែសថប</w:t>
       </w:r>
       <w:bookmarkEnd w:id="5"/>
@@ -6787,6 +7045,7 @@
                 <w:cs/>
                 <w:lang w:val="en-US"/>
               </w:rPr>
+              <w:lastRenderedPageBreak/>
               <w:t>ដ</w:t>
             </w:r>
             <w:r>
@@ -7752,6 +8011,8 @@
     <w:p>
       <w:pPr>
         <w:rPr>
+          <w:sz w:val="18"/>
+          <w:szCs w:val="16"/>
           <w:lang w:val="en-US"/>
         </w:rPr>
       </w:pPr>
@@ -9480,42 +9741,18 @@
     </w:tbl>
     <w:p>
       <w:pPr>
-        <w:pStyle w:val="Heading2"/>
-        <w:ind w:left="720"/>
-        <w:rPr>
-          <w:rFonts w:ascii="Khmer Mondulkiri" w:hAnsi="Khmer Mondulkiri" w:cs="Khmer Mondulkiri"/>
-          <w:b/>
-          <w:bCs/>
-          <w:sz w:val="20"/>
-          <w:szCs w:val="20"/>
-          <w:cs/>
-          <w:lang w:val="en-US"/>
-        </w:rPr>
-      </w:pPr>
-    </w:p>
-    <w:p>
-      <w:pPr>
+        <w:spacing w:after="0"/>
         <w:rPr>
           <w:rFonts w:ascii="Khmer Mondulkiri" w:eastAsiaTheme="majorEastAsia" w:hAnsi="Khmer Mondulkiri"/>
           <w:b/>
           <w:bCs/>
           <w:color w:val="2F5496" w:themeColor="accent1" w:themeShade="BF"/>
-          <w:sz w:val="20"/>
+          <w:sz w:val="16"/>
+          <w:szCs w:val="16"/>
           <w:cs/>
           <w:lang w:val="en-US"/>
         </w:rPr>
       </w:pPr>
-      <w:r>
-        <w:rPr>
-          <w:rFonts w:ascii="Khmer Mondulkiri" w:hAnsi="Khmer Mondulkiri"/>
-          <w:b/>
-          <w:bCs/>
-          <w:sz w:val="20"/>
-          <w:cs/>
-          <w:lang w:val="en-US"/>
-        </w:rPr>
-        <w:br w:type="page"/>
-      </w:r>
     </w:p>
     <w:p>
       <w:pPr>
@@ -9536,7 +9773,6 @@
           <w:cs/>
           <w:lang w:val="en-US"/>
         </w:rPr>
-        <w:lastRenderedPageBreak/>
         <w:t>សញ្ញា</w:t>
       </w:r>
       <w:bookmarkEnd w:id="8"/>
@@ -9825,6 +10061,8 @@
     <w:p>
       <w:pPr>
         <w:rPr>
+          <w:sz w:val="18"/>
+          <w:szCs w:val="16"/>
           <w:lang w:val="en-US"/>
         </w:rPr>
       </w:pPr>
@@ -10983,6 +11221,7 @@
                 <w:cs/>
                 <w:lang w:eastAsia="en-GB"/>
               </w:rPr>
+              <w:lastRenderedPageBreak/>
               <w:t>ឫ</w:t>
             </w:r>
             <w:r>
@@ -11346,7 +11585,8 @@
     <w:p>
       <w:pPr>
         <w:rPr>
-          <w:sz w:val="20"/>
+          <w:sz w:val="16"/>
+          <w:szCs w:val="16"/>
           <w:lang w:val="en-US"/>
         </w:rPr>
       </w:pPr>
@@ -12359,13 +12599,12 @@
     <w:p>
       <w:pPr>
         <w:pStyle w:val="Heading2"/>
-        <w:ind w:left="720"/>
-        <w:rPr>
-          <w:rFonts w:ascii="Khmer Mondulkiri" w:hAnsi="Khmer Mondulkiri" w:cs="Khmer Mondulkiri"/>
+        <w:rPr>
+          <w:rFonts w:ascii="Khmer Mondulkiri" w:hAnsi="Khmer Mondulkiri" w:cs="Khmer Mondulkiri" w:hint="cs"/>
           <w:b/>
           <w:bCs/>
-          <w:sz w:val="20"/>
-          <w:szCs w:val="20"/>
+          <w:sz w:val="16"/>
+          <w:szCs w:val="16"/>
           <w:lang w:val="en-US"/>
         </w:rPr>
       </w:pPr>
@@ -13008,7 +13247,8 @@
     <w:p>
       <w:pPr>
         <w:rPr>
-          <w:sz w:val="20"/>
+          <w:sz w:val="16"/>
+          <w:szCs w:val="16"/>
           <w:lang w:val="en-US"/>
         </w:rPr>
       </w:pPr>
@@ -13486,7 +13726,6 @@
                 <w:sz w:val="20"/>
                 <w:cs/>
               </w:rPr>
-              <w:lastRenderedPageBreak/>
               <w:t>“</w:t>
             </w:r>
             <w:r>
@@ -14183,7 +14422,8 @@
     <w:p>
       <w:pPr>
         <w:rPr>
-          <w:sz w:val="20"/>
+          <w:sz w:val="16"/>
+          <w:szCs w:val="16"/>
           <w:lang w:val="en-US"/>
         </w:rPr>
       </w:pPr>
@@ -14214,6 +14454,32 @@
         <w:t>សញ្ញា​រូបិយបណ្ណ</w:t>
       </w:r>
       <w:bookmarkEnd w:id="13"/>
+      <w:r>
+        <w:rPr>
+          <w:rFonts w:ascii="Khmer Mondulkiri" w:hAnsi="Khmer Mondulkiri" w:cs="Khmer Mondulkiri" w:hint="cs"/>
+          <w:b/>
+          <w:bCs/>
+          <w:sz w:val="20"/>
+          <w:szCs w:val="20"/>
+          <w:cs/>
+          <w:lang w:val="en-US"/>
+        </w:rPr>
+        <w:t xml:space="preserve"> និង</w:t>
+      </w:r>
+      <w:bookmarkStart w:id="14" w:name="_Toc515266658"/>
+      <w:r>
+        <w:rPr>
+          <w:rFonts w:ascii="Khmer Mondulkiri" w:hAnsi="Khmer Mondulkiri" w:cs="Khmer Mondulkiri" w:hint="cs"/>
+          <w:b/>
+          <w:bCs/>
+          <w:sz w:val="20"/>
+          <w:szCs w:val="20"/>
+          <w:cs/>
+          <w:lang w:val="en-US"/>
+        </w:rPr>
+        <w:t>លេខ​ខ្មែរ</w:t>
+      </w:r>
+      <w:bookmarkEnd w:id="14"/>
     </w:p>
     <w:tbl>
       <w:tblPr>
@@ -14318,14 +14584,6 @@
     </w:tbl>
     <w:p>
       <w:pPr>
-        <w:rPr>
-          <w:sz w:val="20"/>
-          <w:lang w:val="en-US"/>
-        </w:rPr>
-      </w:pPr>
-    </w:p>
-    <w:p>
-      <w:pPr>
         <w:pStyle w:val="Heading2"/>
         <w:ind w:left="720"/>
         <w:rPr>
@@ -14336,20 +14594,6 @@
           <w:lang w:val="en-US"/>
         </w:rPr>
       </w:pPr>
-      <w:bookmarkStart w:id="14" w:name="_Toc515266658"/>
-      <w:r>
-        <w:rPr>
-          <w:rFonts w:ascii="Khmer Mondulkiri" w:hAnsi="Khmer Mondulkiri" w:cs="Khmer Mondulkiri" w:hint="cs"/>
-          <w:b/>
-          <w:bCs/>
-          <w:sz w:val="20"/>
-          <w:szCs w:val="20"/>
-          <w:cs/>
-          <w:lang w:val="en-US"/>
-        </w:rPr>
-        <w:t>លេខ​ខ្មែរ</w:t>
-      </w:r>
-      <w:bookmarkEnd w:id="14"/>
     </w:p>
     <w:tbl>
       <w:tblPr>
@@ -15205,6 +15449,7 @@
           <w:szCs w:val="20"/>
           <w:lang w:val="en-US"/>
         </w:rPr>
+        <w:lastRenderedPageBreak/>
         <w:tab/>
       </w:r>
       <w:bookmarkStart w:id="15" w:name="_Toc515266659"/>
@@ -18252,7 +18497,6 @@
                 <w:cs/>
                 <w:lang w:eastAsia="en-GB"/>
               </w:rPr>
-              <w:lastRenderedPageBreak/>
               <w:t>᧨</w:t>
             </w:r>
             <w:r>
@@ -20335,6 +20579,7 @@
                 <w:cs/>
                 <w:lang w:eastAsia="en-GB"/>
               </w:rPr>
+              <w:lastRenderedPageBreak/>
               <w:t>៑</w:t>
             </w:r>
             <w:r>
@@ -21516,7 +21761,6 @@
           <w:cs/>
           <w:lang w:val="en-US"/>
         </w:rPr>
-        <w:lastRenderedPageBreak/>
         <w:t>ការ​វាយ​អក្សរ​ខ្មែរ</w:t>
       </w:r>
       <w:bookmarkEnd w:id="20"/>
@@ -21671,7 +21915,7 @@
         </w:rPr>
         <w:t>។ មិន​ថា​អ្នក​វាយ​អក្សរ​បែបណា​ទេដើម្បី​ឱ្យ​ចេញ​ជា​ពាក្យ ក្ដារ​ចុច​នេះ​នឹង​ធ្វើ​ឱ្យ​ពាក្យ​នោះ​ត្រឹម​ត្រូវ​តាម​លំដាប់លំដោយ​ដែល​បាន​កំណត់​រួច​ជា​ស្រេច​។ សូម​ចំណាំ​ផង​ដែរ​ថា​ការ​ស្វ័យកែសម្រួល​នេះ​មាន​ប្រសិទ្ធភាព​ចំពោះ​តែ​ករណី​ដែល​បាន​បញ្ចូល​ក្នុង​ក្ដារ​ចុច​នេះ​ប៉ុណ្ណោះ។ សូម​ចុច</w:t>
       </w:r>
-      <w:hyperlink r:id="rId12" w:history="1">
+      <w:hyperlink r:id="rId14" w:history="1">
         <w:r>
           <w:rPr>
             <w:rStyle w:val="Hyperlink"/>
@@ -21843,6 +22087,7 @@
           <w:cs/>
           <w:lang w:val="en-US"/>
         </w:rPr>
+        <w:lastRenderedPageBreak/>
         <w:t>ស្វ័យ​កែ​តម្រូវ​ដោយ​គ្មាន​ការ​រំខា</w:t>
       </w:r>
       <w:r>
@@ -22794,7 +23039,6 @@
           <w:cs/>
           <w:lang w:val="en-US"/>
         </w:rPr>
-        <w:lastRenderedPageBreak/>
         <w:t>ដូច​ឃើញ​ស្រាប់​ហើយ​ថា លំដាប់​លំដោយ​នៃ​ជើង​ក្នុង​ពាក្យ​ទាំង​</w:t>
       </w:r>
       <w:r>
@@ -23206,7 +23450,6 @@
     <w:p>
       <w:pPr>
         <w:rPr>
-          <w:rFonts w:hint="cs"/>
           <w:cs/>
           <w:lang w:val="en-US"/>
         </w:rPr>
@@ -23264,6 +23507,7 @@
           <w:szCs w:val="20"/>
           <w:lang w:val="en-US"/>
         </w:rPr>
+        <w:lastRenderedPageBreak/>
         <w:tab/>
       </w:r>
       <w:bookmarkStart w:id="26" w:name="_Toc515266670"/>
@@ -24414,6 +24658,7 @@
     <w:p>
       <w:pPr>
         <w:rPr>
+          <w:rFonts w:ascii="Khmer Mondulkiri" w:hAnsi="Khmer Mondulkiri" w:hint="cs"/>
           <w:lang w:val="en-US"/>
         </w:rPr>
       </w:pPr>
@@ -24702,36 +24947,6 @@
           <w:lang w:val="en-US"/>
         </w:rPr>
         <w:t>។</w:t>
-      </w:r>
-    </w:p>
-    <w:p>
-      <w:pPr>
-        <w:rPr>
-          <w:rFonts w:ascii="Khmer Mondulkiri" w:hAnsi="Khmer Mondulkiri"/>
-          <w:lang w:val="en-US"/>
-        </w:rPr>
-      </w:pPr>
-      <w:r>
-        <w:rPr>
-          <w:rFonts w:ascii="Khmer Mondulkiri" w:hAnsi="Khmer Mondulkiri"/>
-          <w:lang w:val="en-US"/>
-        </w:rPr>
-        <w:tab/>
-      </w:r>
-    </w:p>
-    <w:p>
-      <w:pPr>
-        <w:rPr>
-          <w:rFonts w:ascii="Khmer Mondulkiri" w:hAnsi="Khmer Mondulkiri"/>
-          <w:lang w:val="en-US"/>
-        </w:rPr>
-      </w:pPr>
-      <w:r>
-        <w:rPr>
-          <w:rFonts w:ascii="Khmer Mondulkiri" w:hAnsi="Khmer Mondulkiri"/>
-          <w:lang w:val="en-US"/>
-        </w:rPr>
-        <w:br w:type="page"/>
       </w:r>
     </w:p>
     <w:p>
@@ -24750,7 +24965,6 @@
           <w:cs/>
           <w:lang w:val="en-US"/>
         </w:rPr>
-        <w:lastRenderedPageBreak/>
         <w:t>ចំណាំ៖</w:t>
       </w:r>
       <w:r>
@@ -25973,6 +26187,7 @@
           <w:cs/>
           <w:lang w:val="en-US"/>
         </w:rPr>
+        <w:lastRenderedPageBreak/>
         <w:t>ពេល​ដាក់​ស្រៈ ា ឬស្រៈ ុ បន្ទាប់​ពីស្រៈ ំ នោះ​ទីតាំង​ត្រូវ​ប្ដូរ​ច្រាស​មក​វិញ។ ឧទាហរណ៍៖</w:t>
       </w:r>
     </w:p>
@@ -26504,38 +26719,12 @@
     </w:p>
     <w:p>
       <w:pPr>
-        <w:rPr>
-          <w:rFonts w:ascii="Khmer Mondulkiri" w:eastAsiaTheme="majorEastAsia" w:hAnsi="Khmer Mondulkiri"/>
-          <w:b/>
-          <w:bCs/>
-          <w:color w:val="2F5496" w:themeColor="accent1" w:themeShade="BF"/>
-          <w:sz w:val="24"/>
-          <w:szCs w:val="24"/>
-          <w:cs/>
+        <w:pStyle w:val="Heading2"/>
+        <w:rPr>
           <w:lang w:val="en-US"/>
         </w:rPr>
       </w:pPr>
       <w:bookmarkStart w:id="33" w:name="_Toc515266675"/>
-      <w:r>
-        <w:rPr>
-          <w:rFonts w:ascii="Khmer Mondulkiri" w:hAnsi="Khmer Mondulkiri"/>
-          <w:b/>
-          <w:bCs/>
-          <w:sz w:val="24"/>
-          <w:szCs w:val="24"/>
-          <w:cs/>
-          <w:lang w:val="en-US"/>
-        </w:rPr>
-        <w:br w:type="page"/>
-      </w:r>
-    </w:p>
-    <w:p>
-      <w:pPr>
-        <w:pStyle w:val="Heading2"/>
-        <w:rPr>
-          <w:lang w:val="en-US"/>
-        </w:rPr>
-      </w:pPr>
       <w:r>
         <w:rPr>
           <w:rFonts w:ascii="Khmer Mondulkiri" w:hAnsi="Khmer Mondulkiri" w:cs="Khmer Mondulkiri" w:hint="cs"/>
@@ -26546,7 +26735,6 @@
           <w:cs/>
           <w:lang w:val="en-US"/>
         </w:rPr>
-        <w:lastRenderedPageBreak/>
         <w:t>តួ​អក្សរ​វាយ​ច្រឡំ</w:t>
       </w:r>
       <w:bookmarkEnd w:id="33"/>
@@ -28354,7 +28542,6 @@
               <w:pStyle w:val="ListParagraph"/>
               <w:ind w:left="0"/>
               <w:rPr>
-                <w:rFonts w:hint="cs"/>
                 <w:cs/>
                 <w:lang w:val="en-US"/>
               </w:rPr>
@@ -28447,7 +28634,6 @@
               <w:pStyle w:val="ListParagraph"/>
               <w:ind w:left="0"/>
               <w:rPr>
-                <w:rFonts w:hint="cs"/>
                 <w:cs/>
                 <w:lang w:val="en-US"/>
               </w:rPr>
@@ -28550,7 +28736,6 @@
               <w:pStyle w:val="ListParagraph"/>
               <w:ind w:left="0"/>
               <w:rPr>
-                <w:rFonts w:hint="cs"/>
                 <w:cs/>
                 <w:lang w:val="en-US"/>
               </w:rPr>
@@ -28643,7 +28828,6 @@
               <w:pStyle w:val="ListParagraph"/>
               <w:ind w:left="0"/>
               <w:rPr>
-                <w:rFonts w:hint="cs"/>
                 <w:cs/>
                 <w:lang w:val="en-US"/>
               </w:rPr>
@@ -28736,7 +28920,6 @@
               <w:pStyle w:val="ListParagraph"/>
               <w:ind w:left="0"/>
               <w:rPr>
-                <w:rFonts w:hint="cs"/>
                 <w:cs/>
                 <w:lang w:val="en-US"/>
               </w:rPr>
@@ -28829,7 +29012,6 @@
               <w:pStyle w:val="ListParagraph"/>
               <w:ind w:left="0"/>
               <w:rPr>
-                <w:rFonts w:hint="cs"/>
                 <w:cs/>
                 <w:lang w:val="en-US"/>
               </w:rPr>
@@ -28952,7 +29134,6 @@
               <w:pStyle w:val="ListParagraph"/>
               <w:ind w:left="0"/>
               <w:rPr>
-                <w:rFonts w:hint="cs"/>
                 <w:cs/>
                 <w:lang w:val="en-US"/>
               </w:rPr>
@@ -29075,7 +29256,6 @@
               <w:pStyle w:val="ListParagraph"/>
               <w:ind w:left="0"/>
               <w:rPr>
-                <w:rFonts w:hint="cs"/>
                 <w:cs/>
                 <w:lang w:val="en-US"/>
               </w:rPr>
@@ -29198,7 +29378,7 @@
       </w:pPr>
     </w:p>
     <w:sectPr>
-      <w:footerReference w:type="default" r:id="rId13"/>
+      <w:footerReference w:type="default" r:id="rId15"/>
       <w:pgSz w:w="11906" w:h="16838"/>
       <w:pgMar w:top="1440" w:right="1440" w:bottom="1440" w:left="1440" w:header="708" w:footer="708" w:gutter="0"/>
       <w:cols w:space="708"/>
@@ -29472,7 +29652,6 @@
     <w:pPr>
       <w:pStyle w:val="Footer"/>
       <w:rPr>
-        <w:rFonts w:hint="cs"/>
         <w:i/>
         <w:iCs/>
         <w:sz w:val="18"/>
@@ -29500,7 +29679,51 @@
         <w:szCs w:val="16"/>
         <w:cs/>
       </w:rPr>
-      <w:t>១៩ វិច្ឆិកា ២០២០</w:t>
+      <w:t>២៤</w:t>
+    </w:r>
+    <w:r>
+      <w:rPr>
+        <w:rFonts w:hint="cs"/>
+        <w:i/>
+        <w:iCs/>
+        <w:sz w:val="18"/>
+        <w:szCs w:val="16"/>
+        <w:cs/>
+      </w:rPr>
+      <w:t xml:space="preserve"> </w:t>
+    </w:r>
+    <w:r>
+      <w:rPr>
+        <w:rFonts w:hint="cs"/>
+        <w:i/>
+        <w:iCs/>
+        <w:sz w:val="18"/>
+        <w:szCs w:val="16"/>
+        <w:cs/>
+      </w:rPr>
+      <w:t>មីនា</w:t>
+    </w:r>
+    <w:r>
+      <w:rPr>
+        <w:rFonts w:hint="cs"/>
+        <w:i/>
+        <w:iCs/>
+        <w:sz w:val="18"/>
+        <w:szCs w:val="16"/>
+        <w:cs/>
+      </w:rPr>
+      <w:t xml:space="preserve"> ២០២</w:t>
+    </w:r>
+    <w:r>
+      <w:rPr>
+        <w:rFonts w:hint="cs"/>
+        <w:i/>
+        <w:iCs/>
+        <w:sz w:val="18"/>
+        <w:szCs w:val="16"/>
+        <w:cs/>
+      </w:rPr>
+      <w:t>១</w:t>
     </w:r>
   </w:p>
 </w:ftr>
@@ -29514,6 +29737,9 @@
         <w:spacing w:after="0" w:line="240" w:lineRule="auto"/>
       </w:pPr>
       <w:r>
+        <w:rPr>
+          <w:rFonts w:hint="cs"/>
+        </w:rPr>
         <w:separator/>
       </w:r>
     </w:p>
@@ -30888,6 +31114,7 @@
     <w:lsdException w:name="HTML Sample" w:semiHidden="1" w:unhideWhenUsed="1"/>
     <w:lsdException w:name="HTML Typewriter" w:semiHidden="1" w:unhideWhenUsed="1"/>
     <w:lsdException w:name="HTML Variable" w:semiHidden="1" w:unhideWhenUsed="1"/>
+    <w:lsdException w:name="Normal Table" w:semiHidden="1" w:unhideWhenUsed="1"/>
     <w:lsdException w:name="annotation subject" w:semiHidden="1" w:unhideWhenUsed="1"/>
     <w:lsdException w:name="No List" w:semiHidden="1" w:unhideWhenUsed="1"/>
     <w:lsdException w:name="Outline List 1" w:semiHidden="1" w:unhideWhenUsed="1"/>
@@ -30934,8 +31161,10 @@
     <w:lsdException w:name="Table Subtle 2" w:semiHidden="1" w:unhideWhenUsed="1"/>
     <w:lsdException w:name="Table Web 1" w:semiHidden="1" w:unhideWhenUsed="1"/>
     <w:lsdException w:name="Table Web 2" w:semiHidden="1" w:unhideWhenUsed="1"/>
+    <w:lsdException w:name="Table Web 3" w:semiHidden="1" w:unhideWhenUsed="1"/>
     <w:lsdException w:name="Balloon Text" w:semiHidden="1" w:unhideWhenUsed="1"/>
     <w:lsdException w:name="Table Grid" w:uiPriority="39"/>
+    <w:lsdException w:name="Table Theme" w:semiHidden="1" w:unhideWhenUsed="1"/>
     <w:lsdException w:name="Placeholder Text" w:semiHidden="1"/>
     <w:lsdException w:name="No Spacing" w:uiPriority="1" w:qFormat="1"/>
     <w:lsdException w:name="Light Shading" w:uiPriority="60"/>

</xml_diff>